<commit_message>
Added pipelines, cnhaged view of Affirm promo, updated documentation, metadata restructured
</commit_message>
<xml_diff>
--- a/documentation/Affirm LINK Integration Documentation Controllers & Pipelines.docx
+++ b/documentation/Affirm LINK Integration Documentation Controllers & Pipelines.docx
@@ -117,11 +117,11 @@
           <w:rFonts w:ascii="Arial" w:eastAsia="Arial" w:hAnsi="Arial" w:cs="Arial"/>
           <w:b/>
           <w:i/>
-          <w:color w:val="808080"/>
+          <w:color w:val="000000"/>
           <w:sz w:val="24"/>
           <w:szCs w:val="24"/>
         </w:rPr>
-        <w:t>18.</w:t>
+        <w:t>19</w:t>
       </w:r>
       <w:r>
         <w:rPr>
@@ -132,7 +132,7 @@
           <w:sz w:val="24"/>
           <w:szCs w:val="24"/>
         </w:rPr>
-        <w:t>3</w:t>
+        <w:t>.</w:t>
       </w:r>
       <w:r>
         <w:rPr>
@@ -143,10 +143,19 @@
           <w:sz w:val="24"/>
           <w:szCs w:val="24"/>
         </w:rPr>
+        <w:t>1</w:t>
+      </w:r>
+      <w:r>
+        <w:rPr>
+          <w:rFonts w:ascii="Arial" w:eastAsia="Arial" w:hAnsi="Arial" w:cs="Arial"/>
+          <w:b/>
+          <w:i/>
+          <w:color w:val="808080"/>
+          <w:sz w:val="24"/>
+          <w:szCs w:val="24"/>
+        </w:rPr>
         <w:t>.0</w:t>
       </w:r>
-      <w:bookmarkStart w:id="1" w:name="_GoBack"/>
-      <w:bookmarkEnd w:id="1"/>
     </w:p>
     <w:p>
       <w:pPr>
@@ -280,8 +289,8 @@
           <w:szCs w:val="28"/>
         </w:rPr>
       </w:pPr>
-      <w:bookmarkStart w:id="2" w:name="_30j0zll"/>
-      <w:bookmarkEnd w:id="2"/>
+      <w:bookmarkStart w:id="1" w:name="_30j0zll"/>
+      <w:bookmarkEnd w:id="1"/>
     </w:p>
     <w:p>
       <w:pPr>
@@ -293,8 +302,8 @@
           <w:szCs w:val="28"/>
         </w:rPr>
       </w:pPr>
-      <w:bookmarkStart w:id="3" w:name="_1nlqifhhz1kd"/>
-      <w:bookmarkEnd w:id="3"/>
+      <w:bookmarkStart w:id="2" w:name="_1nlqifhhz1kd"/>
+      <w:bookmarkEnd w:id="2"/>
     </w:p>
     <w:p>
       <w:pPr>
@@ -309,8 +318,8 @@
         <w:shd w:val="clear" w:color="auto" w:fill="F2F2F2"/>
         <w:spacing w:before="480" w:after="0"/>
       </w:pPr>
-      <w:bookmarkStart w:id="4" w:name="_1fob9te"/>
-      <w:bookmarkEnd w:id="4"/>
+      <w:bookmarkStart w:id="3" w:name="_1fob9te"/>
+      <w:bookmarkEnd w:id="3"/>
       <w:r>
         <w:rPr>
           <w:rFonts w:ascii="Arial" w:eastAsia="Arial" w:hAnsi="Arial" w:cs="Arial"/>
@@ -332,6 +341,7 @@
           <w:docPartUnique/>
         </w:docPartObj>
       </w:sdtPr>
+      <w:sdtEndPr/>
       <w:sdtContent>
         <w:p>
           <w:pPr>
@@ -1353,8 +1363,8 @@
           <w:rFonts w:ascii="Arial" w:eastAsia="Arial" w:hAnsi="Arial" w:cs="Arial"/>
         </w:rPr>
       </w:pPr>
-      <w:bookmarkStart w:id="5" w:name="_3znysh7"/>
-      <w:bookmarkEnd w:id="5"/>
+      <w:bookmarkStart w:id="4" w:name="_3znysh7"/>
+      <w:bookmarkEnd w:id="4"/>
       <w:r>
         <w:rPr>
           <w:rFonts w:ascii="Arial" w:eastAsia="Arial" w:hAnsi="Arial" w:cs="Arial"/>
@@ -1413,8 +1423,8 @@
           <w:rFonts w:ascii="Arial" w:eastAsia="Arial" w:hAnsi="Arial" w:cs="Arial"/>
         </w:rPr>
       </w:pPr>
-      <w:bookmarkStart w:id="6" w:name="_2et92p0"/>
-      <w:bookmarkEnd w:id="6"/>
+      <w:bookmarkStart w:id="5" w:name="_2et92p0"/>
+      <w:bookmarkEnd w:id="5"/>
       <w:r>
         <w:rPr>
           <w:rFonts w:ascii="Arial" w:eastAsia="Arial" w:hAnsi="Arial" w:cs="Arial"/>
@@ -1442,8 +1452,8 @@
           <w:rFonts w:ascii="Arial" w:eastAsia="Arial" w:hAnsi="Arial" w:cs="Arial"/>
         </w:rPr>
       </w:pPr>
-      <w:bookmarkStart w:id="7" w:name="_tyjcwt"/>
-      <w:bookmarkEnd w:id="7"/>
+      <w:bookmarkStart w:id="6" w:name="_tyjcwt"/>
+      <w:bookmarkEnd w:id="6"/>
       <w:r>
         <w:rPr>
           <w:rFonts w:ascii="Arial" w:eastAsia="Arial" w:hAnsi="Arial" w:cs="Arial"/>
@@ -1493,8 +1503,8 @@
           <w:rFonts w:ascii="Arial" w:eastAsia="Arial" w:hAnsi="Arial" w:cs="Arial"/>
         </w:rPr>
       </w:pPr>
-      <w:bookmarkStart w:id="8" w:name="_3dy6vkm"/>
-      <w:bookmarkEnd w:id="8"/>
+      <w:bookmarkStart w:id="7" w:name="_3dy6vkm"/>
+      <w:bookmarkEnd w:id="7"/>
       <w:r>
         <w:rPr>
           <w:rFonts w:ascii="Arial" w:eastAsia="Arial" w:hAnsi="Arial" w:cs="Arial"/>
@@ -1522,8 +1532,8 @@
           <w:szCs w:val="18"/>
         </w:rPr>
       </w:pPr>
-      <w:bookmarkStart w:id="9" w:name="_1t3h5sf"/>
-      <w:bookmarkEnd w:id="9"/>
+      <w:bookmarkStart w:id="8" w:name="_1t3h5sf"/>
+      <w:bookmarkEnd w:id="8"/>
       <w:r>
         <w:t>Customers can use Affirm payment method to pay their purchases. On the PDP, PLP and Cart Page Customers can see Affirm promotions beneath the price displayed monthly payment.</w:t>
       </w:r>
@@ -1540,8 +1550,8 @@
           <w:rFonts w:ascii="Arial" w:eastAsia="Arial" w:hAnsi="Arial" w:cs="Arial"/>
         </w:rPr>
       </w:pPr>
-      <w:bookmarkStart w:id="10" w:name="_4d34og8"/>
-      <w:bookmarkEnd w:id="10"/>
+      <w:bookmarkStart w:id="9" w:name="_4d34og8"/>
+      <w:bookmarkEnd w:id="9"/>
       <w:r>
         <w:rPr>
           <w:rFonts w:ascii="Arial" w:eastAsia="Arial" w:hAnsi="Arial" w:cs="Arial"/>
@@ -1582,8 +1592,8 @@
           <w:rFonts w:ascii="Arial" w:eastAsia="Arial" w:hAnsi="Arial" w:cs="Arial"/>
         </w:rPr>
       </w:pPr>
-      <w:bookmarkStart w:id="11" w:name="_2s8eyo1"/>
-      <w:bookmarkEnd w:id="11"/>
+      <w:bookmarkStart w:id="10" w:name="_2s8eyo1"/>
+      <w:bookmarkEnd w:id="10"/>
       <w:r>
         <w:rPr>
           <w:rFonts w:ascii="Arial" w:eastAsia="Arial" w:hAnsi="Arial" w:cs="Arial"/>
@@ -1619,8 +1629,8 @@
           <w:rFonts w:ascii="Arial" w:eastAsia="Arial" w:hAnsi="Arial" w:cs="Arial"/>
         </w:rPr>
       </w:pPr>
-      <w:bookmarkStart w:id="12" w:name="_17dp8vu"/>
-      <w:bookmarkEnd w:id="12"/>
+      <w:bookmarkStart w:id="11" w:name="_17dp8vu"/>
+      <w:bookmarkEnd w:id="11"/>
       <w:r>
         <w:rPr>
           <w:rFonts w:ascii="Arial" w:eastAsia="Arial" w:hAnsi="Arial" w:cs="Arial"/>
@@ -1659,8 +1669,8 @@
           <w:rFonts w:ascii="Arial" w:eastAsia="Arial" w:hAnsi="Arial" w:cs="Arial"/>
         </w:rPr>
       </w:pPr>
-      <w:bookmarkStart w:id="13" w:name="_3rdcrjn"/>
-      <w:bookmarkEnd w:id="13"/>
+      <w:bookmarkStart w:id="12" w:name="_3rdcrjn"/>
+      <w:bookmarkEnd w:id="12"/>
       <w:r>
         <w:rPr>
           <w:rFonts w:ascii="Arial" w:eastAsia="Arial" w:hAnsi="Arial" w:cs="Arial"/>
@@ -1688,8 +1698,8 @@
           <w:rFonts w:ascii="Arial" w:eastAsia="Arial" w:hAnsi="Arial" w:cs="Arial"/>
         </w:rPr>
       </w:pPr>
-      <w:bookmarkStart w:id="14" w:name="_26in1rg"/>
-      <w:bookmarkEnd w:id="14"/>
+      <w:bookmarkStart w:id="13" w:name="_26in1rg"/>
+      <w:bookmarkEnd w:id="13"/>
       <w:r>
         <w:rPr>
           <w:rFonts w:ascii="Arial" w:eastAsia="Arial" w:hAnsi="Arial" w:cs="Arial"/>
@@ -1721,8 +1731,8 @@
           <w:numId w:val="6"/>
         </w:numPr>
       </w:pPr>
-      <w:bookmarkStart w:id="15" w:name="_lnxbz9"/>
-      <w:bookmarkEnd w:id="15"/>
+      <w:bookmarkStart w:id="14" w:name="_lnxbz9"/>
+      <w:bookmarkEnd w:id="14"/>
       <w:r>
         <w:t>Deploying cartridge to a sandbox</w:t>
       </w:r>
@@ -1933,8 +1943,8 @@
           <w:numId w:val="6"/>
         </w:numPr>
       </w:pPr>
-      <w:bookmarkStart w:id="16" w:name="_35nkun2"/>
-      <w:bookmarkEnd w:id="16"/>
+      <w:bookmarkStart w:id="15" w:name="_35nkun2"/>
+      <w:bookmarkEnd w:id="15"/>
       <w:r>
         <w:t>Sandbox setup</w:t>
       </w:r>
@@ -2083,22 +2093,20 @@
         </w:numPr>
       </w:pPr>
       <w:r>
-        <w:t>Go to Administration &gt; Site Development &gt; Import &amp; Export. Click the Upload button and select affirm_meta.xml.</w:t>
-      </w:r>
-    </w:p>
-    <w:p>
-      <w:pPr>
-        <w:keepNext/>
-        <w:widowControl/>
-        <w:spacing w:after="120"/>
-        <w:jc w:val="center"/>
-        <w:rPr>
-          <w:rFonts w:ascii="Arial" w:eastAsia="Arial" w:hAnsi="Arial" w:cs="Arial"/>
-          <w:sz w:val="18"/>
-          <w:szCs w:val="18"/>
-          <w:highlight w:val="white"/>
-        </w:rPr>
-      </w:pPr>
+        <w:t xml:space="preserve">Go to Administration &gt; Site Development &gt; </w:t>
+      </w:r>
+      <w:r>
+        <w:t xml:space="preserve">Site </w:t>
+      </w:r>
+      <w:r>
+        <w:t>Import &amp; Export. Click the Upload button and select affirm</w:t>
+      </w:r>
+      <w:r>
+        <w:t>.zip</w:t>
+      </w:r>
+      <w:r>
+        <w:br/>
+      </w:r>
       <w:r>
         <w:rPr>
           <w:noProof/>
@@ -2106,10 +2114,10 @@
         </w:rPr>
         <w:lastRenderedPageBreak/>
         <w:drawing>
-          <wp:inline distT="0" distB="0" distL="0" distR="0" wp14:anchorId="1AEBAE9A" wp14:editId="5E961519">
-            <wp:extent cx="4874895" cy="2414905"/>
-            <wp:effectExtent l="0" t="0" r="0" b="0"/>
-            <wp:docPr id="6" name="image36.png"/>
+          <wp:inline distT="0" distB="0" distL="0" distR="0" wp14:anchorId="46B4EA7D" wp14:editId="25949F58">
+            <wp:extent cx="4838700" cy="2981325"/>
+            <wp:effectExtent l="0" t="0" r="0" b="9525"/>
+            <wp:docPr id="64" name="Picture 64"/>
             <wp:cNvGraphicFramePr>
               <a:graphicFrameLocks xmlns:a="http://schemas.openxmlformats.org/drawingml/2006/main" noChangeAspect="1"/>
             </wp:cNvGraphicFramePr>
@@ -2117,10 +2125,8 @@
               <a:graphicData uri="http://schemas.openxmlformats.org/drawingml/2006/picture">
                 <pic:pic xmlns:pic="http://schemas.openxmlformats.org/drawingml/2006/picture">
                   <pic:nvPicPr>
-                    <pic:cNvPr id="6" name="image36.png"/>
-                    <pic:cNvPicPr>
-                      <a:picLocks noChangeAspect="1" noChangeArrowheads="1"/>
-                    </pic:cNvPicPr>
+                    <pic:cNvPr id="0" name=""/>
+                    <pic:cNvPicPr/>
                   </pic:nvPicPr>
                   <pic:blipFill>
                     <a:blip r:embed="rId13"/>
@@ -2128,10 +2134,10 @@
                       <a:fillRect/>
                     </a:stretch>
                   </pic:blipFill>
-                  <pic:spPr bwMode="auto">
+                  <pic:spPr>
                     <a:xfrm>
                       <a:off x="0" y="0"/>
-                      <a:ext cx="4874895" cy="2414905"/>
+                      <a:ext cx="4838700" cy="2981325"/>
                     </a:xfrm>
                     <a:prstGeom prst="rect">
                       <a:avLst/>
@@ -2152,21 +2158,12 @@
         </w:numPr>
       </w:pPr>
       <w:r>
-        <w:t>Click Import button and select affirm_meta.xml.</w:t>
-      </w:r>
-    </w:p>
-    <w:p>
-      <w:pPr>
-        <w:keepNext/>
-        <w:widowControl/>
-        <w:spacing w:after="120"/>
-        <w:jc w:val="center"/>
-        <w:rPr>
-          <w:rFonts w:ascii="Arial" w:eastAsia="Arial" w:hAnsi="Arial" w:cs="Arial"/>
-          <w:sz w:val="18"/>
-          <w:szCs w:val="18"/>
-          <w:highlight w:val="white"/>
-        </w:rPr>
+        <w:t>Click the Import button and select affirm.zip.</w:t>
+      </w:r>
+    </w:p>
+    <w:p>
+      <w:pPr>
+        <w:ind w:left="90"/>
       </w:pPr>
       <w:r>
         <w:rPr>
@@ -2174,10 +2171,10 @@
           <w:lang w:eastAsia="en-US" w:bidi="ar-SA"/>
         </w:rPr>
         <w:drawing>
-          <wp:inline distT="0" distB="0" distL="0" distR="0" wp14:anchorId="3EB4580B" wp14:editId="27A2706B">
-            <wp:extent cx="4919980" cy="2457450"/>
+          <wp:inline distT="0" distB="0" distL="0" distR="0" wp14:anchorId="6919A99E" wp14:editId="188D12AE">
+            <wp:extent cx="5943600" cy="1018540"/>
             <wp:effectExtent l="0" t="0" r="0" b="0"/>
-            <wp:docPr id="7" name="image37.png"/>
+            <wp:docPr id="65" name="Picture 65"/>
             <wp:cNvGraphicFramePr>
               <a:graphicFrameLocks xmlns:a="http://schemas.openxmlformats.org/drawingml/2006/main" noChangeAspect="1"/>
             </wp:cNvGraphicFramePr>
@@ -2185,10 +2182,8 @@
               <a:graphicData uri="http://schemas.openxmlformats.org/drawingml/2006/picture">
                 <pic:pic xmlns:pic="http://schemas.openxmlformats.org/drawingml/2006/picture">
                   <pic:nvPicPr>
-                    <pic:cNvPr id="7" name="image37.png"/>
-                    <pic:cNvPicPr>
-                      <a:picLocks noChangeAspect="1" noChangeArrowheads="1"/>
-                    </pic:cNvPicPr>
+                    <pic:cNvPr id="0" name=""/>
+                    <pic:cNvPicPr/>
                   </pic:nvPicPr>
                   <pic:blipFill>
                     <a:blip r:embed="rId14"/>
@@ -2196,10 +2191,10 @@
                       <a:fillRect/>
                     </a:stretch>
                   </pic:blipFill>
-                  <pic:spPr bwMode="auto">
+                  <pic:spPr>
                     <a:xfrm>
                       <a:off x="0" y="0"/>
-                      <a:ext cx="4919980" cy="2457450"/>
+                      <a:ext cx="5943600" cy="1018540"/>
                     </a:xfrm>
                     <a:prstGeom prst="rect">
                       <a:avLst/>
@@ -2214,28 +2209,6 @@
     </w:p>
     <w:p>
       <w:pPr>
-        <w:rPr>
-          <w:rFonts w:ascii="Arial" w:eastAsia="Arial" w:hAnsi="Arial" w:cs="Arial"/>
-        </w:rPr>
-      </w:pPr>
-      <w:r>
-        <w:br w:type="page"/>
-      </w:r>
-    </w:p>
-    <w:p>
-      <w:pPr>
-        <w:numPr>
-          <w:ilvl w:val="0"/>
-          <w:numId w:val="8"/>
-        </w:numPr>
-      </w:pPr>
-      <w:r>
-        <w:lastRenderedPageBreak/>
-        <w:t>Go to Merchant Tools &gt; Ordering &gt; Import &amp; Export. Click the Upload button and select affirm_payment.xml.</w:t>
-      </w:r>
-    </w:p>
-    <w:p>
-      <w:pPr>
         <w:keepNext/>
         <w:widowControl/>
         <w:spacing w:after="120"/>
@@ -2247,60 +2220,6 @@
           <w:highlight w:val="white"/>
         </w:rPr>
       </w:pPr>
-      <w:r>
-        <w:rPr>
-          <w:noProof/>
-          <w:lang w:eastAsia="en-US" w:bidi="ar-SA"/>
-        </w:rPr>
-        <w:drawing>
-          <wp:inline distT="0" distB="0" distL="0" distR="0" wp14:anchorId="1DBF8B38" wp14:editId="584CAEB8">
-            <wp:extent cx="4192270" cy="3040380"/>
-            <wp:effectExtent l="0" t="0" r="0" b="0"/>
-            <wp:docPr id="8" name="image32.png"/>
-            <wp:cNvGraphicFramePr>
-              <a:graphicFrameLocks xmlns:a="http://schemas.openxmlformats.org/drawingml/2006/main" noChangeAspect="1"/>
-            </wp:cNvGraphicFramePr>
-            <a:graphic xmlns:a="http://schemas.openxmlformats.org/drawingml/2006/main">
-              <a:graphicData uri="http://schemas.openxmlformats.org/drawingml/2006/picture">
-                <pic:pic xmlns:pic="http://schemas.openxmlformats.org/drawingml/2006/picture">
-                  <pic:nvPicPr>
-                    <pic:cNvPr id="8" name="image32.png"/>
-                    <pic:cNvPicPr>
-                      <a:picLocks noChangeAspect="1" noChangeArrowheads="1"/>
-                    </pic:cNvPicPr>
-                  </pic:nvPicPr>
-                  <pic:blipFill>
-                    <a:blip r:embed="rId15"/>
-                    <a:stretch>
-                      <a:fillRect/>
-                    </a:stretch>
-                  </pic:blipFill>
-                  <pic:spPr bwMode="auto">
-                    <a:xfrm>
-                      <a:off x="0" y="0"/>
-                      <a:ext cx="4192270" cy="3040380"/>
-                    </a:xfrm>
-                    <a:prstGeom prst="rect">
-                      <a:avLst/>
-                    </a:prstGeom>
-                  </pic:spPr>
-                </pic:pic>
-              </a:graphicData>
-            </a:graphic>
-          </wp:inline>
-        </w:drawing>
-      </w:r>
-    </w:p>
-    <w:p>
-      <w:pPr>
-        <w:numPr>
-          <w:ilvl w:val="0"/>
-          <w:numId w:val="8"/>
-        </w:numPr>
-      </w:pPr>
-      <w:r>
-        <w:t>Click the Import button and select affirm_payment.xml.</w:t>
-      </w:r>
     </w:p>
     <w:p>
       <w:pPr>
@@ -2315,75 +2234,13 @@
           <w:highlight w:val="white"/>
         </w:rPr>
       </w:pPr>
-      <w:r>
-        <w:rPr>
-          <w:noProof/>
-          <w:lang w:eastAsia="en-US" w:bidi="ar-SA"/>
-        </w:rPr>
-        <w:drawing>
-          <wp:inline distT="0" distB="0" distL="0" distR="0" wp14:anchorId="10D7BEB6" wp14:editId="3FBBF4E1">
-            <wp:extent cx="4108450" cy="2979420"/>
-            <wp:effectExtent l="0" t="0" r="0" b="0"/>
-            <wp:docPr id="9" name="image47.png"/>
-            <wp:cNvGraphicFramePr>
-              <a:graphicFrameLocks xmlns:a="http://schemas.openxmlformats.org/drawingml/2006/main" noChangeAspect="1"/>
-            </wp:cNvGraphicFramePr>
-            <a:graphic xmlns:a="http://schemas.openxmlformats.org/drawingml/2006/main">
-              <a:graphicData uri="http://schemas.openxmlformats.org/drawingml/2006/picture">
-                <pic:pic xmlns:pic="http://schemas.openxmlformats.org/drawingml/2006/picture">
-                  <pic:nvPicPr>
-                    <pic:cNvPr id="9" name="image47.png"/>
-                    <pic:cNvPicPr>
-                      <a:picLocks noChangeAspect="1" noChangeArrowheads="1"/>
-                    </pic:cNvPicPr>
-                  </pic:nvPicPr>
-                  <pic:blipFill>
-                    <a:blip r:embed="rId16"/>
-                    <a:stretch>
-                      <a:fillRect/>
-                    </a:stretch>
-                  </pic:blipFill>
-                  <pic:spPr bwMode="auto">
-                    <a:xfrm>
-                      <a:off x="0" y="0"/>
-                      <a:ext cx="4108450" cy="2979420"/>
-                    </a:xfrm>
-                    <a:prstGeom prst="rect">
-                      <a:avLst/>
-                    </a:prstGeom>
-                  </pic:spPr>
-                </pic:pic>
-              </a:graphicData>
-            </a:graphic>
-          </wp:inline>
-        </w:drawing>
-      </w:r>
-    </w:p>
-    <w:p>
-      <w:pPr>
-        <w:rPr>
-          <w:rFonts w:ascii="Arial" w:eastAsia="Arial" w:hAnsi="Arial" w:cs="Arial"/>
-          <w:sz w:val="18"/>
-          <w:szCs w:val="18"/>
-          <w:highlight w:val="white"/>
-        </w:rPr>
-      </w:pPr>
+    </w:p>
+    <w:p>
       <w:r>
         <w:br w:type="page"/>
       </w:r>
     </w:p>
-    <w:p>
-      <w:pPr>
-        <w:numPr>
-          <w:ilvl w:val="0"/>
-          <w:numId w:val="8"/>
-        </w:numPr>
-      </w:pPr>
-      <w:r>
-        <w:lastRenderedPageBreak/>
-        <w:t>Go to Merchant Tools &gt; Content &gt; Import &amp; Export. Click the Upload button and select affirm_asset.xml.</w:t>
-      </w:r>
-    </w:p>
+    <w:p/>
     <w:p>
       <w:pPr>
         <w:rPr>
@@ -2411,19 +2268,75 @@
         </w:rPr>
         <w:t xml:space="preserve"> </w:t>
       </w:r>
+      <w:r>
+        <w:rPr>
+          <w:color w:val="000000"/>
+        </w:rPr>
+        <w:t>import</w:t>
+      </w:r>
+      <w:r>
+        <w:rPr>
+          <w:color w:val="000000"/>
+        </w:rPr>
+        <w:t xml:space="preserve">: </w:t>
+      </w:r>
+      <w:bookmarkStart w:id="16" w:name="_GoBack"/>
+      <w:r>
+        <w:rPr>
+          <w:color w:val="000000"/>
+        </w:rPr>
+        <w:t xml:space="preserve">You should configure </w:t>
+      </w:r>
+      <w:r>
+        <w:rPr>
+          <w:color w:val="000000"/>
+        </w:rPr>
+        <w:t xml:space="preserve">your </w:t>
+      </w:r>
+      <w:r>
+        <w:rPr>
+          <w:color w:val="000000"/>
+        </w:rPr>
+        <w:t xml:space="preserve">library ID in </w:t>
+      </w:r>
+      <w:r>
+        <w:rPr>
+          <w:color w:val="000000"/>
+        </w:rPr>
+        <w:t>library</w:t>
+      </w:r>
+      <w:r>
+        <w:rPr>
+          <w:color w:val="000000"/>
+        </w:rPr>
+        <w:t xml:space="preserve">.xml file in metadata </w:t>
+      </w:r>
       <w:proofErr w:type="spellStart"/>
       <w:r>
         <w:rPr>
           <w:color w:val="000000"/>
         </w:rPr>
-        <w:t>imort</w:t>
+        <w:t>folder</w:t>
+      </w:r>
+      <w:r>
+        <w:rPr>
+          <w:color w:val="000000"/>
+        </w:rPr>
+        <w:t>.Currently</w:t>
       </w:r>
       <w:proofErr w:type="spellEnd"/>
       <w:r>
         <w:rPr>
           <w:color w:val="000000"/>
         </w:rPr>
-        <w:t xml:space="preserve">: You should configure library ID in affirm_asset.xml file in metadata folder put </w:t>
+        <w:t xml:space="preserve"> there is default</w:t>
+      </w:r>
+      <w:bookmarkEnd w:id="16"/>
+      <w:r>
+        <w:rPr>
+          <w:color w:val="000000"/>
+        </w:rPr>
+        <w:t xml:space="preserve"> </w:t>
       </w:r>
       <w:proofErr w:type="spellStart"/>
       <w:r>
@@ -2463,7 +2376,7 @@
                     </pic:cNvPicPr>
                   </pic:nvPicPr>
                   <pic:blipFill>
-                    <a:blip r:embed="rId17"/>
+                    <a:blip r:embed="rId15"/>
                     <a:stretch>
                       <a:fillRect/>
                     </a:stretch>
@@ -2502,296 +2415,6 @@
           <w:highlight w:val="white"/>
         </w:rPr>
       </w:pPr>
-      <w:r>
-        <w:rPr>
-          <w:noProof/>
-          <w:lang w:eastAsia="en-US" w:bidi="ar-SA"/>
-        </w:rPr>
-        <w:drawing>
-          <wp:inline distT="0" distB="0" distL="0" distR="0" wp14:anchorId="672F2C92" wp14:editId="17CDD407">
-            <wp:extent cx="5025390" cy="2473960"/>
-            <wp:effectExtent l="0" t="0" r="0" b="0"/>
-            <wp:docPr id="11" name="image29.png" descr="C:\Users\r.lysiuk\Desktop\screenshot-astound13-alliance-prtnr-eu01-dw.demandware.net 2017-01-20 13-09-04.png"/>
-            <wp:cNvGraphicFramePr>
-              <a:graphicFrameLocks xmlns:a="http://schemas.openxmlformats.org/drawingml/2006/main" noChangeAspect="1"/>
-            </wp:cNvGraphicFramePr>
-            <a:graphic xmlns:a="http://schemas.openxmlformats.org/drawingml/2006/main">
-              <a:graphicData uri="http://schemas.openxmlformats.org/drawingml/2006/picture">
-                <pic:pic xmlns:pic="http://schemas.openxmlformats.org/drawingml/2006/picture">
-                  <pic:nvPicPr>
-                    <pic:cNvPr id="11" name="image29.png" descr="C:\Users\r.lysiuk\Desktop\screenshot-astound13-alliance-prtnr-eu01-dw.demandware.net 2017-01-20 13-09-04.png"/>
-                    <pic:cNvPicPr>
-                      <a:picLocks noChangeAspect="1" noChangeArrowheads="1"/>
-                    </pic:cNvPicPr>
-                  </pic:nvPicPr>
-                  <pic:blipFill>
-                    <a:blip r:embed="rId18"/>
-                    <a:stretch>
-                      <a:fillRect/>
-                    </a:stretch>
-                  </pic:blipFill>
-                  <pic:spPr bwMode="auto">
-                    <a:xfrm>
-                      <a:off x="0" y="0"/>
-                      <a:ext cx="5025390" cy="2473960"/>
-                    </a:xfrm>
-                    <a:prstGeom prst="rect">
-                      <a:avLst/>
-                    </a:prstGeom>
-                  </pic:spPr>
-                </pic:pic>
-              </a:graphicData>
-            </a:graphic>
-          </wp:inline>
-        </w:drawing>
-      </w:r>
-    </w:p>
-    <w:p>
-      <w:pPr>
-        <w:numPr>
-          <w:ilvl w:val="0"/>
-          <w:numId w:val="8"/>
-        </w:numPr>
-      </w:pPr>
-      <w:r>
-        <w:t>Click the Import button and select affirm_asset.xml.</w:t>
-      </w:r>
-    </w:p>
-    <w:p>
-      <w:pPr>
-        <w:keepNext/>
-        <w:widowControl/>
-        <w:spacing w:after="120"/>
-        <w:rPr>
-          <w:rFonts w:ascii="Arial" w:eastAsia="Arial" w:hAnsi="Arial" w:cs="Arial"/>
-          <w:sz w:val="18"/>
-          <w:szCs w:val="18"/>
-          <w:highlight w:val="white"/>
-        </w:rPr>
-      </w:pPr>
-      <w:r>
-        <w:rPr>
-          <w:noProof/>
-          <w:lang w:eastAsia="en-US" w:bidi="ar-SA"/>
-        </w:rPr>
-        <w:lastRenderedPageBreak/>
-        <w:drawing>
-          <wp:inline distT="0" distB="0" distL="0" distR="0" wp14:anchorId="4E4BD51A" wp14:editId="4E3B2800">
-            <wp:extent cx="5098415" cy="2516505"/>
-            <wp:effectExtent l="0" t="0" r="0" b="0"/>
-            <wp:docPr id="12" name="image44.png" descr="C:\Users\r.lysiuk\Desktop\screenshot-astound13-alliance-prtnr-eu01-dw.demandware.net 2017-01-20 13-12-23.png"/>
-            <wp:cNvGraphicFramePr>
-              <a:graphicFrameLocks xmlns:a="http://schemas.openxmlformats.org/drawingml/2006/main" noChangeAspect="1"/>
-            </wp:cNvGraphicFramePr>
-            <a:graphic xmlns:a="http://schemas.openxmlformats.org/drawingml/2006/main">
-              <a:graphicData uri="http://schemas.openxmlformats.org/drawingml/2006/picture">
-                <pic:pic xmlns:pic="http://schemas.openxmlformats.org/drawingml/2006/picture">
-                  <pic:nvPicPr>
-                    <pic:cNvPr id="12" name="image44.png" descr="C:\Users\r.lysiuk\Desktop\screenshot-astound13-alliance-prtnr-eu01-dw.demandware.net 2017-01-20 13-12-23.png"/>
-                    <pic:cNvPicPr>
-                      <a:picLocks noChangeAspect="1" noChangeArrowheads="1"/>
-                    </pic:cNvPicPr>
-                  </pic:nvPicPr>
-                  <pic:blipFill>
-                    <a:blip r:embed="rId19"/>
-                    <a:stretch>
-                      <a:fillRect/>
-                    </a:stretch>
-                  </pic:blipFill>
-                  <pic:spPr bwMode="auto">
-                    <a:xfrm>
-                      <a:off x="0" y="0"/>
-                      <a:ext cx="5098415" cy="2516505"/>
-                    </a:xfrm>
-                    <a:prstGeom prst="rect">
-                      <a:avLst/>
-                    </a:prstGeom>
-                  </pic:spPr>
-                </pic:pic>
-              </a:graphicData>
-            </a:graphic>
-          </wp:inline>
-        </w:drawing>
-      </w:r>
-    </w:p>
-    <w:p>
-      <w:pPr>
-        <w:numPr>
-          <w:ilvl w:val="0"/>
-          <w:numId w:val="8"/>
-        </w:numPr>
-      </w:pPr>
-      <w:r>
-        <w:t>Go to Merchant Tools &gt; Online Marketing &gt; Import &amp; Export. Click the Upload button and select affirm_slots.xml.</w:t>
-      </w:r>
-    </w:p>
-    <w:p>
-      <w:pPr>
-        <w:keepNext/>
-        <w:widowControl/>
-        <w:spacing w:after="120"/>
-        <w:rPr>
-          <w:rFonts w:ascii="Arial" w:eastAsia="Arial" w:hAnsi="Arial" w:cs="Arial"/>
-          <w:sz w:val="18"/>
-          <w:szCs w:val="18"/>
-          <w:highlight w:val="white"/>
-        </w:rPr>
-      </w:pPr>
-      <w:r>
-        <w:rPr>
-          <w:noProof/>
-          <w:lang w:eastAsia="en-US" w:bidi="ar-SA"/>
-        </w:rPr>
-        <w:drawing>
-          <wp:inline distT="0" distB="0" distL="0" distR="0" wp14:anchorId="4E7A74DF" wp14:editId="4AE265EE">
-            <wp:extent cx="5023485" cy="724535"/>
-            <wp:effectExtent l="0" t="0" r="0" b="0"/>
-            <wp:docPr id="13" name="image39.png" descr="C:\Users\r.lysiuk\Desktop\screenshot-astound13-alliance-prtnr-eu01-dw.demandware.net 2017-01-20 13-05-38.png"/>
-            <wp:cNvGraphicFramePr>
-              <a:graphicFrameLocks xmlns:a="http://schemas.openxmlformats.org/drawingml/2006/main" noChangeAspect="1"/>
-            </wp:cNvGraphicFramePr>
-            <a:graphic xmlns:a="http://schemas.openxmlformats.org/drawingml/2006/main">
-              <a:graphicData uri="http://schemas.openxmlformats.org/drawingml/2006/picture">
-                <pic:pic xmlns:pic="http://schemas.openxmlformats.org/drawingml/2006/picture">
-                  <pic:nvPicPr>
-                    <pic:cNvPr id="13" name="image39.png" descr="C:\Users\r.lysiuk\Desktop\screenshot-astound13-alliance-prtnr-eu01-dw.demandware.net 2017-01-20 13-05-38.png"/>
-                    <pic:cNvPicPr>
-                      <a:picLocks noChangeAspect="1" noChangeArrowheads="1"/>
-                    </pic:cNvPicPr>
-                  </pic:nvPicPr>
-                  <pic:blipFill>
-                    <a:blip r:embed="rId20"/>
-                    <a:stretch>
-                      <a:fillRect/>
-                    </a:stretch>
-                  </pic:blipFill>
-                  <pic:spPr bwMode="auto">
-                    <a:xfrm>
-                      <a:off x="0" y="0"/>
-                      <a:ext cx="5023485" cy="724535"/>
-                    </a:xfrm>
-                    <a:prstGeom prst="rect">
-                      <a:avLst/>
-                    </a:prstGeom>
-                  </pic:spPr>
-                </pic:pic>
-              </a:graphicData>
-            </a:graphic>
-          </wp:inline>
-        </w:drawing>
-      </w:r>
-    </w:p>
-    <w:p>
-      <w:pPr>
-        <w:rPr>
-          <w:rFonts w:ascii="Arial" w:eastAsia="Arial" w:hAnsi="Arial" w:cs="Arial"/>
-          <w:sz w:val="18"/>
-          <w:szCs w:val="18"/>
-          <w:highlight w:val="white"/>
-        </w:rPr>
-      </w:pPr>
-      <w:r>
-        <w:br w:type="page"/>
-      </w:r>
-    </w:p>
-    <w:p>
-      <w:pPr>
-        <w:numPr>
-          <w:ilvl w:val="0"/>
-          <w:numId w:val="8"/>
-        </w:numPr>
-      </w:pPr>
-      <w:r>
-        <w:lastRenderedPageBreak/>
-        <w:t>Click the Import button and select affirm_slots.xml.</w:t>
-      </w:r>
-    </w:p>
-    <w:p>
-      <w:pPr>
-        <w:keepNext/>
-        <w:widowControl/>
-        <w:spacing w:after="120"/>
-        <w:rPr>
-          <w:rFonts w:ascii="Arial" w:eastAsia="Arial" w:hAnsi="Arial" w:cs="Arial"/>
-          <w:sz w:val="18"/>
-          <w:szCs w:val="18"/>
-          <w:highlight w:val="white"/>
-        </w:rPr>
-      </w:pPr>
-      <w:r>
-        <w:rPr>
-          <w:noProof/>
-          <w:lang w:eastAsia="en-US" w:bidi="ar-SA"/>
-        </w:rPr>
-        <w:drawing>
-          <wp:inline distT="0" distB="0" distL="0" distR="0" wp14:anchorId="6A6D29E9" wp14:editId="78EDB04D">
-            <wp:extent cx="5091430" cy="1416685"/>
-            <wp:effectExtent l="0" t="0" r="0" b="0"/>
-            <wp:docPr id="14" name="image41.png" descr="C:\Users\r.lysiuk\Desktop\screenshot-astound13-alliance-prtnr-eu01-dw.demandware.net 2017-01-20 12-42-57.png"/>
-            <wp:cNvGraphicFramePr>
-              <a:graphicFrameLocks xmlns:a="http://schemas.openxmlformats.org/drawingml/2006/main" noChangeAspect="1"/>
-            </wp:cNvGraphicFramePr>
-            <a:graphic xmlns:a="http://schemas.openxmlformats.org/drawingml/2006/main">
-              <a:graphicData uri="http://schemas.openxmlformats.org/drawingml/2006/picture">
-                <pic:pic xmlns:pic="http://schemas.openxmlformats.org/drawingml/2006/picture">
-                  <pic:nvPicPr>
-                    <pic:cNvPr id="14" name="image41.png" descr="C:\Users\r.lysiuk\Desktop\screenshot-astound13-alliance-prtnr-eu01-dw.demandware.net 2017-01-20 12-42-57.png"/>
-                    <pic:cNvPicPr>
-                      <a:picLocks noChangeAspect="1" noChangeArrowheads="1"/>
-                    </pic:cNvPicPr>
-                  </pic:nvPicPr>
-                  <pic:blipFill>
-                    <a:blip r:embed="rId21"/>
-                    <a:stretch>
-                      <a:fillRect/>
-                    </a:stretch>
-                  </pic:blipFill>
-                  <pic:spPr bwMode="auto">
-                    <a:xfrm>
-                      <a:off x="0" y="0"/>
-                      <a:ext cx="5091430" cy="1416685"/>
-                    </a:xfrm>
-                    <a:prstGeom prst="rect">
-                      <a:avLst/>
-                    </a:prstGeom>
-                  </pic:spPr>
-                </pic:pic>
-              </a:graphicData>
-            </a:graphic>
-          </wp:inline>
-        </w:drawing>
-      </w:r>
-    </w:p>
-    <w:p>
-      <w:pPr>
-        <w:numPr>
-          <w:ilvl w:val="0"/>
-          <w:numId w:val="8"/>
-        </w:numPr>
-      </w:pPr>
-      <w:r>
-        <w:t xml:space="preserve">Go </w:t>
-      </w:r>
-      <w:r>
-        <w:t>to Merchant</w:t>
-      </w:r>
-      <w:r>
-        <w:t xml:space="preserve"> Tools </w:t>
-      </w:r>
-      <w:r>
-        <w:t xml:space="preserve">&gt; </w:t>
-      </w:r>
-      <w:proofErr w:type="gramStart"/>
-      <w:r>
-        <w:t>Ordering</w:t>
-      </w:r>
-      <w:r>
-        <w:t xml:space="preserve">  &gt;</w:t>
-      </w:r>
-      <w:proofErr w:type="gramEnd"/>
-      <w:r>
-        <w:t xml:space="preserve"> Payment Processors. Click NEW button and create payment processor with ID - AFFIRM_PAYMENT.</w:t>
-      </w:r>
     </w:p>
     <w:p>
       <w:pPr>
@@ -2938,7 +2561,7 @@
         </w:numPr>
       </w:pPr>
       <w:r>
-        <w:t>Add site preference attribute - Affirm Finance Key with provided finance key from Affirm.</w:t>
+        <w:t>Add site preference attribute - Affirm Public Key with provided public key from Affirm.</w:t>
       </w:r>
     </w:p>
     <w:p>
@@ -2949,7 +2572,7 @@
         </w:numPr>
       </w:pPr>
       <w:r>
-        <w:t>Add site preference attribute - Affirm Public Key with provided public key from Affirm.</w:t>
+        <w:t>Add site preference attribute - Affirm Private Key with provided private key from Affirm.</w:t>
       </w:r>
     </w:p>
     <w:p>
@@ -2960,7 +2583,11 @@
         </w:numPr>
       </w:pPr>
       <w:r>
-        <w:t>Add site preference attribute - Affirm Private Key with provided private key from Affirm.</w:t>
+        <w:t xml:space="preserve">Select a value from Affirm Payment Action dropdown. This attribute defines which </w:t>
+      </w:r>
+      <w:r>
+        <w:lastRenderedPageBreak/>
+        <w:t>Affirm payment actions will be used in the checkout process.</w:t>
       </w:r>
     </w:p>
     <w:p>
@@ -2971,7 +2598,7 @@
         </w:numPr>
       </w:pPr>
       <w:r>
-        <w:t>Select a value from Affirm Payment Action dropdown. This attribute defines which Affirm payment actions will be used in the checkout process.</w:t>
+        <w:t>Enable attribute - Cart Promo Message. This attribute defines status (enable/disable) of Promotional messages on Cart Page.</w:t>
       </w:r>
     </w:p>
     <w:p>
@@ -2982,18 +2609,6 @@
         </w:numPr>
       </w:pPr>
       <w:r>
-        <w:t>Enable attribute - Cart Promo Message. This attribute defines status (enable/disable) of Promotional messages on Cart Page.</w:t>
-      </w:r>
-    </w:p>
-    <w:p>
-      <w:pPr>
-        <w:numPr>
-          <w:ilvl w:val="0"/>
-          <w:numId w:val="1"/>
-        </w:numPr>
-      </w:pPr>
-      <w:r>
-        <w:lastRenderedPageBreak/>
         <w:t>Enable attribute - Product Promo Message. This attribute defines status (enable/disable) of Promotional messages on Product Detail Page.</w:t>
       </w:r>
     </w:p>
@@ -3080,7 +2695,7 @@
                     </pic:cNvPicPr>
                   </pic:nvPicPr>
                   <pic:blipFill>
-                    <a:blip r:embed="rId22"/>
+                    <a:blip r:embed="rId16"/>
                     <a:stretch>
                       <a:fillRect/>
                     </a:stretch>
@@ -3179,7 +2794,7 @@
                     </pic:cNvPicPr>
                   </pic:nvPicPr>
                   <pic:blipFill>
-                    <a:blip r:embed="rId23"/>
+                    <a:blip r:embed="rId17"/>
                     <a:stretch>
                       <a:fillRect/>
                     </a:stretch>
@@ -3286,7 +2901,7 @@
                     </pic:cNvPicPr>
                   </pic:nvPicPr>
                   <pic:blipFill>
-                    <a:blip r:embed="rId24"/>
+                    <a:blip r:embed="rId18"/>
                     <a:stretch>
                       <a:fillRect/>
                     </a:stretch>
@@ -3315,6 +2930,7 @@
         </w:numPr>
       </w:pPr>
       <w:r>
+        <w:lastRenderedPageBreak/>
         <w:t>Add site preference value - Financing programs date range. This allows detection of financing programs based on date range.</w:t>
       </w:r>
     </w:p>
@@ -3398,7 +3014,6 @@
         </w:numPr>
       </w:pPr>
       <w:r>
-        <w:lastRenderedPageBreak/>
         <w:t>Example: 2017-01-01|2017-02-28|myWinter</w:t>
       </w:r>
     </w:p>
@@ -3426,7 +3041,7 @@
                     </pic:cNvPicPr>
                   </pic:nvPicPr>
                   <pic:blipFill>
-                    <a:blip r:embed="rId25"/>
+                    <a:blip r:embed="rId19"/>
                     <a:stretch>
                       <a:fillRect/>
                     </a:stretch>
@@ -3535,216 +3150,29 @@
     </w:p>
     <w:p>
       <w:pPr>
+        <w:keepNext/>
+        <w:widowControl/>
+        <w:spacing w:after="120"/>
+        <w:rPr>
+          <w:rFonts w:ascii="Arial" w:eastAsia="Arial" w:hAnsi="Arial" w:cs="Arial"/>
+          <w:highlight w:val="white"/>
+        </w:rPr>
+      </w:pPr>
+      <w:bookmarkStart w:id="19" w:name="_2jxsxqh"/>
+      <w:bookmarkEnd w:id="19"/>
+    </w:p>
+    <w:p>
+      <w:pPr>
         <w:pStyle w:val="Heading3"/>
         <w:numPr>
           <w:ilvl w:val="2"/>
           <w:numId w:val="6"/>
         </w:numPr>
       </w:pPr>
-      <w:bookmarkStart w:id="19" w:name="_2jxsxqh"/>
-      <w:bookmarkEnd w:id="19"/>
-      <w:r>
-        <w:lastRenderedPageBreak/>
-        <w:t>Affirm Services configuration</w:t>
-      </w:r>
-    </w:p>
-    <w:p>
-      <w:pPr>
-        <w:keepNext/>
-        <w:widowControl/>
-        <w:spacing w:after="0" w:line="240" w:lineRule="auto"/>
-        <w:rPr>
-          <w:rFonts w:ascii="Arial" w:eastAsia="Arial" w:hAnsi="Arial" w:cs="Arial"/>
-          <w:shd w:val="clear" w:color="auto" w:fill="FFFFFF"/>
-        </w:rPr>
-      </w:pPr>
-    </w:p>
-    <w:p>
-      <w:pPr>
-        <w:numPr>
-          <w:ilvl w:val="0"/>
-          <w:numId w:val="2"/>
-        </w:numPr>
-      </w:pPr>
-      <w:r>
-        <w:t>Go to Administration &gt; Operations &gt; Import &amp; Export.</w:t>
-      </w:r>
-    </w:p>
-    <w:p>
-      <w:pPr>
-        <w:numPr>
-          <w:ilvl w:val="0"/>
-          <w:numId w:val="2"/>
-        </w:numPr>
-      </w:pPr>
-      <w:r>
-        <w:t>Click the Upload button and select affirm_services.xml</w:t>
-      </w:r>
-    </w:p>
-    <w:p>
-      <w:pPr>
-        <w:keepNext/>
-        <w:widowControl/>
-        <w:spacing w:after="120"/>
-        <w:rPr>
-          <w:rFonts w:ascii="Arial" w:eastAsia="Arial" w:hAnsi="Arial" w:cs="Arial"/>
-          <w:highlight w:val="white"/>
-        </w:rPr>
-      </w:pPr>
-      <w:r>
-        <w:rPr>
-          <w:noProof/>
-          <w:lang w:eastAsia="en-US" w:bidi="ar-SA"/>
-        </w:rPr>
-        <w:drawing>
-          <wp:inline distT="0" distB="0" distL="0" distR="0" wp14:anchorId="62511268" wp14:editId="5B3C0C0D">
-            <wp:extent cx="4777105" cy="2540635"/>
-            <wp:effectExtent l="0" t="0" r="0" b="0"/>
-            <wp:docPr id="19" name="image45.png" descr="C:\Users\r.lysiuk\Desktop\screenshot-astound13-alliance-prtnr-eu01-dw.demandware.net 2017-01-20 14-17-24.png"/>
-            <wp:cNvGraphicFramePr>
-              <a:graphicFrameLocks xmlns:a="http://schemas.openxmlformats.org/drawingml/2006/main" noChangeAspect="1"/>
-            </wp:cNvGraphicFramePr>
-            <a:graphic xmlns:a="http://schemas.openxmlformats.org/drawingml/2006/main">
-              <a:graphicData uri="http://schemas.openxmlformats.org/drawingml/2006/picture">
-                <pic:pic xmlns:pic="http://schemas.openxmlformats.org/drawingml/2006/picture">
-                  <pic:nvPicPr>
-                    <pic:cNvPr id="19" name="image45.png" descr="C:\Users\r.lysiuk\Desktop\screenshot-astound13-alliance-prtnr-eu01-dw.demandware.net 2017-01-20 14-17-24.png"/>
-                    <pic:cNvPicPr>
-                      <a:picLocks noChangeAspect="1" noChangeArrowheads="1"/>
-                    </pic:cNvPicPr>
-                  </pic:nvPicPr>
-                  <pic:blipFill>
-                    <a:blip r:embed="rId26"/>
-                    <a:stretch>
-                      <a:fillRect/>
-                    </a:stretch>
-                  </pic:blipFill>
-                  <pic:spPr bwMode="auto">
-                    <a:xfrm>
-                      <a:off x="0" y="0"/>
-                      <a:ext cx="4777105" cy="2540635"/>
-                    </a:xfrm>
-                    <a:prstGeom prst="rect">
-                      <a:avLst/>
-                    </a:prstGeom>
-                  </pic:spPr>
-                </pic:pic>
-              </a:graphicData>
-            </a:graphic>
-          </wp:inline>
-        </w:drawing>
-      </w:r>
-    </w:p>
-    <w:p>
-      <w:pPr>
-        <w:numPr>
-          <w:ilvl w:val="0"/>
-          <w:numId w:val="2"/>
-        </w:numPr>
-      </w:pPr>
-      <w:r>
-        <w:t>Click the Import button and select affirm_services.xml.</w:t>
-      </w:r>
-    </w:p>
-    <w:p>
-      <w:pPr>
-        <w:keepNext/>
-        <w:widowControl/>
-        <w:spacing w:after="120"/>
-        <w:rPr>
-          <w:rFonts w:ascii="Arial" w:eastAsia="Arial" w:hAnsi="Arial" w:cs="Arial"/>
-          <w:highlight w:val="white"/>
-        </w:rPr>
-      </w:pPr>
-      <w:r>
-        <w:rPr>
-          <w:noProof/>
-          <w:lang w:eastAsia="en-US" w:bidi="ar-SA"/>
-        </w:rPr>
-        <w:drawing>
-          <wp:inline distT="0" distB="0" distL="0" distR="0" wp14:anchorId="29A73A9F" wp14:editId="0F80AED2">
-            <wp:extent cx="4904105" cy="2608580"/>
-            <wp:effectExtent l="0" t="0" r="0" b="0"/>
-            <wp:docPr id="20" name="image46.png" descr="C:\Users\r.lysiuk\Desktop\screenshot-astound13-alliance-prtnr-eu01-dw.demandware.net 2017-01-20 14-17-25.png"/>
-            <wp:cNvGraphicFramePr>
-              <a:graphicFrameLocks xmlns:a="http://schemas.openxmlformats.org/drawingml/2006/main" noChangeAspect="1"/>
-            </wp:cNvGraphicFramePr>
-            <a:graphic xmlns:a="http://schemas.openxmlformats.org/drawingml/2006/main">
-              <a:graphicData uri="http://schemas.openxmlformats.org/drawingml/2006/picture">
-                <pic:pic xmlns:pic="http://schemas.openxmlformats.org/drawingml/2006/picture">
-                  <pic:nvPicPr>
-                    <pic:cNvPr id="20" name="image46.png" descr="C:\Users\r.lysiuk\Desktop\screenshot-astound13-alliance-prtnr-eu01-dw.demandware.net 2017-01-20 14-17-25.png"/>
-                    <pic:cNvPicPr>
-                      <a:picLocks noChangeAspect="1" noChangeArrowheads="1"/>
-                    </pic:cNvPicPr>
-                  </pic:nvPicPr>
-                  <pic:blipFill>
-                    <a:blip r:embed="rId27"/>
-                    <a:stretch>
-                      <a:fillRect/>
-                    </a:stretch>
-                  </pic:blipFill>
-                  <pic:spPr bwMode="auto">
-                    <a:xfrm>
-                      <a:off x="0" y="0"/>
-                      <a:ext cx="4904105" cy="2608580"/>
-                    </a:xfrm>
-                    <a:prstGeom prst="rect">
-                      <a:avLst/>
-                    </a:prstGeom>
-                  </pic:spPr>
-                </pic:pic>
-              </a:graphicData>
-            </a:graphic>
-          </wp:inline>
-        </w:drawing>
-      </w:r>
-    </w:p>
-    <w:p>
-      <w:pPr>
-        <w:pStyle w:val="Heading3"/>
-        <w:numPr>
-          <w:ilvl w:val="2"/>
-          <w:numId w:val="6"/>
-        </w:numPr>
-      </w:pPr>
       <w:bookmarkStart w:id="20" w:name="_9wdev089ldr8"/>
       <w:bookmarkEnd w:id="20"/>
       <w:r>
         <w:t>Affirm Job configuration</w:t>
-      </w:r>
-    </w:p>
-    <w:p>
-      <w:pPr>
-        <w:keepNext/>
-        <w:widowControl/>
-        <w:spacing w:after="0" w:line="240" w:lineRule="auto"/>
-        <w:rPr>
-          <w:rFonts w:ascii="Arial" w:eastAsia="Arial" w:hAnsi="Arial" w:cs="Arial"/>
-          <w:shd w:val="clear" w:color="auto" w:fill="FFFFFF"/>
-        </w:rPr>
-      </w:pPr>
-    </w:p>
-    <w:p>
-      <w:pPr>
-        <w:numPr>
-          <w:ilvl w:val="0"/>
-          <w:numId w:val="3"/>
-        </w:numPr>
-      </w:pPr>
-      <w:r>
-        <w:t xml:space="preserve">Go to Administration &gt; Operations &gt; Import &amp; Export. </w:t>
-      </w:r>
-    </w:p>
-    <w:p>
-      <w:pPr>
-        <w:numPr>
-          <w:ilvl w:val="0"/>
-          <w:numId w:val="3"/>
-        </w:numPr>
-      </w:pPr>
-      <w:r>
-        <w:t>Click the Upload button and select affirm_jobs.xml.</w:t>
       </w:r>
     </w:p>
     <w:p>
@@ -3758,116 +3186,6 @@
           <w:highlight w:val="white"/>
         </w:rPr>
       </w:pPr>
-      <w:r>
-        <w:rPr>
-          <w:noProof/>
-          <w:lang w:eastAsia="en-US" w:bidi="ar-SA"/>
-        </w:rPr>
-        <w:lastRenderedPageBreak/>
-        <w:drawing>
-          <wp:inline distT="0" distB="0" distL="0" distR="0" wp14:anchorId="56BF6596" wp14:editId="07A90748">
-            <wp:extent cx="4874260" cy="3019425"/>
-            <wp:effectExtent l="0" t="0" r="0" b="0"/>
-            <wp:docPr id="21" name="image53.png" descr="C:\Users\r.lysiuk\Desktop\import.png"/>
-            <wp:cNvGraphicFramePr>
-              <a:graphicFrameLocks xmlns:a="http://schemas.openxmlformats.org/drawingml/2006/main" noChangeAspect="1"/>
-            </wp:cNvGraphicFramePr>
-            <a:graphic xmlns:a="http://schemas.openxmlformats.org/drawingml/2006/main">
-              <a:graphicData uri="http://schemas.openxmlformats.org/drawingml/2006/picture">
-                <pic:pic xmlns:pic="http://schemas.openxmlformats.org/drawingml/2006/picture">
-                  <pic:nvPicPr>
-                    <pic:cNvPr id="21" name="image53.png" descr="C:\Users\r.lysiuk\Desktop\import.png"/>
-                    <pic:cNvPicPr>
-                      <a:picLocks noChangeAspect="1" noChangeArrowheads="1"/>
-                    </pic:cNvPicPr>
-                  </pic:nvPicPr>
-                  <pic:blipFill>
-                    <a:blip r:embed="rId28"/>
-                    <a:stretch>
-                      <a:fillRect/>
-                    </a:stretch>
-                  </pic:blipFill>
-                  <pic:spPr bwMode="auto">
-                    <a:xfrm>
-                      <a:off x="0" y="0"/>
-                      <a:ext cx="4874260" cy="3019425"/>
-                    </a:xfrm>
-                    <a:prstGeom prst="rect">
-                      <a:avLst/>
-                    </a:prstGeom>
-                  </pic:spPr>
-                </pic:pic>
-              </a:graphicData>
-            </a:graphic>
-          </wp:inline>
-        </w:drawing>
-      </w:r>
-    </w:p>
-    <w:p>
-      <w:pPr>
-        <w:numPr>
-          <w:ilvl w:val="0"/>
-          <w:numId w:val="3"/>
-        </w:numPr>
-      </w:pPr>
-      <w:r>
-        <w:t>Click the Import button and run import of affirm_jobs.xml.</w:t>
-      </w:r>
-    </w:p>
-    <w:p>
-      <w:pPr>
-        <w:keepNext/>
-        <w:widowControl/>
-        <w:spacing w:after="120"/>
-        <w:jc w:val="center"/>
-        <w:rPr>
-          <w:rFonts w:ascii="Arial" w:eastAsia="Arial" w:hAnsi="Arial" w:cs="Arial"/>
-          <w:highlight w:val="white"/>
-        </w:rPr>
-      </w:pPr>
-      <w:r>
-        <w:rPr>
-          <w:noProof/>
-          <w:lang w:eastAsia="en-US" w:bidi="ar-SA"/>
-        </w:rPr>
-        <w:drawing>
-          <wp:inline distT="0" distB="0" distL="0" distR="0" wp14:anchorId="7A891C2F" wp14:editId="790B3EC4">
-            <wp:extent cx="4959985" cy="1414145"/>
-            <wp:effectExtent l="0" t="0" r="0" b="0"/>
-            <wp:docPr id="22" name="image52.png" descr="C:\Users\r.lysiuk\Desktop\import2.png"/>
-            <wp:cNvGraphicFramePr>
-              <a:graphicFrameLocks xmlns:a="http://schemas.openxmlformats.org/drawingml/2006/main" noChangeAspect="1"/>
-            </wp:cNvGraphicFramePr>
-            <a:graphic xmlns:a="http://schemas.openxmlformats.org/drawingml/2006/main">
-              <a:graphicData uri="http://schemas.openxmlformats.org/drawingml/2006/picture">
-                <pic:pic xmlns:pic="http://schemas.openxmlformats.org/drawingml/2006/picture">
-                  <pic:nvPicPr>
-                    <pic:cNvPr id="22" name="image52.png" descr="C:\Users\r.lysiuk\Desktop\import2.png"/>
-                    <pic:cNvPicPr>
-                      <a:picLocks noChangeAspect="1" noChangeArrowheads="1"/>
-                    </pic:cNvPicPr>
-                  </pic:nvPicPr>
-                  <pic:blipFill>
-                    <a:blip r:embed="rId29"/>
-                    <a:stretch>
-                      <a:fillRect/>
-                    </a:stretch>
-                  </pic:blipFill>
-                  <pic:spPr bwMode="auto">
-                    <a:xfrm>
-                      <a:off x="0" y="0"/>
-                      <a:ext cx="4959985" cy="1414145"/>
-                    </a:xfrm>
-                    <a:prstGeom prst="rect">
-                      <a:avLst/>
-                    </a:prstGeom>
-                  </pic:spPr>
-                </pic:pic>
-              </a:graphicData>
-            </a:graphic>
-          </wp:inline>
-        </w:drawing>
-      </w:r>
     </w:p>
     <w:p>
       <w:pPr>
@@ -3926,7 +3244,7 @@
                     </pic:cNvPicPr>
                   </pic:nvPicPr>
                   <pic:blipFill>
-                    <a:blip r:embed="rId30"/>
+                    <a:blip r:embed="rId20"/>
                     <a:stretch>
                       <a:fillRect/>
                     </a:stretch>
@@ -3966,18 +3284,19 @@
     <w:p>
       <w:pPr>
         <w:pStyle w:val="Heading3"/>
-        <w:ind w:left="1776"/>
+        <w:numPr>
+          <w:ilvl w:val="2"/>
+          <w:numId w:val="17"/>
+        </w:numPr>
       </w:pPr>
       <w:bookmarkStart w:id="21" w:name="_bph3lv7ow7e4"/>
       <w:bookmarkEnd w:id="21"/>
       <w:r>
-        <w:t xml:space="preserve">3.2.4 Other </w:t>
-      </w:r>
-      <w:proofErr w:type="spellStart"/>
-      <w:r>
-        <w:t>config</w:t>
-      </w:r>
-      <w:proofErr w:type="spellEnd"/>
+        <w:t>Other config</w:t>
+      </w:r>
+      <w:r>
+        <w:t>uration</w:t>
+      </w:r>
     </w:p>
     <w:p/>
     <w:p>
@@ -4009,7 +3328,7 @@
                     </pic:cNvPicPr>
                   </pic:nvPicPr>
                   <pic:blipFill>
-                    <a:blip r:embed="rId31"/>
+                    <a:blip r:embed="rId21"/>
                     <a:stretch>
                       <a:fillRect/>
                     </a:stretch>
@@ -4049,6 +3368,7 @@
         <w:rPr>
           <w:rFonts w:ascii="Arial" w:eastAsia="Arial" w:hAnsi="Arial" w:cs="Arial"/>
         </w:rPr>
+        <w:lastRenderedPageBreak/>
         <w:t xml:space="preserve">Custom Code </w:t>
       </w:r>
       <w:r>
@@ -4215,7 +3535,18 @@
                 <w:szCs w:val="18"/>
                 <w:highlight w:val="white"/>
               </w:rPr>
-              <w:t>"affirm/</w:t>
+              <w:t>”</w:t>
+            </w:r>
+            <w:r>
+              <w:rPr>
+                <w:rFonts w:ascii="Courier New" w:eastAsia="Courier New" w:hAnsi="Courier New" w:cs="Courier New"/>
+                <w:i/>
+                <w:color w:val="2A00FF"/>
+                <w:sz w:val="18"/>
+                <w:szCs w:val="18"/>
+                <w:highlight w:val="white"/>
+              </w:rPr>
+              <w:t>affirm/</w:t>
             </w:r>
             <w:proofErr w:type="spellStart"/>
             <w:r>
@@ -4239,7 +3570,7 @@
                 <w:szCs w:val="18"/>
                 <w:highlight w:val="white"/>
               </w:rPr>
-              <w:t>"</w:t>
+              <w:t>”</w:t>
             </w:r>
             <w:r>
               <w:rPr>
@@ -4313,7 +3644,7 @@
                     </pic:cNvPicPr>
                   </pic:nvPicPr>
                   <pic:blipFill>
-                    <a:blip r:embed="rId32"/>
+                    <a:blip r:embed="rId22"/>
                     <a:stretch>
                       <a:fillRect/>
                     </a:stretch>
@@ -4481,7 +3812,17 @@
                 <w:sz w:val="18"/>
                 <w:szCs w:val="18"/>
               </w:rPr>
-              <w:t>"affirm/</w:t>
+              <w:t>”</w:t>
+            </w:r>
+            <w:r>
+              <w:rPr>
+                <w:rFonts w:ascii="Courier New" w:eastAsia="Courier New" w:hAnsi="Courier New" w:cs="Courier New"/>
+                <w:i/>
+                <w:color w:val="2A00FF"/>
+                <w:sz w:val="18"/>
+                <w:szCs w:val="18"/>
+              </w:rPr>
+              <w:t>affirm/</w:t>
             </w:r>
             <w:proofErr w:type="spellStart"/>
             <w:r>
@@ -4503,7 +3844,7 @@
                 <w:sz w:val="18"/>
                 <w:szCs w:val="18"/>
               </w:rPr>
-              <w:t>"</w:t>
+              <w:t>”</w:t>
             </w:r>
             <w:r>
               <w:rPr>
@@ -4570,7 +3911,7 @@
                     </pic:cNvPicPr>
                   </pic:nvPicPr>
                   <pic:blipFill>
-                    <a:blip r:embed="rId33"/>
+                    <a:blip r:embed="rId23"/>
                     <a:stretch>
                       <a:fillRect/>
                     </a:stretch>
@@ -4744,7 +4085,27 @@
                 <w:sz w:val="18"/>
                 <w:szCs w:val="18"/>
               </w:rPr>
-              <w:t>"cart"</w:t>
+              <w:t>”</w:t>
+            </w:r>
+            <w:r>
+              <w:rPr>
+                <w:rFonts w:ascii="Courier New" w:eastAsia="Courier New" w:hAnsi="Courier New" w:cs="Courier New"/>
+                <w:i/>
+                <w:color w:val="2A00FF"/>
+                <w:sz w:val="18"/>
+                <w:szCs w:val="18"/>
+              </w:rPr>
+              <w:t>cart</w:t>
+            </w:r>
+            <w:r>
+              <w:rPr>
+                <w:rFonts w:ascii="Courier New" w:eastAsia="Courier New" w:hAnsi="Courier New" w:cs="Courier New"/>
+                <w:i/>
+                <w:color w:val="2A00FF"/>
+                <w:sz w:val="18"/>
+                <w:szCs w:val="18"/>
+              </w:rPr>
+              <w:t>”</w:t>
             </w:r>
             <w:r>
               <w:rPr>
@@ -4781,7 +4142,67 @@
                 <w:sz w:val="18"/>
                 <w:szCs w:val="18"/>
               </w:rPr>
-              <w:t>"${require('int_affirm/cartridge/scripts/utils/affirmUtils').getFPNameByBasket(pdict.Basket)}"</w:t>
+              <w:t>”</w:t>
+            </w:r>
+            <w:r>
+              <w:rPr>
+                <w:rFonts w:ascii="Courier New" w:eastAsia="Courier New" w:hAnsi="Courier New" w:cs="Courier New"/>
+                <w:i/>
+                <w:color w:val="2A00FF"/>
+                <w:sz w:val="18"/>
+                <w:szCs w:val="18"/>
+              </w:rPr>
+              <w:t>${require(</w:t>
+            </w:r>
+            <w:r>
+              <w:rPr>
+                <w:rFonts w:ascii="Courier New" w:eastAsia="Courier New" w:hAnsi="Courier New" w:cs="Courier New"/>
+                <w:i/>
+                <w:color w:val="2A00FF"/>
+                <w:sz w:val="18"/>
+                <w:szCs w:val="18"/>
+              </w:rPr>
+              <w:t>‘</w:t>
+            </w:r>
+            <w:r>
+              <w:rPr>
+                <w:rFonts w:ascii="Courier New" w:eastAsia="Courier New" w:hAnsi="Courier New" w:cs="Courier New"/>
+                <w:i/>
+                <w:color w:val="2A00FF"/>
+                <w:sz w:val="18"/>
+                <w:szCs w:val="18"/>
+              </w:rPr>
+              <w:t>int_affirm/cartridge/scripts/utils/affirmUtils</w:t>
+            </w:r>
+            <w:r>
+              <w:rPr>
+                <w:rFonts w:ascii="Courier New" w:eastAsia="Courier New" w:hAnsi="Courier New" w:cs="Courier New"/>
+                <w:i/>
+                <w:color w:val="2A00FF"/>
+                <w:sz w:val="18"/>
+                <w:szCs w:val="18"/>
+              </w:rPr>
+              <w:t>’</w:t>
+            </w:r>
+            <w:r>
+              <w:rPr>
+                <w:rFonts w:ascii="Courier New" w:eastAsia="Courier New" w:hAnsi="Courier New" w:cs="Courier New"/>
+                <w:i/>
+                <w:color w:val="2A00FF"/>
+                <w:sz w:val="18"/>
+                <w:szCs w:val="18"/>
+              </w:rPr>
+              <w:t>).getFPNameByBasket(pdict.Basket)}</w:t>
+            </w:r>
+            <w:r>
+              <w:rPr>
+                <w:rFonts w:ascii="Courier New" w:eastAsia="Courier New" w:hAnsi="Courier New" w:cs="Courier New"/>
+                <w:i/>
+                <w:color w:val="2A00FF"/>
+                <w:sz w:val="18"/>
+                <w:szCs w:val="18"/>
+              </w:rPr>
+              <w:t>”</w:t>
             </w:r>
             <w:r>
               <w:rPr>
@@ -4822,6 +4243,7 @@
           <w:noProof/>
           <w:lang w:eastAsia="en-US" w:bidi="ar-SA"/>
         </w:rPr>
+        <w:lastRenderedPageBreak/>
         <w:drawing>
           <wp:inline distT="0" distB="0" distL="0" distR="0" wp14:anchorId="7AFFEC9A" wp14:editId="4724D2D8">
             <wp:extent cx="6122670" cy="1536700"/>
@@ -4840,7 +4262,7 @@
                     </pic:cNvPicPr>
                   </pic:nvPicPr>
                   <pic:blipFill>
-                    <a:blip r:embed="rId34"/>
+                    <a:blip r:embed="rId24"/>
                     <a:stretch>
                       <a:fillRect/>
                     </a:stretch>
@@ -4999,7 +4421,7 @@
                 <w:sz w:val="18"/>
                 <w:szCs w:val="18"/>
               </w:rPr>
-              <w:t>"</w:t>
+              <w:t>”</w:t>
             </w:r>
             <w:proofErr w:type="spellStart"/>
             <w:r>
@@ -5043,7 +4465,7 @@
                 <w:sz w:val="18"/>
                 <w:szCs w:val="18"/>
               </w:rPr>
-              <w:t>"</w:t>
+              <w:t>”</w:t>
             </w:r>
             <w:r>
               <w:rPr>
@@ -5125,7 +4547,7 @@
                 <w:szCs w:val="18"/>
                 <w:highlight w:val="white"/>
               </w:rPr>
-              <w:t>"</w:t>
+              <w:t>”</w:t>
             </w:r>
             <w:proofErr w:type="spellStart"/>
             <w:r>
@@ -5149,7 +4571,7 @@
                 <w:szCs w:val="18"/>
                 <w:highlight w:val="white"/>
               </w:rPr>
-              <w:t>"</w:t>
+              <w:t>”</w:t>
             </w:r>
             <w:r>
               <w:rPr>
@@ -5189,7 +4611,73 @@
                 <w:szCs w:val="18"/>
                 <w:highlight w:val="white"/>
               </w:rPr>
-              <w:t>"${require('int_affirm/cartridge/scripts/utils/affirmUtils').getFinancingProgramByProduct(pdict.Product, true)}"</w:t>
+              <w:t>”</w:t>
+            </w:r>
+            <w:r>
+              <w:rPr>
+                <w:rFonts w:ascii="Courier New" w:eastAsia="Courier New" w:hAnsi="Courier New" w:cs="Courier New"/>
+                <w:i/>
+                <w:color w:val="2A00FF"/>
+                <w:sz w:val="18"/>
+                <w:szCs w:val="18"/>
+                <w:highlight w:val="white"/>
+              </w:rPr>
+              <w:t>${require(</w:t>
+            </w:r>
+            <w:r>
+              <w:rPr>
+                <w:rFonts w:ascii="Courier New" w:eastAsia="Courier New" w:hAnsi="Courier New" w:cs="Courier New"/>
+                <w:i/>
+                <w:color w:val="2A00FF"/>
+                <w:sz w:val="18"/>
+                <w:szCs w:val="18"/>
+                <w:highlight w:val="white"/>
+              </w:rPr>
+              <w:t>‘</w:t>
+            </w:r>
+            <w:r>
+              <w:rPr>
+                <w:rFonts w:ascii="Courier New" w:eastAsia="Courier New" w:hAnsi="Courier New" w:cs="Courier New"/>
+                <w:i/>
+                <w:color w:val="2A00FF"/>
+                <w:sz w:val="18"/>
+                <w:szCs w:val="18"/>
+                <w:highlight w:val="white"/>
+              </w:rPr>
+              <w:t>int_affirm/cartridge/scripts/utils/affirmUtils</w:t>
+            </w:r>
+            <w:r>
+              <w:rPr>
+                <w:rFonts w:ascii="Courier New" w:eastAsia="Courier New" w:hAnsi="Courier New" w:cs="Courier New"/>
+                <w:i/>
+                <w:color w:val="2A00FF"/>
+                <w:sz w:val="18"/>
+                <w:szCs w:val="18"/>
+                <w:highlight w:val="white"/>
+              </w:rPr>
+              <w:t>’</w:t>
+            </w:r>
+            <w:r>
+              <w:rPr>
+                <w:rFonts w:ascii="Courier New" w:eastAsia="Courier New" w:hAnsi="Courier New" w:cs="Courier New"/>
+                <w:i/>
+                <w:color w:val="2A00FF"/>
+                <w:sz w:val="18"/>
+                <w:szCs w:val="18"/>
+                <w:highlight w:val="white"/>
+              </w:rPr>
+              <w:t>).getFinancingProgramByProduct(pdict.Product, true)}</w:t>
+            </w:r>
+            <w:r>
+              <w:rPr>
+                <w:rFonts w:ascii="Courier New" w:eastAsia="Courier New" w:hAnsi="Courier New" w:cs="Courier New"/>
+                <w:i/>
+                <w:color w:val="2A00FF"/>
+                <w:sz w:val="18"/>
+                <w:szCs w:val="18"/>
+                <w:highlight w:val="white"/>
+              </w:rPr>
+              <w:t>”</w:t>
             </w:r>
             <w:r>
               <w:rPr>
@@ -5274,7 +4762,7 @@
                     </pic:cNvPicPr>
                   </pic:nvPicPr>
                   <pic:blipFill>
-                    <a:blip r:embed="rId35"/>
+                    <a:blip r:embed="rId25"/>
                     <a:stretch>
                       <a:fillRect/>
                     </a:stretch>
@@ -5359,7 +4847,7 @@
                     </pic:cNvPicPr>
                   </pic:nvPicPr>
                   <pic:blipFill>
-                    <a:blip r:embed="rId36"/>
+                    <a:blip r:embed="rId26"/>
                     <a:stretch>
                       <a:fillRect/>
                     </a:stretch>
@@ -5506,7 +4994,17 @@
                 <w:sz w:val="18"/>
                 <w:szCs w:val="18"/>
               </w:rPr>
-              <w:t>"${</w:t>
+              <w:t>”</w:t>
+            </w:r>
+            <w:r>
+              <w:rPr>
+                <w:rFonts w:ascii="Courier New" w:eastAsia="Courier New" w:hAnsi="Courier New" w:cs="Courier New"/>
+                <w:i/>
+                <w:color w:val="2A00FF"/>
+                <w:sz w:val="18"/>
+                <w:szCs w:val="18"/>
+              </w:rPr>
+              <w:t>${</w:t>
             </w:r>
             <w:proofErr w:type="spellStart"/>
             <w:r>
@@ -5528,7 +5026,57 @@
                 <w:sz w:val="18"/>
                 <w:szCs w:val="18"/>
               </w:rPr>
-              <w:t>('Affirm')}"</w:t>
+              <w:t>(</w:t>
+            </w:r>
+            <w:r>
+              <w:rPr>
+                <w:rFonts w:ascii="Courier New" w:eastAsia="Courier New" w:hAnsi="Courier New" w:cs="Courier New"/>
+                <w:i/>
+                <w:color w:val="2A00FF"/>
+                <w:sz w:val="18"/>
+                <w:szCs w:val="18"/>
+              </w:rPr>
+              <w:t>‘</w:t>
+            </w:r>
+            <w:r>
+              <w:rPr>
+                <w:rFonts w:ascii="Courier New" w:eastAsia="Courier New" w:hAnsi="Courier New" w:cs="Courier New"/>
+                <w:i/>
+                <w:color w:val="2A00FF"/>
+                <w:sz w:val="18"/>
+                <w:szCs w:val="18"/>
+              </w:rPr>
+              <w:t>Affirm</w:t>
+            </w:r>
+            <w:r>
+              <w:rPr>
+                <w:rFonts w:ascii="Courier New" w:eastAsia="Courier New" w:hAnsi="Courier New" w:cs="Courier New"/>
+                <w:i/>
+                <w:color w:val="2A00FF"/>
+                <w:sz w:val="18"/>
+                <w:szCs w:val="18"/>
+              </w:rPr>
+              <w:t>’</w:t>
+            </w:r>
+            <w:r>
+              <w:rPr>
+                <w:rFonts w:ascii="Courier New" w:eastAsia="Courier New" w:hAnsi="Courier New" w:cs="Courier New"/>
+                <w:i/>
+                <w:color w:val="2A00FF"/>
+                <w:sz w:val="18"/>
+                <w:szCs w:val="18"/>
+              </w:rPr>
+              <w:t>)}</w:t>
+            </w:r>
+            <w:r>
+              <w:rPr>
+                <w:rFonts w:ascii="Courier New" w:eastAsia="Courier New" w:hAnsi="Courier New" w:cs="Courier New"/>
+                <w:i/>
+                <w:color w:val="2A00FF"/>
+                <w:sz w:val="18"/>
+                <w:szCs w:val="18"/>
+              </w:rPr>
+              <w:t>”</w:t>
             </w:r>
             <w:r>
               <w:rPr>
@@ -5556,6 +5104,7 @@
                 <w:sz w:val="18"/>
                 <w:szCs w:val="18"/>
               </w:rPr>
+              <w:lastRenderedPageBreak/>
               <w:tab/>
             </w:r>
             <w:r>
@@ -5612,7 +5161,17 @@
                 <w:sz w:val="18"/>
                 <w:szCs w:val="18"/>
               </w:rPr>
-              <w:t>"affirm/</w:t>
+              <w:t>”</w:t>
+            </w:r>
+            <w:r>
+              <w:rPr>
+                <w:rFonts w:ascii="Courier New" w:eastAsia="Courier New" w:hAnsi="Courier New" w:cs="Courier New"/>
+                <w:i/>
+                <w:color w:val="2A00FF"/>
+                <w:sz w:val="18"/>
+                <w:szCs w:val="18"/>
+              </w:rPr>
+              <w:t>affirm/</w:t>
             </w:r>
             <w:proofErr w:type="spellStart"/>
             <w:r>
@@ -5634,7 +5193,7 @@
                 <w:sz w:val="18"/>
                 <w:szCs w:val="18"/>
               </w:rPr>
-              <w:t>"</w:t>
+              <w:t>”</w:t>
             </w:r>
             <w:r>
               <w:rPr>
@@ -5763,7 +5322,27 @@
                 <w:sz w:val="18"/>
                 <w:szCs w:val="18"/>
               </w:rPr>
-              <w:t>"form-row label-inline"</w:t>
+              <w:t>”</w:t>
+            </w:r>
+            <w:r>
+              <w:rPr>
+                <w:rFonts w:ascii="Courier New" w:eastAsia="Courier New" w:hAnsi="Courier New" w:cs="Courier New"/>
+                <w:i/>
+                <w:color w:val="2A00FF"/>
+                <w:sz w:val="18"/>
+                <w:szCs w:val="18"/>
+              </w:rPr>
+              <w:t>form-row label-inline</w:t>
+            </w:r>
+            <w:r>
+              <w:rPr>
+                <w:rFonts w:ascii="Courier New" w:eastAsia="Courier New" w:hAnsi="Courier New" w:cs="Courier New"/>
+                <w:i/>
+                <w:color w:val="2A00FF"/>
+                <w:sz w:val="18"/>
+                <w:szCs w:val="18"/>
+              </w:rPr>
+              <w:t>”</w:t>
             </w:r>
             <w:r>
               <w:rPr>
@@ -5850,7 +5429,7 @@
                 <w:sz w:val="18"/>
                 <w:szCs w:val="18"/>
               </w:rPr>
-              <w:t>"</w:t>
+              <w:t>”</w:t>
             </w:r>
             <w:proofErr w:type="spellStart"/>
             <w:r>
@@ -5872,7 +5451,7 @@
                 <w:sz w:val="18"/>
                 <w:szCs w:val="18"/>
               </w:rPr>
-              <w:t>"</w:t>
+              <w:t>”</w:t>
             </w:r>
             <w:r>
               <w:rPr>
@@ -5908,7 +5487,17 @@
                 <w:sz w:val="18"/>
                 <w:szCs w:val="18"/>
               </w:rPr>
-              <w:t>"${</w:t>
+              <w:t>”</w:t>
+            </w:r>
+            <w:r>
+              <w:rPr>
+                <w:rFonts w:ascii="Courier New" w:eastAsia="Courier New" w:hAnsi="Courier New" w:cs="Courier New"/>
+                <w:i/>
+                <w:color w:val="2A00FF"/>
+                <w:sz w:val="18"/>
+                <w:szCs w:val="18"/>
+              </w:rPr>
+              <w:t>${</w:t>
             </w:r>
             <w:proofErr w:type="spellStart"/>
             <w:r>
@@ -5930,7 +5519,17 @@
                 <w:sz w:val="18"/>
                 <w:szCs w:val="18"/>
               </w:rPr>
-              <w:t>}"</w:t>
+              <w:t>}</w:t>
+            </w:r>
+            <w:r>
+              <w:rPr>
+                <w:rFonts w:ascii="Courier New" w:eastAsia="Courier New" w:hAnsi="Courier New" w:cs="Courier New"/>
+                <w:i/>
+                <w:color w:val="2A00FF"/>
+                <w:sz w:val="18"/>
+                <w:szCs w:val="18"/>
+              </w:rPr>
+              <w:t>”</w:t>
             </w:r>
             <w:r>
               <w:rPr>
@@ -5966,7 +5565,27 @@
                 <w:sz w:val="18"/>
                 <w:szCs w:val="18"/>
               </w:rPr>
-              <w:t>"page"</w:t>
+              <w:t>”</w:t>
+            </w:r>
+            <w:r>
+              <w:rPr>
+                <w:rFonts w:ascii="Courier New" w:eastAsia="Courier New" w:hAnsi="Courier New" w:cs="Courier New"/>
+                <w:i/>
+                <w:color w:val="2A00FF"/>
+                <w:sz w:val="18"/>
+                <w:szCs w:val="18"/>
+              </w:rPr>
+              <w:t>page</w:t>
+            </w:r>
+            <w:r>
+              <w:rPr>
+                <w:rFonts w:ascii="Courier New" w:eastAsia="Courier New" w:hAnsi="Courier New" w:cs="Courier New"/>
+                <w:i/>
+                <w:color w:val="2A00FF"/>
+                <w:sz w:val="18"/>
+                <w:szCs w:val="18"/>
+              </w:rPr>
+              <w:t>”</w:t>
             </w:r>
             <w:r>
               <w:rPr>
@@ -6051,7 +5670,27 @@
                 <w:sz w:val="18"/>
                 <w:szCs w:val="18"/>
               </w:rPr>
-              <w:t>"field-wrapper"</w:t>
+              <w:t>”</w:t>
+            </w:r>
+            <w:r>
+              <w:rPr>
+                <w:rFonts w:ascii="Courier New" w:eastAsia="Courier New" w:hAnsi="Courier New" w:cs="Courier New"/>
+                <w:i/>
+                <w:color w:val="2A00FF"/>
+                <w:sz w:val="18"/>
+                <w:szCs w:val="18"/>
+              </w:rPr>
+              <w:t>field-wrapper</w:t>
+            </w:r>
+            <w:r>
+              <w:rPr>
+                <w:rFonts w:ascii="Courier New" w:eastAsia="Courier New" w:hAnsi="Courier New" w:cs="Courier New"/>
+                <w:i/>
+                <w:color w:val="2A00FF"/>
+                <w:sz w:val="18"/>
+                <w:szCs w:val="18"/>
+              </w:rPr>
+              <w:t>”</w:t>
             </w:r>
             <w:r>
               <w:rPr>
@@ -6145,7 +5784,17 @@
                 <w:sz w:val="18"/>
                 <w:szCs w:val="18"/>
               </w:rPr>
-              <w:t>"is-${</w:t>
+              <w:t>”</w:t>
+            </w:r>
+            <w:r>
+              <w:rPr>
+                <w:rFonts w:ascii="Courier New" w:eastAsia="Courier New" w:hAnsi="Courier New" w:cs="Courier New"/>
+                <w:i/>
+                <w:color w:val="2A00FF"/>
+                <w:sz w:val="18"/>
+                <w:szCs w:val="18"/>
+              </w:rPr>
+              <w:t>is-${</w:t>
             </w:r>
             <w:proofErr w:type="spellStart"/>
             <w:r>
@@ -6167,7 +5816,17 @@
                 <w:sz w:val="18"/>
                 <w:szCs w:val="18"/>
               </w:rPr>
-              <w:t>}"</w:t>
+              <w:t>}</w:t>
+            </w:r>
+            <w:r>
+              <w:rPr>
+                <w:rFonts w:ascii="Courier New" w:eastAsia="Courier New" w:hAnsi="Courier New" w:cs="Courier New"/>
+                <w:i/>
+                <w:color w:val="2A00FF"/>
+                <w:sz w:val="18"/>
+                <w:szCs w:val="18"/>
+              </w:rPr>
+              <w:t>”</w:t>
             </w:r>
             <w:r>
               <w:rPr>
@@ -6203,7 +5862,27 @@
                 <w:sz w:val="18"/>
                 <w:szCs w:val="18"/>
               </w:rPr>
-              <w:t>"radio"</w:t>
+              <w:t>”</w:t>
+            </w:r>
+            <w:r>
+              <w:rPr>
+                <w:rFonts w:ascii="Courier New" w:eastAsia="Courier New" w:hAnsi="Courier New" w:cs="Courier New"/>
+                <w:i/>
+                <w:color w:val="2A00FF"/>
+                <w:sz w:val="18"/>
+                <w:szCs w:val="18"/>
+              </w:rPr>
+              <w:t>radio</w:t>
+            </w:r>
+            <w:r>
+              <w:rPr>
+                <w:rFonts w:ascii="Courier New" w:eastAsia="Courier New" w:hAnsi="Courier New" w:cs="Courier New"/>
+                <w:i/>
+                <w:color w:val="2A00FF"/>
+                <w:sz w:val="18"/>
+                <w:szCs w:val="18"/>
+              </w:rPr>
+              <w:t>”</w:t>
             </w:r>
             <w:r>
               <w:rPr>
@@ -6239,7 +5918,27 @@
                 <w:sz w:val="18"/>
                 <w:szCs w:val="18"/>
               </w:rPr>
-              <w:t>"input-radio"</w:t>
+              <w:t>”</w:t>
+            </w:r>
+            <w:r>
+              <w:rPr>
+                <w:rFonts w:ascii="Courier New" w:eastAsia="Courier New" w:hAnsi="Courier New" w:cs="Courier New"/>
+                <w:i/>
+                <w:color w:val="2A00FF"/>
+                <w:sz w:val="18"/>
+                <w:szCs w:val="18"/>
+              </w:rPr>
+              <w:t>input-radio</w:t>
+            </w:r>
+            <w:r>
+              <w:rPr>
+                <w:rFonts w:ascii="Courier New" w:eastAsia="Courier New" w:hAnsi="Courier New" w:cs="Courier New"/>
+                <w:i/>
+                <w:color w:val="2A00FF"/>
+                <w:sz w:val="18"/>
+                <w:szCs w:val="18"/>
+              </w:rPr>
+              <w:t>”</w:t>
             </w:r>
             <w:r>
               <w:rPr>
@@ -6275,7 +5974,27 @@
                 <w:sz w:val="18"/>
                 <w:szCs w:val="18"/>
               </w:rPr>
-              <w:t>"${pdict.CurrentForms.billing.paymentMethods.selectedPaymentMethodID.htmlName}"</w:t>
+              <w:t>”</w:t>
+            </w:r>
+            <w:r>
+              <w:rPr>
+                <w:rFonts w:ascii="Courier New" w:eastAsia="Courier New" w:hAnsi="Courier New" w:cs="Courier New"/>
+                <w:i/>
+                <w:color w:val="2A00FF"/>
+                <w:sz w:val="18"/>
+                <w:szCs w:val="18"/>
+              </w:rPr>
+              <w:t>${pdict.CurrentForms.billing.paymentMethods.selectedPaymentMethodID.htmlName}</w:t>
+            </w:r>
+            <w:r>
+              <w:rPr>
+                <w:rFonts w:ascii="Courier New" w:eastAsia="Courier New" w:hAnsi="Courier New" w:cs="Courier New"/>
+                <w:i/>
+                <w:color w:val="2A00FF"/>
+                <w:sz w:val="18"/>
+                <w:szCs w:val="18"/>
+              </w:rPr>
+              <w:t>”</w:t>
             </w:r>
             <w:r>
               <w:rPr>
@@ -6311,7 +6030,17 @@
                 <w:sz w:val="18"/>
                 <w:szCs w:val="18"/>
               </w:rPr>
-              <w:t>"${</w:t>
+              <w:t>”</w:t>
+            </w:r>
+            <w:r>
+              <w:rPr>
+                <w:rFonts w:ascii="Courier New" w:eastAsia="Courier New" w:hAnsi="Courier New" w:cs="Courier New"/>
+                <w:i/>
+                <w:color w:val="2A00FF"/>
+                <w:sz w:val="18"/>
+                <w:szCs w:val="18"/>
+              </w:rPr>
+              <w:t>${</w:t>
             </w:r>
             <w:proofErr w:type="spellStart"/>
             <w:r>
@@ -6333,7 +6062,17 @@
                 <w:sz w:val="18"/>
                 <w:szCs w:val="18"/>
               </w:rPr>
-              <w:t>}"</w:t>
+              <w:t>}</w:t>
+            </w:r>
+            <w:r>
+              <w:rPr>
+                <w:rFonts w:ascii="Courier New" w:eastAsia="Courier New" w:hAnsi="Courier New" w:cs="Courier New"/>
+                <w:i/>
+                <w:color w:val="2A00FF"/>
+                <w:sz w:val="18"/>
+                <w:szCs w:val="18"/>
+              </w:rPr>
+              <w:t>”</w:t>
             </w:r>
             <w:r>
               <w:rPr>
@@ -6397,7 +6136,17 @@
                 <w:sz w:val="18"/>
                 <w:szCs w:val="18"/>
               </w:rPr>
-              <w:t>"${</w:t>
+              <w:t>”</w:t>
+            </w:r>
+            <w:r>
+              <w:rPr>
+                <w:rFonts w:ascii="Courier New" w:eastAsia="Courier New" w:hAnsi="Courier New" w:cs="Courier New"/>
+                <w:i/>
+                <w:color w:val="2A00FF"/>
+                <w:sz w:val="18"/>
+                <w:szCs w:val="18"/>
+              </w:rPr>
+              <w:t>${</w:t>
             </w:r>
             <w:proofErr w:type="spellStart"/>
             <w:r>
@@ -6419,7 +6168,17 @@
                 <w:sz w:val="18"/>
                 <w:szCs w:val="18"/>
               </w:rPr>
-              <w:t xml:space="preserve"> == pdict.CurrentForms.billing.paymentMethods.selectedPaymentMethodID.htmlValue}"</w:t>
+              <w:t xml:space="preserve"> == pdict.CurrentForms.billing.paymentMethods.selectedPaymentMethodID.htmlValue}</w:t>
+            </w:r>
+            <w:r>
+              <w:rPr>
+                <w:rFonts w:ascii="Courier New" w:eastAsia="Courier New" w:hAnsi="Courier New" w:cs="Courier New"/>
+                <w:i/>
+                <w:color w:val="2A00FF"/>
+                <w:sz w:val="18"/>
+                <w:szCs w:val="18"/>
+              </w:rPr>
+              <w:t>”</w:t>
             </w:r>
             <w:r>
               <w:rPr>
@@ -6437,7 +6196,34 @@
                 <w:sz w:val="18"/>
                 <w:szCs w:val="18"/>
               </w:rPr>
-              <w:t>checked="checked"</w:t>
+              <w:t>checked=</w:t>
+            </w:r>
+            <w:r>
+              <w:rPr>
+                <w:rFonts w:ascii="Courier New" w:eastAsia="Courier New" w:hAnsi="Courier New" w:cs="Courier New"/>
+                <w:color w:val="000000"/>
+                <w:sz w:val="18"/>
+                <w:szCs w:val="18"/>
+              </w:rPr>
+              <w:t>”</w:t>
+            </w:r>
+            <w:r>
+              <w:rPr>
+                <w:rFonts w:ascii="Courier New" w:eastAsia="Courier New" w:hAnsi="Courier New" w:cs="Courier New"/>
+                <w:color w:val="000000"/>
+                <w:sz w:val="18"/>
+                <w:szCs w:val="18"/>
+              </w:rPr>
+              <w:t>checked</w:t>
+            </w:r>
+            <w:r>
+              <w:rPr>
+                <w:rFonts w:ascii="Courier New" w:eastAsia="Courier New" w:hAnsi="Courier New" w:cs="Courier New"/>
+                <w:color w:val="000000"/>
+                <w:sz w:val="18"/>
+                <w:szCs w:val="18"/>
+              </w:rPr>
+              <w:t>”</w:t>
             </w:r>
             <w:r>
               <w:rPr>
@@ -6598,7 +6384,17 @@
                 <w:sz w:val="18"/>
                 <w:szCs w:val="18"/>
               </w:rPr>
-              <w:t>"is-${</w:t>
+              <w:t>”</w:t>
+            </w:r>
+            <w:r>
+              <w:rPr>
+                <w:rFonts w:ascii="Courier New" w:eastAsia="Courier New" w:hAnsi="Courier New" w:cs="Courier New"/>
+                <w:i/>
+                <w:color w:val="2A00FF"/>
+                <w:sz w:val="18"/>
+                <w:szCs w:val="18"/>
+              </w:rPr>
+              <w:t>is-${</w:t>
             </w:r>
             <w:proofErr w:type="spellStart"/>
             <w:r>
@@ -6620,7 +6416,17 @@
                 <w:sz w:val="18"/>
                 <w:szCs w:val="18"/>
               </w:rPr>
-              <w:t>}"</w:t>
+              <w:t>}</w:t>
+            </w:r>
+            <w:r>
+              <w:rPr>
+                <w:rFonts w:ascii="Courier New" w:eastAsia="Courier New" w:hAnsi="Courier New" w:cs="Courier New"/>
+                <w:i/>
+                <w:color w:val="2A00FF"/>
+                <w:sz w:val="18"/>
+                <w:szCs w:val="18"/>
+              </w:rPr>
+              <w:t>”</w:t>
             </w:r>
             <w:r>
               <w:rPr>
@@ -6676,7 +6482,67 @@
                 <w:sz w:val="18"/>
                 <w:szCs w:val="18"/>
               </w:rPr>
-              <w:t>"${Resource.msg(paymentMethodType.label,'forms',null)}"</w:t>
+              <w:t>”</w:t>
+            </w:r>
+            <w:r>
+              <w:rPr>
+                <w:rFonts w:ascii="Courier New" w:eastAsia="Courier New" w:hAnsi="Courier New" w:cs="Courier New"/>
+                <w:i/>
+                <w:color w:val="2A00FF"/>
+                <w:sz w:val="18"/>
+                <w:szCs w:val="18"/>
+              </w:rPr>
+              <w:t>${Resource.msg(paymentMethodType.label,</w:t>
+            </w:r>
+            <w:r>
+              <w:rPr>
+                <w:rFonts w:ascii="Courier New" w:eastAsia="Courier New" w:hAnsi="Courier New" w:cs="Courier New"/>
+                <w:i/>
+                <w:color w:val="2A00FF"/>
+                <w:sz w:val="18"/>
+                <w:szCs w:val="18"/>
+              </w:rPr>
+              <w:t>’</w:t>
+            </w:r>
+            <w:r>
+              <w:rPr>
+                <w:rFonts w:ascii="Courier New" w:eastAsia="Courier New" w:hAnsi="Courier New" w:cs="Courier New"/>
+                <w:i/>
+                <w:color w:val="2A00FF"/>
+                <w:sz w:val="18"/>
+                <w:szCs w:val="18"/>
+              </w:rPr>
+              <w:t>forms</w:t>
+            </w:r>
+            <w:r>
+              <w:rPr>
+                <w:rFonts w:ascii="Courier New" w:eastAsia="Courier New" w:hAnsi="Courier New" w:cs="Courier New"/>
+                <w:i/>
+                <w:color w:val="2A00FF"/>
+                <w:sz w:val="18"/>
+                <w:szCs w:val="18"/>
+              </w:rPr>
+              <w:t>’</w:t>
+            </w:r>
+            <w:r>
+              <w:rPr>
+                <w:rFonts w:ascii="Courier New" w:eastAsia="Courier New" w:hAnsi="Courier New" w:cs="Courier New"/>
+                <w:i/>
+                <w:color w:val="2A00FF"/>
+                <w:sz w:val="18"/>
+                <w:szCs w:val="18"/>
+              </w:rPr>
+              <w:t>,null)}</w:t>
+            </w:r>
+            <w:r>
+              <w:rPr>
+                <w:rFonts w:ascii="Courier New" w:eastAsia="Courier New" w:hAnsi="Courier New" w:cs="Courier New"/>
+                <w:i/>
+                <w:color w:val="2A00FF"/>
+                <w:sz w:val="18"/>
+                <w:szCs w:val="18"/>
+              </w:rPr>
+              <w:t>”</w:t>
             </w:r>
             <w:r>
               <w:rPr>
@@ -6839,7 +6705,7 @@
                     </pic:cNvPicPr>
                   </pic:nvPicPr>
                   <pic:blipFill>
-                    <a:blip r:embed="rId37"/>
+                    <a:blip r:embed="rId27"/>
                     <a:stretch>
                       <a:fillRect/>
                     </a:stretch>
@@ -6912,7 +6778,7 @@
                     </pic:cNvPicPr>
                   </pic:nvPicPr>
                   <pic:blipFill>
-                    <a:blip r:embed="rId38"/>
+                    <a:blip r:embed="rId28"/>
                     <a:stretch>
                       <a:fillRect/>
                     </a:stretch>
@@ -7068,7 +6934,17 @@
                 <w:sz w:val="18"/>
                 <w:szCs w:val="18"/>
               </w:rPr>
-              <w:t>"affirm/</w:t>
+              <w:t>”</w:t>
+            </w:r>
+            <w:r>
+              <w:rPr>
+                <w:rFonts w:ascii="Courier New" w:eastAsia="Courier New" w:hAnsi="Courier New" w:cs="Courier New"/>
+                <w:i/>
+                <w:color w:val="2A00FF"/>
+                <w:sz w:val="18"/>
+                <w:szCs w:val="18"/>
+              </w:rPr>
+              <w:t>affirm/</w:t>
             </w:r>
             <w:proofErr w:type="spellStart"/>
             <w:r>
@@ -7090,7 +6966,17 @@
                 <w:sz w:val="18"/>
                 <w:szCs w:val="18"/>
               </w:rPr>
-              <w:t xml:space="preserve">" </w:t>
+              <w:t>”</w:t>
+            </w:r>
+            <w:r>
+              <w:rPr>
+                <w:rFonts w:ascii="Courier New" w:eastAsia="Courier New" w:hAnsi="Courier New" w:cs="Courier New"/>
+                <w:i/>
+                <w:color w:val="2A00FF"/>
+                <w:sz w:val="18"/>
+                <w:szCs w:val="18"/>
+              </w:rPr>
+              <w:t xml:space="preserve"> </w:t>
             </w:r>
             <w:r>
               <w:rPr>
@@ -7157,7 +7043,7 @@
                     </pic:cNvPicPr>
                   </pic:nvPicPr>
                   <pic:blipFill>
-                    <a:blip r:embed="rId39"/>
+                    <a:blip r:embed="rId29"/>
                     <a:stretch>
                       <a:fillRect/>
                     </a:stretch>
@@ -7201,6 +7087,7 @@
         </w:numPr>
       </w:pPr>
       <w:r>
+        <w:lastRenderedPageBreak/>
         <w:t xml:space="preserve">Find and open template:  </w:t>
       </w:r>
     </w:p>
@@ -7368,7 +7255,18 @@
                 <w:szCs w:val="18"/>
                 <w:highlight w:val="white"/>
               </w:rPr>
-              <w:t>"affirm/</w:t>
+              <w:t>”</w:t>
+            </w:r>
+            <w:r>
+              <w:rPr>
+                <w:rFonts w:ascii="Courier New" w:eastAsia="Courier New" w:hAnsi="Courier New" w:cs="Courier New"/>
+                <w:i/>
+                <w:color w:val="2A00FF"/>
+                <w:sz w:val="18"/>
+                <w:szCs w:val="18"/>
+                <w:highlight w:val="white"/>
+              </w:rPr>
+              <w:t>affirm/</w:t>
             </w:r>
             <w:proofErr w:type="spellStart"/>
             <w:r>
@@ -7392,7 +7290,7 @@
                 <w:szCs w:val="18"/>
                 <w:highlight w:val="white"/>
               </w:rPr>
-              <w:t>"</w:t>
+              <w:t>”</w:t>
             </w:r>
             <w:r>
               <w:rPr>
@@ -7445,7 +7343,6 @@
           <w:noProof/>
           <w:lang w:eastAsia="en-US" w:bidi="ar-SA"/>
         </w:rPr>
-        <w:lastRenderedPageBreak/>
         <w:drawing>
           <wp:inline distT="0" distB="0" distL="0" distR="0" wp14:anchorId="1CB33058" wp14:editId="21525B64">
             <wp:extent cx="6122670" cy="1816100"/>
@@ -7464,7 +7361,7 @@
                     </pic:cNvPicPr>
                   </pic:nvPicPr>
                   <pic:blipFill>
-                    <a:blip r:embed="rId40"/>
+                    <a:blip r:embed="rId30"/>
                     <a:stretch>
                       <a:fillRect/>
                     </a:stretch>
@@ -7651,7 +7548,7 @@
                 <w:sz w:val="18"/>
                 <w:szCs w:val="18"/>
               </w:rPr>
-              <w:t>"</w:t>
+              <w:t>”</w:t>
             </w:r>
             <w:proofErr w:type="spellStart"/>
             <w:r>
@@ -7695,7 +7592,7 @@
                 <w:sz w:val="18"/>
                 <w:szCs w:val="18"/>
               </w:rPr>
-              <w:t>"</w:t>
+              <w:t>”</w:t>
             </w:r>
             <w:r>
               <w:rPr>
@@ -7778,7 +7675,7 @@
                 <w:szCs w:val="18"/>
                 <w:highlight w:val="white"/>
               </w:rPr>
-              <w:t>"</w:t>
+              <w:t>”</w:t>
             </w:r>
             <w:proofErr w:type="spellStart"/>
             <w:r>
@@ -7802,7 +7699,7 @@
                 <w:szCs w:val="18"/>
                 <w:highlight w:val="white"/>
               </w:rPr>
-              <w:t>"</w:t>
+              <w:t>”</w:t>
             </w:r>
             <w:r>
               <w:rPr>
@@ -7842,15 +7739,81 @@
                 <w:szCs w:val="18"/>
                 <w:highlight w:val="white"/>
               </w:rPr>
-              <w:t>"${require('int_affirm/cartridge/scripts/utils/affirmUtils').getFPNameForPLP(pdict.CurrentHttpParameterMap.cgid.value, Product)}"</w:t>
-            </w:r>
-            <w:r>
-              <w:rPr>
-                <w:rFonts w:ascii="Courier New" w:eastAsia="Courier New" w:hAnsi="Courier New" w:cs="Courier New"/>
+              <w:t>”</w:t>
+            </w:r>
+            <w:r>
+              <w:rPr>
+                <w:rFonts w:ascii="Courier New" w:eastAsia="Courier New" w:hAnsi="Courier New" w:cs="Courier New"/>
+                <w:i/>
+                <w:color w:val="2A00FF"/>
                 <w:sz w:val="18"/>
                 <w:szCs w:val="18"/>
                 <w:highlight w:val="white"/>
               </w:rPr>
+              <w:t>${require(</w:t>
+            </w:r>
+            <w:r>
+              <w:rPr>
+                <w:rFonts w:ascii="Courier New" w:eastAsia="Courier New" w:hAnsi="Courier New" w:cs="Courier New"/>
+                <w:i/>
+                <w:color w:val="2A00FF"/>
+                <w:sz w:val="18"/>
+                <w:szCs w:val="18"/>
+                <w:highlight w:val="white"/>
+              </w:rPr>
+              <w:t>‘</w:t>
+            </w:r>
+            <w:r>
+              <w:rPr>
+                <w:rFonts w:ascii="Courier New" w:eastAsia="Courier New" w:hAnsi="Courier New" w:cs="Courier New"/>
+                <w:i/>
+                <w:color w:val="2A00FF"/>
+                <w:sz w:val="18"/>
+                <w:szCs w:val="18"/>
+                <w:highlight w:val="white"/>
+              </w:rPr>
+              <w:t>int_affirm/cartridge/scripts/utils/affirmUtils</w:t>
+            </w:r>
+            <w:r>
+              <w:rPr>
+                <w:rFonts w:ascii="Courier New" w:eastAsia="Courier New" w:hAnsi="Courier New" w:cs="Courier New"/>
+                <w:i/>
+                <w:color w:val="2A00FF"/>
+                <w:sz w:val="18"/>
+                <w:szCs w:val="18"/>
+                <w:highlight w:val="white"/>
+              </w:rPr>
+              <w:t>’</w:t>
+            </w:r>
+            <w:r>
+              <w:rPr>
+                <w:rFonts w:ascii="Courier New" w:eastAsia="Courier New" w:hAnsi="Courier New" w:cs="Courier New"/>
+                <w:i/>
+                <w:color w:val="2A00FF"/>
+                <w:sz w:val="18"/>
+                <w:szCs w:val="18"/>
+                <w:highlight w:val="white"/>
+              </w:rPr>
+              <w:t>).getFPNameForPLP(pdict.CurrentHttpParameterMap.cgid.value, Product)}</w:t>
+            </w:r>
+            <w:r>
+              <w:rPr>
+                <w:rFonts w:ascii="Courier New" w:eastAsia="Courier New" w:hAnsi="Courier New" w:cs="Courier New"/>
+                <w:i/>
+                <w:color w:val="2A00FF"/>
+                <w:sz w:val="18"/>
+                <w:szCs w:val="18"/>
+                <w:highlight w:val="white"/>
+              </w:rPr>
+              <w:t>”</w:t>
+            </w:r>
+            <w:r>
+              <w:rPr>
+                <w:rFonts w:ascii="Courier New" w:eastAsia="Courier New" w:hAnsi="Courier New" w:cs="Courier New"/>
+                <w:sz w:val="18"/>
+                <w:szCs w:val="18"/>
+                <w:highlight w:val="white"/>
+              </w:rPr>
               <w:t xml:space="preserve"> </w:t>
             </w:r>
             <w:r>
@@ -7882,7 +7845,29 @@
                 <w:szCs w:val="18"/>
                 <w:highlight w:val="white"/>
               </w:rPr>
-              <w:t>"${prices}"</w:t>
+              <w:t>”</w:t>
+            </w:r>
+            <w:r>
+              <w:rPr>
+                <w:rFonts w:ascii="Courier New" w:eastAsia="Courier New" w:hAnsi="Courier New" w:cs="Courier New"/>
+                <w:i/>
+                <w:color w:val="2A00FF"/>
+                <w:sz w:val="18"/>
+                <w:szCs w:val="18"/>
+                <w:highlight w:val="white"/>
+              </w:rPr>
+              <w:t>${prices}</w:t>
+            </w:r>
+            <w:r>
+              <w:rPr>
+                <w:rFonts w:ascii="Courier New" w:eastAsia="Courier New" w:hAnsi="Courier New" w:cs="Courier New"/>
+                <w:i/>
+                <w:color w:val="2A00FF"/>
+                <w:sz w:val="18"/>
+                <w:szCs w:val="18"/>
+                <w:highlight w:val="white"/>
+              </w:rPr>
+              <w:t>”</w:t>
             </w:r>
             <w:r>
               <w:rPr>
@@ -7940,7 +7925,7 @@
                     </pic:cNvPicPr>
                   </pic:nvPicPr>
                   <pic:blipFill>
-                    <a:blip r:embed="rId41"/>
+                    <a:blip r:embed="rId31"/>
                     <a:stretch>
                       <a:fillRect/>
                     </a:stretch>
@@ -8014,7 +7999,6 @@
           <w:noProof/>
           <w:lang w:eastAsia="en-US" w:bidi="ar-SA"/>
         </w:rPr>
-        <w:lastRenderedPageBreak/>
         <w:drawing>
           <wp:inline distT="0" distB="0" distL="0" distR="0" wp14:anchorId="4A892265" wp14:editId="09F959D5">
             <wp:extent cx="4076700" cy="400685"/>
@@ -8033,7 +8017,7 @@
                     </pic:cNvPicPr>
                   </pic:nvPicPr>
                   <pic:blipFill>
-                    <a:blip r:embed="rId42"/>
+                    <a:blip r:embed="rId32"/>
                     <a:stretch>
                       <a:fillRect/>
                     </a:stretch>
@@ -8171,7 +8155,7 @@
                 <w:sz w:val="18"/>
                 <w:szCs w:val="18"/>
               </w:rPr>
-              <w:t>"</w:t>
+              <w:t>”</w:t>
             </w:r>
             <w:proofErr w:type="spellStart"/>
             <w:r>
@@ -8215,7 +8199,7 @@
                 <w:sz w:val="18"/>
                 <w:szCs w:val="18"/>
               </w:rPr>
-              <w:t>"</w:t>
+              <w:t>”</w:t>
             </w:r>
             <w:r>
               <w:rPr>
@@ -8297,7 +8281,7 @@
                 <w:szCs w:val="18"/>
                 <w:highlight w:val="white"/>
               </w:rPr>
-              <w:t>"</w:t>
+              <w:t>”</w:t>
             </w:r>
             <w:proofErr w:type="spellStart"/>
             <w:r>
@@ -8321,7 +8305,7 @@
                 <w:szCs w:val="18"/>
                 <w:highlight w:val="white"/>
               </w:rPr>
-              <w:t>"</w:t>
+              <w:t>”</w:t>
             </w:r>
             <w:r>
               <w:rPr>
@@ -8361,7 +8345,73 @@
                 <w:szCs w:val="18"/>
                 <w:highlight w:val="white"/>
               </w:rPr>
-              <w:t>"${require('int_affirm/cartridge/scripts/utils/affirmUtils').getFinancingProgramByProduct(pdict.Product, true)}"</w:t>
+              <w:t>”</w:t>
+            </w:r>
+            <w:r>
+              <w:rPr>
+                <w:rFonts w:ascii="Courier New" w:eastAsia="Courier New" w:hAnsi="Courier New" w:cs="Courier New"/>
+                <w:i/>
+                <w:color w:val="2A00FF"/>
+                <w:sz w:val="18"/>
+                <w:szCs w:val="18"/>
+                <w:highlight w:val="white"/>
+              </w:rPr>
+              <w:t>${require(</w:t>
+            </w:r>
+            <w:r>
+              <w:rPr>
+                <w:rFonts w:ascii="Courier New" w:eastAsia="Courier New" w:hAnsi="Courier New" w:cs="Courier New"/>
+                <w:i/>
+                <w:color w:val="2A00FF"/>
+                <w:sz w:val="18"/>
+                <w:szCs w:val="18"/>
+                <w:highlight w:val="white"/>
+              </w:rPr>
+              <w:t>‘</w:t>
+            </w:r>
+            <w:r>
+              <w:rPr>
+                <w:rFonts w:ascii="Courier New" w:eastAsia="Courier New" w:hAnsi="Courier New" w:cs="Courier New"/>
+                <w:i/>
+                <w:color w:val="2A00FF"/>
+                <w:sz w:val="18"/>
+                <w:szCs w:val="18"/>
+                <w:highlight w:val="white"/>
+              </w:rPr>
+              <w:t>int_affirm/cartridge/scripts/utils/affirmUtils</w:t>
+            </w:r>
+            <w:r>
+              <w:rPr>
+                <w:rFonts w:ascii="Courier New" w:eastAsia="Courier New" w:hAnsi="Courier New" w:cs="Courier New"/>
+                <w:i/>
+                <w:color w:val="2A00FF"/>
+                <w:sz w:val="18"/>
+                <w:szCs w:val="18"/>
+                <w:highlight w:val="white"/>
+              </w:rPr>
+              <w:t>’</w:t>
+            </w:r>
+            <w:r>
+              <w:rPr>
+                <w:rFonts w:ascii="Courier New" w:eastAsia="Courier New" w:hAnsi="Courier New" w:cs="Courier New"/>
+                <w:i/>
+                <w:color w:val="2A00FF"/>
+                <w:sz w:val="18"/>
+                <w:szCs w:val="18"/>
+                <w:highlight w:val="white"/>
+              </w:rPr>
+              <w:t>).getFinancingProgramByProduct(pdict.Product, true)}</w:t>
+            </w:r>
+            <w:r>
+              <w:rPr>
+                <w:rFonts w:ascii="Courier New" w:eastAsia="Courier New" w:hAnsi="Courier New" w:cs="Courier New"/>
+                <w:i/>
+                <w:color w:val="2A00FF"/>
+                <w:sz w:val="18"/>
+                <w:szCs w:val="18"/>
+                <w:highlight w:val="white"/>
+              </w:rPr>
+              <w:t>”</w:t>
             </w:r>
             <w:r>
               <w:rPr>
@@ -8428,7 +8478,7 @@
                     </pic:cNvPicPr>
                   </pic:nvPicPr>
                   <pic:blipFill>
-                    <a:blip r:embed="rId43"/>
+                    <a:blip r:embed="rId33"/>
                     <a:stretch>
                       <a:fillRect/>
                     </a:stretch>
@@ -8632,7 +8682,7 @@
                 <w:sz w:val="18"/>
                 <w:szCs w:val="18"/>
               </w:rPr>
-              <w:t>"</w:t>
+              <w:t>”</w:t>
             </w:r>
             <w:proofErr w:type="spellStart"/>
             <w:r>
@@ -8676,7 +8726,7 @@
                 <w:sz w:val="18"/>
                 <w:szCs w:val="18"/>
               </w:rPr>
-              <w:t>"</w:t>
+              <w:t>”</w:t>
             </w:r>
             <w:r>
               <w:rPr>
@@ -8725,7 +8775,7 @@
                     </pic:cNvPicPr>
                   </pic:nvPicPr>
                   <pic:blipFill>
-                    <a:blip r:embed="rId44"/>
+                    <a:blip r:embed="rId34"/>
                     <a:stretch>
                       <a:fillRect/>
                     </a:stretch>
@@ -8781,7 +8831,6 @@
     </w:p>
     <w:p>
       <w:r>
-        <w:lastRenderedPageBreak/>
         <w:t>Find the following code (lines 63-64):</w:t>
       </w:r>
     </w:p>
@@ -8820,7 +8869,7 @@
                     </pic:cNvPicPr>
                   </pic:nvPicPr>
                   <pic:blipFill>
-                    <a:blip r:embed="rId45"/>
+                    <a:blip r:embed="rId35"/>
                     <a:stretch>
                       <a:fillRect/>
                     </a:stretch>
@@ -8991,7 +9040,17 @@
                 <w:sz w:val="18"/>
                 <w:szCs w:val="18"/>
               </w:rPr>
-              <w:t>"${!</w:t>
+              <w:t>”</w:t>
+            </w:r>
+            <w:r>
+              <w:rPr>
+                <w:rFonts w:ascii="Courier New" w:eastAsia="Courier New" w:hAnsi="Courier New" w:cs="Courier New"/>
+                <w:i/>
+                <w:color w:val="2A00FF"/>
+                <w:sz w:val="18"/>
+                <w:szCs w:val="18"/>
+              </w:rPr>
+              <w:t>${!</w:t>
             </w:r>
             <w:proofErr w:type="spellStart"/>
             <w:r>
@@ -9013,7 +9072,17 @@
                 <w:sz w:val="18"/>
                 <w:szCs w:val="18"/>
               </w:rPr>
-              <w:t>}"</w:t>
+              <w:t>}</w:t>
+            </w:r>
+            <w:r>
+              <w:rPr>
+                <w:rFonts w:ascii="Courier New" w:eastAsia="Courier New" w:hAnsi="Courier New" w:cs="Courier New"/>
+                <w:i/>
+                <w:color w:val="2A00FF"/>
+                <w:sz w:val="18"/>
+                <w:szCs w:val="18"/>
+              </w:rPr>
+              <w:t>”</w:t>
             </w:r>
             <w:r>
               <w:rPr>
@@ -9113,7 +9182,27 @@
                 <w:sz w:val="18"/>
                 <w:szCs w:val="18"/>
               </w:rPr>
-              <w:t>"payment-type"</w:t>
+              <w:t>”</w:t>
+            </w:r>
+            <w:r>
+              <w:rPr>
+                <w:rFonts w:ascii="Courier New" w:eastAsia="Courier New" w:hAnsi="Courier New" w:cs="Courier New"/>
+                <w:i/>
+                <w:color w:val="2A00FF"/>
+                <w:sz w:val="18"/>
+                <w:szCs w:val="18"/>
+              </w:rPr>
+              <w:t>payment-type</w:t>
+            </w:r>
+            <w:r>
+              <w:rPr>
+                <w:rFonts w:ascii="Courier New" w:eastAsia="Courier New" w:hAnsi="Courier New" w:cs="Courier New"/>
+                <w:i/>
+                <w:color w:val="2A00FF"/>
+                <w:sz w:val="18"/>
+                <w:szCs w:val="18"/>
+              </w:rPr>
+              <w:t>”</w:t>
             </w:r>
             <w:r>
               <w:rPr>
@@ -9169,7 +9258,27 @@
                 <w:sz w:val="18"/>
                 <w:szCs w:val="18"/>
               </w:rPr>
-              <w:t>"${dw.order.PaymentMgr.getPaymentMethod(paymentInstr.paymentMethod).name}"</w:t>
+              <w:t>”</w:t>
+            </w:r>
+            <w:r>
+              <w:rPr>
+                <w:rFonts w:ascii="Courier New" w:eastAsia="Courier New" w:hAnsi="Courier New" w:cs="Courier New"/>
+                <w:i/>
+                <w:color w:val="2A00FF"/>
+                <w:sz w:val="18"/>
+                <w:szCs w:val="18"/>
+              </w:rPr>
+              <w:t>${dw.order.PaymentMgr.getPaymentMethod(paymentInstr.paymentMethod).name}</w:t>
+            </w:r>
+            <w:r>
+              <w:rPr>
+                <w:rFonts w:ascii="Courier New" w:eastAsia="Courier New" w:hAnsi="Courier New" w:cs="Courier New"/>
+                <w:i/>
+                <w:color w:val="2A00FF"/>
+                <w:sz w:val="18"/>
+                <w:szCs w:val="18"/>
+              </w:rPr>
+              <w:t>”</w:t>
             </w:r>
             <w:r>
               <w:rPr>
@@ -9297,7 +9406,17 @@
                 <w:sz w:val="18"/>
                 <w:szCs w:val="18"/>
               </w:rPr>
-              <w:t>"${</w:t>
+              <w:t>”</w:t>
+            </w:r>
+            <w:r>
+              <w:rPr>
+                <w:rFonts w:ascii="Courier New" w:eastAsia="Courier New" w:hAnsi="Courier New" w:cs="Courier New"/>
+                <w:i/>
+                <w:color w:val="2A00FF"/>
+                <w:sz w:val="18"/>
+                <w:szCs w:val="18"/>
+              </w:rPr>
+              <w:t>${</w:t>
             </w:r>
             <w:proofErr w:type="spellStart"/>
             <w:r>
@@ -9319,7 +9438,17 @@
                 <w:sz w:val="18"/>
                 <w:szCs w:val="18"/>
               </w:rPr>
-              <w:t>}"</w:t>
+              <w:t>}</w:t>
+            </w:r>
+            <w:r>
+              <w:rPr>
+                <w:rFonts w:ascii="Courier New" w:eastAsia="Courier New" w:hAnsi="Courier New" w:cs="Courier New"/>
+                <w:i/>
+                <w:color w:val="2A00FF"/>
+                <w:sz w:val="18"/>
+                <w:szCs w:val="18"/>
+              </w:rPr>
+              <w:t>”</w:t>
             </w:r>
             <w:r>
               <w:rPr>
@@ -9357,7 +9486,27 @@
                 <w:sz w:val="18"/>
                 <w:szCs w:val="18"/>
               </w:rPr>
-              <w:t>"${false}"</w:t>
+              <w:t>”</w:t>
+            </w:r>
+            <w:r>
+              <w:rPr>
+                <w:rFonts w:ascii="Courier New" w:eastAsia="Courier New" w:hAnsi="Courier New" w:cs="Courier New"/>
+                <w:i/>
+                <w:color w:val="2A00FF"/>
+                <w:sz w:val="18"/>
+                <w:szCs w:val="18"/>
+              </w:rPr>
+              <w:t>${false}</w:t>
+            </w:r>
+            <w:r>
+              <w:rPr>
+                <w:rFonts w:ascii="Courier New" w:eastAsia="Courier New" w:hAnsi="Courier New" w:cs="Courier New"/>
+                <w:i/>
+                <w:color w:val="2A00FF"/>
+                <w:sz w:val="18"/>
+                <w:szCs w:val="18"/>
+              </w:rPr>
+              <w:t>”</w:t>
             </w:r>
             <w:r>
               <w:rPr>
@@ -9516,7 +9665,27 @@
                 <w:sz w:val="18"/>
                 <w:szCs w:val="18"/>
               </w:rPr>
-              <w:t>"${false}"</w:t>
+              <w:t>”</w:t>
+            </w:r>
+            <w:r>
+              <w:rPr>
+                <w:rFonts w:ascii="Courier New" w:eastAsia="Courier New" w:hAnsi="Courier New" w:cs="Courier New"/>
+                <w:i/>
+                <w:color w:val="2A00FF"/>
+                <w:sz w:val="18"/>
+                <w:szCs w:val="18"/>
+              </w:rPr>
+              <w:t>${false}</w:t>
+            </w:r>
+            <w:r>
+              <w:rPr>
+                <w:rFonts w:ascii="Courier New" w:eastAsia="Courier New" w:hAnsi="Courier New" w:cs="Courier New"/>
+                <w:i/>
+                <w:color w:val="2A00FF"/>
+                <w:sz w:val="18"/>
+                <w:szCs w:val="18"/>
+              </w:rPr>
+              <w:t>”</w:t>
             </w:r>
             <w:r>
               <w:rPr>
@@ -9630,7 +9799,7 @@
                     </pic:cNvPicPr>
                   </pic:nvPicPr>
                   <pic:blipFill>
-                    <a:blip r:embed="rId46"/>
+                    <a:blip r:embed="rId36"/>
                     <a:stretch>
                       <a:fillRect/>
                     </a:stretch>
@@ -9751,7 +9920,7 @@
                     </pic:cNvPicPr>
                   </pic:nvPicPr>
                   <pic:blipFill>
-                    <a:blip r:embed="rId47"/>
+                    <a:blip r:embed="rId37"/>
                     <a:stretch>
                       <a:fillRect/>
                     </a:stretch>
@@ -9919,7 +10088,17 @@
                 <w:sz w:val="18"/>
                 <w:szCs w:val="18"/>
               </w:rPr>
-              <w:t>"${!</w:t>
+              <w:t>”</w:t>
+            </w:r>
+            <w:r>
+              <w:rPr>
+                <w:rFonts w:ascii="Courier New" w:eastAsia="Courier New" w:hAnsi="Courier New" w:cs="Courier New"/>
+                <w:i/>
+                <w:color w:val="2A00FF"/>
+                <w:sz w:val="18"/>
+                <w:szCs w:val="18"/>
+              </w:rPr>
+              <w:t>${!</w:t>
             </w:r>
             <w:proofErr w:type="spellStart"/>
             <w:r>
@@ -9941,7 +10120,17 @@
                 <w:sz w:val="18"/>
                 <w:szCs w:val="18"/>
               </w:rPr>
-              <w:t>}"</w:t>
+              <w:t>}</w:t>
+            </w:r>
+            <w:r>
+              <w:rPr>
+                <w:rFonts w:ascii="Courier New" w:eastAsia="Courier New" w:hAnsi="Courier New" w:cs="Courier New"/>
+                <w:i/>
+                <w:color w:val="2A00FF"/>
+                <w:sz w:val="18"/>
+                <w:szCs w:val="18"/>
+              </w:rPr>
+              <w:t>”</w:t>
             </w:r>
             <w:r>
               <w:rPr>
@@ -10042,6 +10231,7 @@
                 <w:sz w:val="18"/>
                 <w:szCs w:val="18"/>
               </w:rPr>
+              <w:lastRenderedPageBreak/>
               <w:t>value</w:t>
             </w:r>
             <w:r>
@@ -10061,7 +10251,27 @@
                 <w:sz w:val="18"/>
                 <w:szCs w:val="18"/>
               </w:rPr>
-              <w:t>"${dw.order.PaymentMgr.getPaymentMethod(paymentInstr.paymentMethod).name}"</w:t>
+              <w:t>”</w:t>
+            </w:r>
+            <w:r>
+              <w:rPr>
+                <w:rFonts w:ascii="Courier New" w:eastAsia="Courier New" w:hAnsi="Courier New" w:cs="Courier New"/>
+                <w:i/>
+                <w:color w:val="2A00FF"/>
+                <w:sz w:val="18"/>
+                <w:szCs w:val="18"/>
+              </w:rPr>
+              <w:t>${dw.order.PaymentMgr.getPaymentMethod(paymentInstr.paymentMethod).name}</w:t>
+            </w:r>
+            <w:r>
+              <w:rPr>
+                <w:rFonts w:ascii="Courier New" w:eastAsia="Courier New" w:hAnsi="Courier New" w:cs="Courier New"/>
+                <w:i/>
+                <w:color w:val="2A00FF"/>
+                <w:sz w:val="18"/>
+                <w:szCs w:val="18"/>
+              </w:rPr>
+              <w:t>”</w:t>
             </w:r>
             <w:r>
               <w:rPr>
@@ -10189,7 +10399,27 @@
                 <w:sz w:val="18"/>
                 <w:szCs w:val="18"/>
               </w:rPr>
-              <w:t>"${dw.order.PaymentInstrument.METHOD_GIFT_CERTIFICATE.equals(paymentInstr.paymentMethod)}"</w:t>
+              <w:t>”</w:t>
+            </w:r>
+            <w:r>
+              <w:rPr>
+                <w:rFonts w:ascii="Courier New" w:eastAsia="Courier New" w:hAnsi="Courier New" w:cs="Courier New"/>
+                <w:i/>
+                <w:color w:val="2A00FF"/>
+                <w:sz w:val="18"/>
+                <w:szCs w:val="18"/>
+              </w:rPr>
+              <w:t>${dw.order.PaymentInstrument.METHOD_GIFT_CERTIFICATE.equals(paymentInstr.paymentMethod)}</w:t>
+            </w:r>
+            <w:r>
+              <w:rPr>
+                <w:rFonts w:ascii="Courier New" w:eastAsia="Courier New" w:hAnsi="Courier New" w:cs="Courier New"/>
+                <w:i/>
+                <w:color w:val="2A00FF"/>
+                <w:sz w:val="18"/>
+                <w:szCs w:val="18"/>
+              </w:rPr>
+              <w:t>”</w:t>
             </w:r>
             <w:r>
               <w:rPr>
@@ -10291,7 +10521,17 @@
                 <w:sz w:val="18"/>
                 <w:szCs w:val="18"/>
               </w:rPr>
-              <w:t>"${</w:t>
+              <w:t>”</w:t>
+            </w:r>
+            <w:r>
+              <w:rPr>
+                <w:rFonts w:ascii="Courier New" w:eastAsia="Courier New" w:hAnsi="Courier New" w:cs="Courier New"/>
+                <w:i/>
+                <w:color w:val="2A00FF"/>
+                <w:sz w:val="18"/>
+                <w:szCs w:val="18"/>
+              </w:rPr>
+              <w:t>${</w:t>
             </w:r>
             <w:proofErr w:type="spellStart"/>
             <w:r>
@@ -10313,7 +10553,17 @@
                 <w:sz w:val="18"/>
                 <w:szCs w:val="18"/>
               </w:rPr>
-              <w:t>}"</w:t>
+              <w:t>}</w:t>
+            </w:r>
+            <w:r>
+              <w:rPr>
+                <w:rFonts w:ascii="Courier New" w:eastAsia="Courier New" w:hAnsi="Courier New" w:cs="Courier New"/>
+                <w:i/>
+                <w:color w:val="2A00FF"/>
+                <w:sz w:val="18"/>
+                <w:szCs w:val="18"/>
+              </w:rPr>
+              <w:t>”</w:t>
             </w:r>
             <w:r>
               <w:rPr>
@@ -10509,7 +10759,17 @@
                 <w:sz w:val="18"/>
                 <w:szCs w:val="18"/>
               </w:rPr>
-              <w:t>"${</w:t>
+              <w:t>”</w:t>
+            </w:r>
+            <w:r>
+              <w:rPr>
+                <w:rFonts w:ascii="Courier New" w:eastAsia="Courier New" w:hAnsi="Courier New" w:cs="Courier New"/>
+                <w:i/>
+                <w:color w:val="2A00FF"/>
+                <w:sz w:val="18"/>
+                <w:szCs w:val="18"/>
+              </w:rPr>
+              <w:t>${</w:t>
             </w:r>
             <w:proofErr w:type="spellStart"/>
             <w:r>
@@ -10531,7 +10791,17 @@
                 <w:sz w:val="18"/>
                 <w:szCs w:val="18"/>
               </w:rPr>
-              <w:t>}"</w:t>
+              <w:t>}</w:t>
+            </w:r>
+            <w:r>
+              <w:rPr>
+                <w:rFonts w:ascii="Courier New" w:eastAsia="Courier New" w:hAnsi="Courier New" w:cs="Courier New"/>
+                <w:i/>
+                <w:color w:val="2A00FF"/>
+                <w:sz w:val="18"/>
+                <w:szCs w:val="18"/>
+              </w:rPr>
+              <w:t>”</w:t>
             </w:r>
             <w:r>
               <w:rPr>
@@ -10569,7 +10839,27 @@
                 <w:sz w:val="18"/>
                 <w:szCs w:val="18"/>
               </w:rPr>
-              <w:t>"${false}"</w:t>
+              <w:t>”</w:t>
+            </w:r>
+            <w:r>
+              <w:rPr>
+                <w:rFonts w:ascii="Courier New" w:eastAsia="Courier New" w:hAnsi="Courier New" w:cs="Courier New"/>
+                <w:i/>
+                <w:color w:val="2A00FF"/>
+                <w:sz w:val="18"/>
+                <w:szCs w:val="18"/>
+              </w:rPr>
+              <w:t>${false}</w:t>
+            </w:r>
+            <w:r>
+              <w:rPr>
+                <w:rFonts w:ascii="Courier New" w:eastAsia="Courier New" w:hAnsi="Courier New" w:cs="Courier New"/>
+                <w:i/>
+                <w:color w:val="2A00FF"/>
+                <w:sz w:val="18"/>
+                <w:szCs w:val="18"/>
+              </w:rPr>
+              <w:t>”</w:t>
             </w:r>
             <w:r>
               <w:rPr>
@@ -10654,7 +10944,6 @@
                 <w:sz w:val="18"/>
                 <w:szCs w:val="18"/>
               </w:rPr>
-              <w:lastRenderedPageBreak/>
               <w:tab/>
             </w:r>
             <w:r>
@@ -10729,7 +11018,27 @@
                 <w:sz w:val="18"/>
                 <w:szCs w:val="18"/>
               </w:rPr>
-              <w:t>"${true}"</w:t>
+              <w:t>”</w:t>
+            </w:r>
+            <w:r>
+              <w:rPr>
+                <w:rFonts w:ascii="Courier New" w:eastAsia="Courier New" w:hAnsi="Courier New" w:cs="Courier New"/>
+                <w:i/>
+                <w:color w:val="2A00FF"/>
+                <w:sz w:val="18"/>
+                <w:szCs w:val="18"/>
+              </w:rPr>
+              <w:t>${true}</w:t>
+            </w:r>
+            <w:r>
+              <w:rPr>
+                <w:rFonts w:ascii="Courier New" w:eastAsia="Courier New" w:hAnsi="Courier New" w:cs="Courier New"/>
+                <w:i/>
+                <w:color w:val="2A00FF"/>
+                <w:sz w:val="18"/>
+                <w:szCs w:val="18"/>
+              </w:rPr>
+              <w:t>”</w:t>
             </w:r>
             <w:r>
               <w:rPr>
@@ -10844,7 +11153,7 @@
                     </pic:cNvPicPr>
                   </pic:nvPicPr>
                   <pic:blipFill>
-                    <a:blip r:embed="rId48"/>
+                    <a:blip r:embed="rId38"/>
                     <a:stretch>
                       <a:fillRect/>
                     </a:stretch>
@@ -11013,7 +11322,16 @@
                 <w:sz w:val="18"/>
                 <w:szCs w:val="18"/>
               </w:rPr>
-              <w:t>"${</w:t>
+              <w:t>”</w:t>
+            </w:r>
+            <w:r>
+              <w:rPr>
+                <w:rFonts w:ascii="Courier New" w:eastAsia="Courier New" w:hAnsi="Courier New" w:cs="Courier New"/>
+                <w:color w:val="0000FF"/>
+                <w:sz w:val="18"/>
+                <w:szCs w:val="18"/>
+              </w:rPr>
+              <w:t>${</w:t>
             </w:r>
             <w:proofErr w:type="spellStart"/>
             <w:r>
@@ -11033,7 +11351,52 @@
                 <w:sz w:val="18"/>
                 <w:szCs w:val="18"/>
               </w:rPr>
-              <w:t>('Affirm-Tracking', '</w:t>
+              <w:t>(</w:t>
+            </w:r>
+            <w:r>
+              <w:rPr>
+                <w:rFonts w:ascii="Courier New" w:eastAsia="Courier New" w:hAnsi="Courier New" w:cs="Courier New"/>
+                <w:color w:val="0000FF"/>
+                <w:sz w:val="18"/>
+                <w:szCs w:val="18"/>
+              </w:rPr>
+              <w:t>‘</w:t>
+            </w:r>
+            <w:r>
+              <w:rPr>
+                <w:rFonts w:ascii="Courier New" w:eastAsia="Courier New" w:hAnsi="Courier New" w:cs="Courier New"/>
+                <w:color w:val="0000FF"/>
+                <w:sz w:val="18"/>
+                <w:szCs w:val="18"/>
+              </w:rPr>
+              <w:t>Affirm-Tracking</w:t>
+            </w:r>
+            <w:r>
+              <w:rPr>
+                <w:rFonts w:ascii="Courier New" w:eastAsia="Courier New" w:hAnsi="Courier New" w:cs="Courier New"/>
+                <w:color w:val="0000FF"/>
+                <w:sz w:val="18"/>
+                <w:szCs w:val="18"/>
+              </w:rPr>
+              <w:t>’</w:t>
+            </w:r>
+            <w:r>
+              <w:rPr>
+                <w:rFonts w:ascii="Courier New" w:eastAsia="Courier New" w:hAnsi="Courier New" w:cs="Courier New"/>
+                <w:color w:val="0000FF"/>
+                <w:sz w:val="18"/>
+                <w:szCs w:val="18"/>
+              </w:rPr>
+              <w:t xml:space="preserve">, </w:t>
+            </w:r>
+            <w:r>
+              <w:rPr>
+                <w:rFonts w:ascii="Courier New" w:eastAsia="Courier New" w:hAnsi="Courier New" w:cs="Courier New"/>
+                <w:color w:val="0000FF"/>
+                <w:sz w:val="18"/>
+                <w:szCs w:val="18"/>
+              </w:rPr>
+              <w:t>‘</w:t>
             </w:r>
             <w:proofErr w:type="spellStart"/>
             <w:r>
@@ -11053,7 +11416,16 @@
                 <w:sz w:val="18"/>
                 <w:szCs w:val="18"/>
               </w:rPr>
-              <w:t xml:space="preserve">', </w:t>
+              <w:t>’</w:t>
+            </w:r>
+            <w:r>
+              <w:rPr>
+                <w:rFonts w:ascii="Courier New" w:eastAsia="Courier New" w:hAnsi="Courier New" w:cs="Courier New"/>
+                <w:color w:val="0000FF"/>
+                <w:sz w:val="18"/>
+                <w:szCs w:val="18"/>
+              </w:rPr>
+              <w:t xml:space="preserve">, </w:t>
             </w:r>
             <w:proofErr w:type="spellStart"/>
             <w:r>
@@ -11073,7 +11445,16 @@
                 <w:sz w:val="18"/>
                 <w:szCs w:val="18"/>
               </w:rPr>
-              <w:t>)}"</w:t>
+              <w:t>)}</w:t>
+            </w:r>
+            <w:r>
+              <w:rPr>
+                <w:rFonts w:ascii="Courier New" w:eastAsia="Courier New" w:hAnsi="Courier New" w:cs="Courier New"/>
+                <w:color w:val="0000FF"/>
+                <w:sz w:val="18"/>
+                <w:szCs w:val="18"/>
+              </w:rPr>
+              <w:t>”</w:t>
             </w:r>
             <w:r>
               <w:rPr>
@@ -11150,7 +11531,7 @@
                     </pic:cNvPicPr>
                   </pic:nvPicPr>
                   <pic:blipFill>
-                    <a:blip r:embed="rId49"/>
+                    <a:blip r:embed="rId39"/>
                     <a:stretch>
                       <a:fillRect/>
                     </a:stretch>
@@ -11249,7 +11630,7 @@
                     </pic:cNvPicPr>
                   </pic:nvPicPr>
                   <pic:blipFill>
-                    <a:blip r:embed="rId50"/>
+                    <a:blip r:embed="rId40"/>
                     <a:stretch>
                       <a:fillRect/>
                     </a:stretch>
@@ -11395,7 +11776,25 @@
                 <w:sz w:val="18"/>
                 <w:szCs w:val="18"/>
               </w:rPr>
-              <w:t>"undefined"</w:t>
+              <w:t>“</w:t>
+            </w:r>
+            <w:r>
+              <w:rPr>
+                <w:rFonts w:ascii="Courier New" w:eastAsia="Courier New" w:hAnsi="Courier New" w:cs="Courier New"/>
+                <w:color w:val="2A00FF"/>
+                <w:sz w:val="18"/>
+                <w:szCs w:val="18"/>
+              </w:rPr>
+              <w:t>undefined</w:t>
+            </w:r>
+            <w:r>
+              <w:rPr>
+                <w:rFonts w:ascii="Courier New" w:eastAsia="Courier New" w:hAnsi="Courier New" w:cs="Courier New"/>
+                <w:color w:val="2A00FF"/>
+                <w:sz w:val="18"/>
+                <w:szCs w:val="18"/>
+              </w:rPr>
+              <w:t>”</w:t>
             </w:r>
             <w:r>
               <w:rPr>
@@ -11517,7 +11916,7 @@
                     </pic:cNvPicPr>
                   </pic:nvPicPr>
                   <pic:blipFill>
-                    <a:blip r:embed="rId51"/>
+                    <a:blip r:embed="rId41"/>
                     <a:stretch>
                       <a:fillRect/>
                     </a:stretch>
@@ -11621,7 +12020,7 @@
                     </pic:cNvPicPr>
                   </pic:nvPicPr>
                   <pic:blipFill>
-                    <a:blip r:embed="rId52"/>
+                    <a:blip r:embed="rId42"/>
                     <a:stretch>
                       <a:fillRect/>
                     </a:stretch>
@@ -11769,7 +12168,25 @@
                 <w:sz w:val="18"/>
                 <w:szCs w:val="18"/>
               </w:rPr>
-              <w:t>"undefined"</w:t>
+              <w:t>“</w:t>
+            </w:r>
+            <w:r>
+              <w:rPr>
+                <w:rFonts w:ascii="Courier New" w:eastAsia="Courier New" w:hAnsi="Courier New" w:cs="Courier New"/>
+                <w:color w:val="2A00FF"/>
+                <w:sz w:val="18"/>
+                <w:szCs w:val="18"/>
+              </w:rPr>
+              <w:t>undefined</w:t>
+            </w:r>
+            <w:r>
+              <w:rPr>
+                <w:rFonts w:ascii="Courier New" w:eastAsia="Courier New" w:hAnsi="Courier New" w:cs="Courier New"/>
+                <w:color w:val="2A00FF"/>
+                <w:sz w:val="18"/>
+                <w:szCs w:val="18"/>
+              </w:rPr>
+              <w:t>”</w:t>
             </w:r>
             <w:r>
               <w:rPr>
@@ -11903,7 +12320,7 @@
                     </pic:cNvPicPr>
                   </pic:nvPicPr>
                   <pic:blipFill>
-                    <a:blip r:embed="rId53"/>
+                    <a:blip r:embed="rId43"/>
                     <a:stretch>
                       <a:fillRect/>
                     </a:stretch>
@@ -11987,7 +12404,7 @@
                     </pic:cNvPicPr>
                   </pic:nvPicPr>
                   <pic:blipFill>
-                    <a:blip r:embed="rId54"/>
+                    <a:blip r:embed="rId44"/>
                     <a:stretch>
                       <a:fillRect/>
                     </a:stretch>
@@ -12085,7 +12502,7 @@
                     </pic:cNvPicPr>
                   </pic:nvPicPr>
                   <pic:blipFill>
-                    <a:blip r:embed="rId55"/>
+                    <a:blip r:embed="rId45"/>
                     <a:stretch>
                       <a:fillRect/>
                     </a:stretch>
@@ -12231,7 +12648,27 @@
                 <w:szCs w:val="18"/>
                 <w:highlight w:val="white"/>
               </w:rPr>
-              <w:t>'*/cartridge/controllers/Affirm'</w:t>
+              <w:t>‘</w:t>
+            </w:r>
+            <w:r>
+              <w:rPr>
+                <w:rFonts w:ascii="Courier New" w:eastAsia="Courier New" w:hAnsi="Courier New" w:cs="Courier New"/>
+                <w:color w:val="548DD4"/>
+                <w:sz w:val="18"/>
+                <w:szCs w:val="18"/>
+                <w:highlight w:val="white"/>
+              </w:rPr>
+              <w:t>*/cartridge/controllers/Affirm</w:t>
+            </w:r>
+            <w:r>
+              <w:rPr>
+                <w:rFonts w:ascii="Courier New" w:eastAsia="Courier New" w:hAnsi="Courier New" w:cs="Courier New"/>
+                <w:color w:val="548DD4"/>
+                <w:sz w:val="18"/>
+                <w:szCs w:val="18"/>
+                <w:highlight w:val="white"/>
+              </w:rPr>
+              <w:t>’</w:t>
             </w:r>
             <w:r>
               <w:rPr>
@@ -12334,7 +12771,7 @@
                     </pic:cNvPicPr>
                   </pic:nvPicPr>
                   <pic:blipFill>
-                    <a:blip r:embed="rId56"/>
+                    <a:blip r:embed="rId46"/>
                     <a:stretch>
                       <a:fillRect/>
                     </a:stretch>
@@ -12395,7 +12832,7 @@
                     </pic:cNvPicPr>
                   </pic:nvPicPr>
                   <pic:blipFill>
-                    <a:blip r:embed="rId57"/>
+                    <a:blip r:embed="rId47"/>
                     <a:stretch>
                       <a:fillRect/>
                     </a:stretch>
@@ -12528,7 +12965,27 @@
                 <w:szCs w:val="18"/>
                 <w:highlight w:val="white"/>
               </w:rPr>
-              <w:t>'*/cartridge/controllers/Affirm'</w:t>
+              <w:t>‘</w:t>
+            </w:r>
+            <w:r>
+              <w:rPr>
+                <w:rFonts w:ascii="Courier New" w:eastAsia="Courier New" w:hAnsi="Courier New" w:cs="Courier New"/>
+                <w:color w:val="548DD4"/>
+                <w:sz w:val="18"/>
+                <w:szCs w:val="18"/>
+                <w:highlight w:val="white"/>
+              </w:rPr>
+              <w:t>*/cartridge/controllers/Affirm</w:t>
+            </w:r>
+            <w:r>
+              <w:rPr>
+                <w:rFonts w:ascii="Courier New" w:eastAsia="Courier New" w:hAnsi="Courier New" w:cs="Courier New"/>
+                <w:color w:val="548DD4"/>
+                <w:sz w:val="18"/>
+                <w:szCs w:val="18"/>
+                <w:highlight w:val="white"/>
+              </w:rPr>
+              <w:t>’</w:t>
             </w:r>
             <w:r>
               <w:rPr>
@@ -12642,7 +13099,7 @@
                     </pic:cNvPicPr>
                   </pic:nvPicPr>
                   <pic:blipFill>
-                    <a:blip r:embed="rId58"/>
+                    <a:blip r:embed="rId48"/>
                     <a:stretch>
                       <a:fillRect/>
                     </a:stretch>
@@ -12730,7 +13187,7 @@
                     </pic:cNvPicPr>
                   </pic:nvPicPr>
                   <pic:blipFill>
-                    <a:blip r:embed="rId59"/>
+                    <a:blip r:embed="rId49"/>
                     <a:stretch>
                       <a:fillRect/>
                     </a:stretch>
@@ -12940,7 +13397,25 @@
                 <w:sz w:val="16"/>
                 <w:szCs w:val="16"/>
               </w:rPr>
-              <w:t>'billing'</w:t>
+              <w:t>‘</w:t>
+            </w:r>
+            <w:r>
+              <w:rPr>
+                <w:rFonts w:ascii="Courier New" w:eastAsia="Courier New" w:hAnsi="Courier New" w:cs="Courier New"/>
+                <w:color w:val="2A00FF"/>
+                <w:sz w:val="16"/>
+                <w:szCs w:val="16"/>
+              </w:rPr>
+              <w:t>billing</w:t>
+            </w:r>
+            <w:r>
+              <w:rPr>
+                <w:rFonts w:ascii="Courier New" w:eastAsia="Courier New" w:hAnsi="Courier New" w:cs="Courier New"/>
+                <w:color w:val="2A00FF"/>
+                <w:sz w:val="16"/>
+                <w:szCs w:val="16"/>
+              </w:rPr>
+              <w:t>’</w:t>
             </w:r>
             <w:r>
               <w:rPr>
@@ -12958,7 +13433,25 @@
                 <w:sz w:val="16"/>
                 <w:szCs w:val="16"/>
               </w:rPr>
-              <w:t>'PayPal'</w:t>
+              <w:t>‘</w:t>
+            </w:r>
+            <w:r>
+              <w:rPr>
+                <w:rFonts w:ascii="Courier New" w:eastAsia="Courier New" w:hAnsi="Courier New" w:cs="Courier New"/>
+                <w:color w:val="2A00FF"/>
+                <w:sz w:val="16"/>
+                <w:szCs w:val="16"/>
+              </w:rPr>
+              <w:t>PayPal</w:t>
+            </w:r>
+            <w:r>
+              <w:rPr>
+                <w:rFonts w:ascii="Courier New" w:eastAsia="Courier New" w:hAnsi="Courier New" w:cs="Courier New"/>
+                <w:color w:val="2A00FF"/>
+                <w:sz w:val="16"/>
+                <w:szCs w:val="16"/>
+              </w:rPr>
+              <w:t>’</w:t>
             </w:r>
             <w:r>
               <w:rPr>
@@ -12995,7 +13488,25 @@
                 <w:sz w:val="16"/>
                 <w:szCs w:val="16"/>
               </w:rPr>
-              <w:t>'billing'</w:t>
+              <w:t>‘</w:t>
+            </w:r>
+            <w:r>
+              <w:rPr>
+                <w:rFonts w:ascii="Courier New" w:eastAsia="Courier New" w:hAnsi="Courier New" w:cs="Courier New"/>
+                <w:color w:val="2A00FF"/>
+                <w:sz w:val="16"/>
+                <w:szCs w:val="16"/>
+              </w:rPr>
+              <w:t>billing</w:t>
+            </w:r>
+            <w:r>
+              <w:rPr>
+                <w:rFonts w:ascii="Courier New" w:eastAsia="Courier New" w:hAnsi="Courier New" w:cs="Courier New"/>
+                <w:color w:val="2A00FF"/>
+                <w:sz w:val="16"/>
+                <w:szCs w:val="16"/>
+              </w:rPr>
+              <w:t>’</w:t>
             </w:r>
             <w:r>
               <w:rPr>
@@ -13032,7 +13543,25 @@
                 <w:sz w:val="16"/>
                 <w:szCs w:val="16"/>
               </w:rPr>
-              <w:t>'billing'</w:t>
+              <w:t>‘</w:t>
+            </w:r>
+            <w:r>
+              <w:rPr>
+                <w:rFonts w:ascii="Courier New" w:eastAsia="Courier New" w:hAnsi="Courier New" w:cs="Courier New"/>
+                <w:color w:val="2A00FF"/>
+                <w:sz w:val="16"/>
+                <w:szCs w:val="16"/>
+              </w:rPr>
+              <w:t>billing</w:t>
+            </w:r>
+            <w:r>
+              <w:rPr>
+                <w:rFonts w:ascii="Courier New" w:eastAsia="Courier New" w:hAnsi="Courier New" w:cs="Courier New"/>
+                <w:color w:val="2A00FF"/>
+                <w:sz w:val="16"/>
+                <w:szCs w:val="16"/>
+              </w:rPr>
+              <w:t>’</w:t>
             </w:r>
             <w:r>
               <w:rPr>
@@ -13117,7 +13646,25 @@
                 <w:sz w:val="16"/>
                 <w:szCs w:val="16"/>
               </w:rPr>
-              <w:t>'Affirm'</w:t>
+              <w:t>‘</w:t>
+            </w:r>
+            <w:r>
+              <w:rPr>
+                <w:rFonts w:ascii="Courier New" w:eastAsia="Courier New" w:hAnsi="Courier New" w:cs="Courier New"/>
+                <w:color w:val="2A00FF"/>
+                <w:sz w:val="16"/>
+                <w:szCs w:val="16"/>
+              </w:rPr>
+              <w:t>Affirm</w:t>
+            </w:r>
+            <w:r>
+              <w:rPr>
+                <w:rFonts w:ascii="Courier New" w:eastAsia="Courier New" w:hAnsi="Courier New" w:cs="Courier New"/>
+                <w:color w:val="2A00FF"/>
+                <w:sz w:val="16"/>
+                <w:szCs w:val="16"/>
+              </w:rPr>
+              <w:t>’</w:t>
             </w:r>
             <w:r>
               <w:rPr>
@@ -13192,7 +13739,25 @@
                 <w:sz w:val="16"/>
                 <w:szCs w:val="16"/>
               </w:rPr>
-              <w:t>'billing'</w:t>
+              <w:t>‘</w:t>
+            </w:r>
+            <w:r>
+              <w:rPr>
+                <w:rFonts w:ascii="Courier New" w:eastAsia="Courier New" w:hAnsi="Courier New" w:cs="Courier New"/>
+                <w:color w:val="2A00FF"/>
+                <w:sz w:val="16"/>
+                <w:szCs w:val="16"/>
+              </w:rPr>
+              <w:t>billing</w:t>
+            </w:r>
+            <w:r>
+              <w:rPr>
+                <w:rFonts w:ascii="Courier New" w:eastAsia="Courier New" w:hAnsi="Courier New" w:cs="Courier New"/>
+                <w:color w:val="2A00FF"/>
+                <w:sz w:val="16"/>
+                <w:szCs w:val="16"/>
+              </w:rPr>
+              <w:t>’</w:t>
             </w:r>
             <w:r>
               <w:rPr>
@@ -13229,7 +13794,25 @@
                 <w:sz w:val="16"/>
                 <w:szCs w:val="16"/>
               </w:rPr>
-              <w:t>'billing'</w:t>
+              <w:t>‘</w:t>
+            </w:r>
+            <w:r>
+              <w:rPr>
+                <w:rFonts w:ascii="Courier New" w:eastAsia="Courier New" w:hAnsi="Courier New" w:cs="Courier New"/>
+                <w:color w:val="2A00FF"/>
+                <w:sz w:val="16"/>
+                <w:szCs w:val="16"/>
+              </w:rPr>
+              <w:t>billing</w:t>
+            </w:r>
+            <w:r>
+              <w:rPr>
+                <w:rFonts w:ascii="Courier New" w:eastAsia="Courier New" w:hAnsi="Courier New" w:cs="Courier New"/>
+                <w:color w:val="2A00FF"/>
+                <w:sz w:val="16"/>
+                <w:szCs w:val="16"/>
+              </w:rPr>
+              <w:t>’</w:t>
             </w:r>
             <w:r>
               <w:rPr>
@@ -13295,7 +13878,25 @@
                 <w:sz w:val="16"/>
                 <w:szCs w:val="16"/>
               </w:rPr>
-              <w:t>'PayPal'</w:t>
+              <w:t>‘</w:t>
+            </w:r>
+            <w:r>
+              <w:rPr>
+                <w:rFonts w:ascii="Courier New" w:eastAsia="Courier New" w:hAnsi="Courier New" w:cs="Courier New"/>
+                <w:color w:val="2A00FF"/>
+                <w:sz w:val="16"/>
+                <w:szCs w:val="16"/>
+              </w:rPr>
+              <w:t>PayPal</w:t>
+            </w:r>
+            <w:r>
+              <w:rPr>
+                <w:rFonts w:ascii="Courier New" w:eastAsia="Courier New" w:hAnsi="Courier New" w:cs="Courier New"/>
+                <w:color w:val="2A00FF"/>
+                <w:sz w:val="16"/>
+                <w:szCs w:val="16"/>
+              </w:rPr>
+              <w:t>’</w:t>
             </w:r>
             <w:r>
               <w:rPr>
@@ -13332,7 +13933,25 @@
                 <w:sz w:val="16"/>
                 <w:szCs w:val="16"/>
               </w:rPr>
-              <w:t>'Affirm'</w:t>
+              <w:t>‘</w:t>
+            </w:r>
+            <w:r>
+              <w:rPr>
+                <w:rFonts w:ascii="Courier New" w:eastAsia="Courier New" w:hAnsi="Courier New" w:cs="Courier New"/>
+                <w:color w:val="2A00FF"/>
+                <w:sz w:val="16"/>
+                <w:szCs w:val="16"/>
+              </w:rPr>
+              <w:t>Affirm</w:t>
+            </w:r>
+            <w:r>
+              <w:rPr>
+                <w:rFonts w:ascii="Courier New" w:eastAsia="Courier New" w:hAnsi="Courier New" w:cs="Courier New"/>
+                <w:color w:val="2A00FF"/>
+                <w:sz w:val="16"/>
+                <w:szCs w:val="16"/>
+              </w:rPr>
+              <w:t>’</w:t>
             </w:r>
             <w:r>
               <w:rPr>
@@ -13407,7 +14026,25 @@
                 <w:sz w:val="16"/>
                 <w:szCs w:val="16"/>
               </w:rPr>
-              <w:t>'billing'</w:t>
+              <w:t>‘</w:t>
+            </w:r>
+            <w:r>
+              <w:rPr>
+                <w:rFonts w:ascii="Courier New" w:eastAsia="Courier New" w:hAnsi="Courier New" w:cs="Courier New"/>
+                <w:color w:val="2A00FF"/>
+                <w:sz w:val="16"/>
+                <w:szCs w:val="16"/>
+              </w:rPr>
+              <w:t>billing</w:t>
+            </w:r>
+            <w:r>
+              <w:rPr>
+                <w:rFonts w:ascii="Courier New" w:eastAsia="Courier New" w:hAnsi="Courier New" w:cs="Courier New"/>
+                <w:color w:val="2A00FF"/>
+                <w:sz w:val="16"/>
+                <w:szCs w:val="16"/>
+              </w:rPr>
+              <w:t>’</w:t>
             </w:r>
             <w:r>
               <w:rPr>
@@ -13444,7 +14081,25 @@
                 <w:sz w:val="16"/>
                 <w:szCs w:val="16"/>
               </w:rPr>
-              <w:t>'billing'</w:t>
+              <w:t>‘</w:t>
+            </w:r>
+            <w:r>
+              <w:rPr>
+                <w:rFonts w:ascii="Courier New" w:eastAsia="Courier New" w:hAnsi="Courier New" w:cs="Courier New"/>
+                <w:color w:val="2A00FF"/>
+                <w:sz w:val="16"/>
+                <w:szCs w:val="16"/>
+              </w:rPr>
+              <w:t>billing</w:t>
+            </w:r>
+            <w:r>
+              <w:rPr>
+                <w:rFonts w:ascii="Courier New" w:eastAsia="Courier New" w:hAnsi="Courier New" w:cs="Courier New"/>
+                <w:color w:val="2A00FF"/>
+                <w:sz w:val="16"/>
+                <w:szCs w:val="16"/>
+              </w:rPr>
+              <w:t>’</w:t>
             </w:r>
             <w:r>
               <w:rPr>
@@ -13530,7 +14185,25 @@
                 <w:sz w:val="16"/>
                 <w:szCs w:val="16"/>
               </w:rPr>
-              <w:t>'billing'</w:t>
+              <w:t>‘</w:t>
+            </w:r>
+            <w:r>
+              <w:rPr>
+                <w:rFonts w:ascii="Courier New" w:eastAsia="Courier New" w:hAnsi="Courier New" w:cs="Courier New"/>
+                <w:color w:val="2A00FF"/>
+                <w:sz w:val="16"/>
+                <w:szCs w:val="16"/>
+              </w:rPr>
+              <w:t>billing</w:t>
+            </w:r>
+            <w:r>
+              <w:rPr>
+                <w:rFonts w:ascii="Courier New" w:eastAsia="Courier New" w:hAnsi="Courier New" w:cs="Courier New"/>
+                <w:color w:val="2A00FF"/>
+                <w:sz w:val="16"/>
+                <w:szCs w:val="16"/>
+              </w:rPr>
+              <w:t>’</w:t>
             </w:r>
             <w:r>
               <w:rPr>
@@ -13682,7 +14355,25 @@
                 <w:sz w:val="16"/>
                 <w:szCs w:val="16"/>
               </w:rPr>
-              <w:t>'PayPal'</w:t>
+              <w:t>‘</w:t>
+            </w:r>
+            <w:r>
+              <w:rPr>
+                <w:rFonts w:ascii="Courier New" w:eastAsia="Courier New" w:hAnsi="Courier New" w:cs="Courier New"/>
+                <w:color w:val="2A00FF"/>
+                <w:sz w:val="16"/>
+                <w:szCs w:val="16"/>
+              </w:rPr>
+              <w:t>PayPal</w:t>
+            </w:r>
+            <w:r>
+              <w:rPr>
+                <w:rFonts w:ascii="Courier New" w:eastAsia="Courier New" w:hAnsi="Courier New" w:cs="Courier New"/>
+                <w:color w:val="2A00FF"/>
+                <w:sz w:val="16"/>
+                <w:szCs w:val="16"/>
+              </w:rPr>
+              <w:t>’</w:t>
             </w:r>
             <w:r>
               <w:rPr>
@@ -13719,7 +14410,25 @@
                 <w:sz w:val="16"/>
                 <w:szCs w:val="16"/>
               </w:rPr>
-              <w:t>'Affirm'</w:t>
+              <w:t>‘</w:t>
+            </w:r>
+            <w:r>
+              <w:rPr>
+                <w:rFonts w:ascii="Courier New" w:eastAsia="Courier New" w:hAnsi="Courier New" w:cs="Courier New"/>
+                <w:color w:val="2A00FF"/>
+                <w:sz w:val="16"/>
+                <w:szCs w:val="16"/>
+              </w:rPr>
+              <w:t>Affirm</w:t>
+            </w:r>
+            <w:r>
+              <w:rPr>
+                <w:rFonts w:ascii="Courier New" w:eastAsia="Courier New" w:hAnsi="Courier New" w:cs="Courier New"/>
+                <w:color w:val="2A00FF"/>
+                <w:sz w:val="16"/>
+                <w:szCs w:val="16"/>
+              </w:rPr>
+              <w:t>’</w:t>
             </w:r>
             <w:r>
               <w:rPr>
@@ -13794,7 +14503,25 @@
                 <w:sz w:val="16"/>
                 <w:szCs w:val="16"/>
               </w:rPr>
-              <w:t>'billing'</w:t>
+              <w:t>‘</w:t>
+            </w:r>
+            <w:r>
+              <w:rPr>
+                <w:rFonts w:ascii="Courier New" w:eastAsia="Courier New" w:hAnsi="Courier New" w:cs="Courier New"/>
+                <w:color w:val="2A00FF"/>
+                <w:sz w:val="16"/>
+                <w:szCs w:val="16"/>
+              </w:rPr>
+              <w:t>billing</w:t>
+            </w:r>
+            <w:r>
+              <w:rPr>
+                <w:rFonts w:ascii="Courier New" w:eastAsia="Courier New" w:hAnsi="Courier New" w:cs="Courier New"/>
+                <w:color w:val="2A00FF"/>
+                <w:sz w:val="16"/>
+                <w:szCs w:val="16"/>
+              </w:rPr>
+              <w:t>’</w:t>
             </w:r>
             <w:r>
               <w:rPr>
@@ -13812,7 +14539,25 @@
                 <w:sz w:val="16"/>
                 <w:szCs w:val="16"/>
               </w:rPr>
-              <w:t>'Affirm'</w:t>
+              <w:t>‘</w:t>
+            </w:r>
+            <w:r>
+              <w:rPr>
+                <w:rFonts w:ascii="Courier New" w:eastAsia="Courier New" w:hAnsi="Courier New" w:cs="Courier New"/>
+                <w:color w:val="2A00FF"/>
+                <w:sz w:val="16"/>
+                <w:szCs w:val="16"/>
+              </w:rPr>
+              <w:t>Affirm</w:t>
+            </w:r>
+            <w:r>
+              <w:rPr>
+                <w:rFonts w:ascii="Courier New" w:eastAsia="Courier New" w:hAnsi="Courier New" w:cs="Courier New"/>
+                <w:color w:val="2A00FF"/>
+                <w:sz w:val="16"/>
+                <w:szCs w:val="16"/>
+              </w:rPr>
+              <w:t>’</w:t>
             </w:r>
             <w:r>
               <w:rPr>
@@ -13897,7 +14642,25 @@
                 <w:sz w:val="16"/>
                 <w:szCs w:val="16"/>
               </w:rPr>
-              <w:t>'PayPal'</w:t>
+              <w:t>‘</w:t>
+            </w:r>
+            <w:r>
+              <w:rPr>
+                <w:rFonts w:ascii="Courier New" w:eastAsia="Courier New" w:hAnsi="Courier New" w:cs="Courier New"/>
+                <w:color w:val="2A00FF"/>
+                <w:sz w:val="16"/>
+                <w:szCs w:val="16"/>
+              </w:rPr>
+              <w:t>PayPal</w:t>
+            </w:r>
+            <w:r>
+              <w:rPr>
+                <w:rFonts w:ascii="Courier New" w:eastAsia="Courier New" w:hAnsi="Courier New" w:cs="Courier New"/>
+                <w:color w:val="2A00FF"/>
+                <w:sz w:val="16"/>
+                <w:szCs w:val="16"/>
+              </w:rPr>
+              <w:t>’</w:t>
             </w:r>
             <w:r>
               <w:rPr>
@@ -14125,7 +14888,7 @@
                     </pic:cNvPicPr>
                   </pic:nvPicPr>
                   <pic:blipFill>
-                    <a:blip r:embed="rId60"/>
+                    <a:blip r:embed="rId50"/>
                     <a:stretch>
                       <a:fillRect/>
                     </a:stretch>
@@ -14226,7 +14989,7 @@
                     </pic:cNvPicPr>
                   </pic:nvPicPr>
                   <pic:blipFill>
-                    <a:blip r:embed="rId61"/>
+                    <a:blip r:embed="rId51"/>
                     <a:stretch>
                       <a:fillRect/>
                     </a:stretch>
@@ -14360,7 +15123,7 @@
                 <w:sz w:val="18"/>
                 <w:szCs w:val="18"/>
               </w:rPr>
-              <w:t>'</w:t>
+              <w:t>‘</w:t>
             </w:r>
             <w:proofErr w:type="spellStart"/>
             <w:r>
@@ -14380,7 +15143,16 @@
                 <w:sz w:val="18"/>
                 <w:szCs w:val="18"/>
               </w:rPr>
-              <w:t>/cartridge/controllers/Affirm'</w:t>
+              <w:t>/cartridge/controllers/Affirm</w:t>
+            </w:r>
+            <w:r>
+              <w:rPr>
+                <w:rFonts w:ascii="Courier New" w:eastAsia="Courier New" w:hAnsi="Courier New" w:cs="Courier New"/>
+                <w:color w:val="2A00FF"/>
+                <w:sz w:val="18"/>
+                <w:szCs w:val="18"/>
+              </w:rPr>
+              <w:t>’</w:t>
             </w:r>
             <w:r>
               <w:rPr>
@@ -14741,7 +15513,7 @@
                     </pic:cNvPicPr>
                   </pic:nvPicPr>
                   <pic:blipFill>
-                    <a:blip r:embed="rId62"/>
+                    <a:blip r:embed="rId52"/>
                     <a:stretch>
                       <a:fillRect/>
                     </a:stretch>
@@ -14826,7 +15598,7 @@
                     </pic:cNvPicPr>
                   </pic:nvPicPr>
                   <pic:blipFill>
-                    <a:blip r:embed="rId63"/>
+                    <a:blip r:embed="rId53"/>
                     <a:stretch>
                       <a:fillRect/>
                     </a:stretch>
@@ -15029,7 +15801,7 @@
                     </pic:cNvPicPr>
                   </pic:nvPicPr>
                   <pic:blipFill>
-                    <a:blip r:embed="rId64"/>
+                    <a:blip r:embed="rId54"/>
                     <a:stretch>
                       <a:fillRect/>
                     </a:stretch>
@@ -15170,7 +15942,25 @@
                 <w:sz w:val="18"/>
                 <w:szCs w:val="18"/>
               </w:rPr>
-              <w:t>'int_affirm_controllers/cartridge/controllers/Affirm'</w:t>
+              <w:t>‘</w:t>
+            </w:r>
+            <w:r>
+              <w:rPr>
+                <w:rFonts w:ascii="Courier New" w:eastAsia="Courier New" w:hAnsi="Courier New" w:cs="Courier New"/>
+                <w:color w:val="2A00FF"/>
+                <w:sz w:val="18"/>
+                <w:szCs w:val="18"/>
+              </w:rPr>
+              <w:t>int_affirm_controllers/cartridge/controllers/Affirm</w:t>
+            </w:r>
+            <w:r>
+              <w:rPr>
+                <w:rFonts w:ascii="Courier New" w:eastAsia="Courier New" w:hAnsi="Courier New" w:cs="Courier New"/>
+                <w:color w:val="2A00FF"/>
+                <w:sz w:val="18"/>
+                <w:szCs w:val="18"/>
+              </w:rPr>
+              <w:t>’</w:t>
             </w:r>
             <w:r>
               <w:rPr>
@@ -15282,7 +16072,7 @@
                     </pic:cNvPicPr>
                   </pic:nvPicPr>
                   <pic:blipFill>
-                    <a:blip r:embed="rId65"/>
+                    <a:blip r:embed="rId55"/>
                     <a:stretch>
                       <a:fillRect/>
                     </a:stretch>
@@ -15326,16 +16116,15 @@
     </w:p>
     <w:p>
       <w:pPr>
+        <w:pStyle w:val="ListParagraph"/>
+        <w:numPr>
+          <w:ilvl w:val="2"/>
+          <w:numId w:val="17"/>
+        </w:numPr>
         <w:rPr>
           <w:b/>
         </w:rPr>
       </w:pPr>
-      <w:r>
-        <w:rPr>
-          <w:b/>
-        </w:rPr>
-        <w:t xml:space="preserve">3.3.2 </w:t>
-      </w:r>
       <w:r>
         <w:rPr>
           <w:b/>
@@ -15499,7 +16288,7 @@
                     </pic:cNvPicPr>
                   </pic:nvPicPr>
                   <pic:blipFill>
-                    <a:blip r:embed="rId66">
+                    <a:blip r:embed="rId56">
                       <a:extLst>
                         <a:ext uri="{28A0092B-C50C-407E-A947-70E740481C1C}">
                           <a14:useLocalDpi xmlns:a14="http://schemas.microsoft.com/office/drawing/2010/main" val="0"/>
@@ -15660,7 +16449,7 @@
                     </pic:cNvPicPr>
                   </pic:nvPicPr>
                   <pic:blipFill>
-                    <a:blip r:embed="rId67">
+                    <a:blip r:embed="rId57">
                       <a:extLst>
                         <a:ext uri="{28A0092B-C50C-407E-A947-70E740481C1C}">
                           <a14:useLocalDpi xmlns:a14="http://schemas.microsoft.com/office/drawing/2010/main" val="0"/>
@@ -15756,7 +16545,62 @@
           <w:shd w:val="clear" w:color="auto" w:fill="FFFFFF"/>
           <w:lang w:eastAsia="en-US" w:bidi="ar-SA"/>
         </w:rPr>
-        <w:t>Decision node – Decision Key: !CurrentForms.billing.paymentMethods.selectedPaymentMethodID.value.equals('Affirm')'</w:t>
+        <w:t>Decision node – Decision Key: !CurrentForms.billing.paymentMethods.selectedPaymentMethodID.value.equals(</w:t>
+      </w:r>
+      <w:r>
+        <w:rPr>
+          <w:rFonts w:ascii="Trebuchet MS" w:hAnsi="Trebuchet MS" w:cs="Times New Roman"/>
+          <w:color w:val="000000"/>
+          <w:sz w:val="18"/>
+          <w:szCs w:val="18"/>
+          <w:shd w:val="clear" w:color="auto" w:fill="FFFFFF"/>
+          <w:lang w:eastAsia="en-US" w:bidi="ar-SA"/>
+        </w:rPr>
+        <w:t>‘</w:t>
+      </w:r>
+      <w:r>
+        <w:rPr>
+          <w:rFonts w:ascii="Trebuchet MS" w:hAnsi="Trebuchet MS" w:cs="Times New Roman"/>
+          <w:color w:val="000000"/>
+          <w:sz w:val="18"/>
+          <w:szCs w:val="18"/>
+          <w:shd w:val="clear" w:color="auto" w:fill="FFFFFF"/>
+          <w:lang w:eastAsia="en-US" w:bidi="ar-SA"/>
+        </w:rPr>
+        <w:t>Affirm</w:t>
+      </w:r>
+      <w:r>
+        <w:rPr>
+          <w:rFonts w:ascii="Trebuchet MS" w:hAnsi="Trebuchet MS" w:cs="Times New Roman"/>
+          <w:color w:val="000000"/>
+          <w:sz w:val="18"/>
+          <w:szCs w:val="18"/>
+          <w:shd w:val="clear" w:color="auto" w:fill="FFFFFF"/>
+          <w:lang w:eastAsia="en-US" w:bidi="ar-SA"/>
+        </w:rPr>
+        <w:t>’</w:t>
+      </w:r>
+      <w:r>
+        <w:rPr>
+          <w:rFonts w:ascii="Trebuchet MS" w:hAnsi="Trebuchet MS" w:cs="Times New Roman"/>
+          <w:color w:val="000000"/>
+          <w:sz w:val="18"/>
+          <w:szCs w:val="18"/>
+          <w:shd w:val="clear" w:color="auto" w:fill="FFFFFF"/>
+          <w:lang w:eastAsia="en-US" w:bidi="ar-SA"/>
+        </w:rPr>
+        <w:t>)</w:t>
+      </w:r>
+      <w:r>
+        <w:rPr>
+          <w:rFonts w:ascii="Trebuchet MS" w:hAnsi="Trebuchet MS" w:cs="Times New Roman"/>
+          <w:color w:val="000000"/>
+          <w:sz w:val="18"/>
+          <w:szCs w:val="18"/>
+          <w:shd w:val="clear" w:color="auto" w:fill="FFFFFF"/>
+          <w:lang w:eastAsia="en-US" w:bidi="ar-SA"/>
+        </w:rPr>
+        <w:t>’</w:t>
       </w:r>
     </w:p>
     <w:p>
@@ -16179,7 +17023,7 @@
                     </pic:cNvPicPr>
                   </pic:nvPicPr>
                   <pic:blipFill>
-                    <a:blip r:embed="rId68">
+                    <a:blip r:embed="rId58">
                       <a:extLst>
                         <a:ext uri="{28A0092B-C50C-407E-A947-70E740481C1C}">
                           <a14:useLocalDpi xmlns:a14="http://schemas.microsoft.com/office/drawing/2010/main" val="0"/>
@@ -16355,7 +17199,7 @@
                     </pic:cNvPicPr>
                   </pic:nvPicPr>
                   <pic:blipFill>
-                    <a:blip r:embed="rId69">
+                    <a:blip r:embed="rId59">
                       <a:extLst>
                         <a:ext uri="{28A0092B-C50C-407E-A947-70E740481C1C}">
                           <a14:useLocalDpi xmlns:a14="http://schemas.microsoft.com/office/drawing/2010/main" val="0"/>
@@ -16562,11 +17406,15 @@
     <w:p>
       <w:pPr>
         <w:pStyle w:val="Heading2"/>
+        <w:numPr>
+          <w:ilvl w:val="1"/>
+          <w:numId w:val="17"/>
+        </w:numPr>
       </w:pPr>
       <w:bookmarkStart w:id="23" w:name="_t5f4v2uxckd9"/>
       <w:bookmarkEnd w:id="23"/>
       <w:r>
-        <w:t>3.4 External Interfaces</w:t>
+        <w:t>External Interfaces</w:t>
       </w:r>
     </w:p>
     <w:p>
@@ -16849,7 +17697,7 @@
       <w:r>
         <w:t xml:space="preserve">In case of availability issues, Affirm support can be reached via email at </w:t>
       </w:r>
-      <w:hyperlink r:id="rId70">
+      <w:hyperlink r:id="rId60">
         <w:r>
           <w:rPr>
             <w:rStyle w:val="InternetLink"/>
@@ -18261,6 +19109,137 @@
           </w:p>
         </w:tc>
       </w:tr>
+      <w:tr>
+        <w:tc>
+          <w:tcPr>
+            <w:tcW w:w="1681" w:type="dxa"/>
+            <w:tcBorders>
+              <w:top w:val="dotted" w:sz="4" w:space="0" w:color="00000A"/>
+              <w:left w:val="dotted" w:sz="4" w:space="0" w:color="00000A"/>
+              <w:bottom w:val="dotted" w:sz="4" w:space="0" w:color="00000A"/>
+              <w:right w:val="dotted" w:sz="4" w:space="0" w:color="00000A"/>
+            </w:tcBorders>
+            <w:shd w:val="clear" w:color="auto" w:fill="auto"/>
+            <w:tcMar>
+              <w:left w:w="100" w:type="dxa"/>
+            </w:tcMar>
+          </w:tcPr>
+          <w:p>
+            <w:pPr>
+              <w:keepNext/>
+              <w:widowControl/>
+              <w:spacing w:line="240" w:lineRule="auto"/>
+              <w:jc w:val="both"/>
+              <w:rPr>
+                <w:rFonts w:ascii="Arial" w:eastAsia="Arial" w:hAnsi="Arial" w:cs="Arial"/>
+                <w:sz w:val="18"/>
+                <w:szCs w:val="18"/>
+              </w:rPr>
+            </w:pPr>
+            <w:r>
+              <w:rPr>
+                <w:rFonts w:ascii="Arial" w:eastAsia="Arial" w:hAnsi="Arial" w:cs="Arial"/>
+                <w:sz w:val="18"/>
+                <w:szCs w:val="18"/>
+              </w:rPr>
+              <w:t>19.1.0</w:t>
+            </w:r>
+          </w:p>
+        </w:tc>
+        <w:tc>
+          <w:tcPr>
+            <w:tcW w:w="1646" w:type="dxa"/>
+            <w:tcBorders>
+              <w:top w:val="dotted" w:sz="4" w:space="0" w:color="00000A"/>
+              <w:left w:val="dotted" w:sz="4" w:space="0" w:color="00000A"/>
+              <w:bottom w:val="dotted" w:sz="4" w:space="0" w:color="00000A"/>
+              <w:right w:val="dotted" w:sz="4" w:space="0" w:color="00000A"/>
+            </w:tcBorders>
+            <w:shd w:val="clear" w:color="auto" w:fill="auto"/>
+            <w:tcMar>
+              <w:left w:w="100" w:type="dxa"/>
+            </w:tcMar>
+          </w:tcPr>
+          <w:p>
+            <w:pPr>
+              <w:keepNext/>
+              <w:widowControl/>
+              <w:spacing w:line="240" w:lineRule="auto"/>
+              <w:jc w:val="both"/>
+              <w:rPr>
+                <w:rFonts w:ascii="Arial" w:eastAsia="Arial" w:hAnsi="Arial" w:cs="Arial"/>
+                <w:sz w:val="18"/>
+                <w:szCs w:val="18"/>
+              </w:rPr>
+            </w:pPr>
+            <w:r>
+              <w:rPr>
+                <w:rFonts w:ascii="Arial" w:eastAsia="Arial" w:hAnsi="Arial" w:cs="Arial"/>
+                <w:sz w:val="18"/>
+                <w:szCs w:val="18"/>
+              </w:rPr>
+              <w:t>14/06/2019</w:t>
+            </w:r>
+          </w:p>
+        </w:tc>
+        <w:tc>
+          <w:tcPr>
+            <w:tcW w:w="6256" w:type="dxa"/>
+            <w:tcBorders>
+              <w:top w:val="dotted" w:sz="4" w:space="0" w:color="00000A"/>
+              <w:left w:val="dotted" w:sz="4" w:space="0" w:color="00000A"/>
+              <w:bottom w:val="dotted" w:sz="4" w:space="0" w:color="00000A"/>
+              <w:right w:val="dotted" w:sz="4" w:space="0" w:color="00000A"/>
+            </w:tcBorders>
+            <w:shd w:val="clear" w:color="auto" w:fill="auto"/>
+            <w:tcMar>
+              <w:left w:w="100" w:type="dxa"/>
+            </w:tcMar>
+          </w:tcPr>
+          <w:p>
+            <w:pPr>
+              <w:keepNext/>
+              <w:widowControl/>
+              <w:spacing w:line="240" w:lineRule="auto"/>
+              <w:jc w:val="both"/>
+              <w:rPr>
+                <w:rFonts w:ascii="Arial" w:eastAsia="Arial" w:hAnsi="Arial" w:cs="Arial"/>
+                <w:sz w:val="18"/>
+                <w:szCs w:val="18"/>
+              </w:rPr>
+            </w:pPr>
+            <w:r>
+              <w:rPr>
+                <w:rFonts w:ascii="Arial" w:eastAsia="Arial" w:hAnsi="Arial" w:cs="Arial"/>
+                <w:sz w:val="18"/>
+                <w:szCs w:val="18"/>
+              </w:rPr>
+              <w:t>Metadata restructure</w:t>
+            </w:r>
+          </w:p>
+          <w:p>
+            <w:pPr>
+              <w:keepNext/>
+              <w:widowControl/>
+              <w:spacing w:line="240" w:lineRule="auto"/>
+              <w:jc w:val="both"/>
+              <w:rPr>
+                <w:rFonts w:ascii="Arial" w:eastAsia="Arial" w:hAnsi="Arial" w:cs="Arial"/>
+                <w:sz w:val="18"/>
+                <w:szCs w:val="18"/>
+              </w:rPr>
+            </w:pPr>
+            <w:r>
+              <w:rPr>
+                <w:rFonts w:ascii="Arial" w:eastAsia="Arial" w:hAnsi="Arial" w:cs="Arial"/>
+                <w:sz w:val="18"/>
+                <w:szCs w:val="18"/>
+              </w:rPr>
+              <w:t>Changed view of Affirm promo</w:t>
+            </w:r>
+          </w:p>
+        </w:tc>
+      </w:tr>
     </w:tbl>
     <w:p>
       <w:pPr>
@@ -18290,9 +19269,9 @@
       <w:pPr>
         <w:pStyle w:val="LO-normal"/>
         <w:sectPr>
-          <w:headerReference w:type="default" r:id="rId71"/>
-          <w:footerReference w:type="default" r:id="rId72"/>
-          <w:footerReference w:type="first" r:id="rId73"/>
+          <w:headerReference w:type="default" r:id="rId61"/>
+          <w:footerReference w:type="default" r:id="rId62"/>
+          <w:footerReference w:type="first" r:id="rId63"/>
           <w:pgSz w:w="11906" w:h="16838"/>
           <w:pgMar w:top="1417" w:right="1134" w:bottom="1784" w:left="1134" w:header="0" w:footer="0" w:gutter="0"/>
           <w:pgNumType w:start="1"/>
@@ -18416,7 +19395,7 @@
       <w:rPr>
         <w:noProof/>
       </w:rPr>
-      <w:t>37</w:t>
+      <w:t>10</w:t>
     </w:r>
     <w:r>
       <w:fldChar w:fldCharType="end"/>
@@ -19477,10 +20456,96 @@
     </w:lvl>
   </w:abstractNum>
   <w:abstractNum w:abstractNumId="10">
+    <w:nsid w:val="45842376"/>
+    <w:multiLevelType w:val="multilevel"/>
+    <w:tmpl w:val="6042634E"/>
+    <w:lvl w:ilvl="0">
+      <w:start w:val="1"/>
+      <w:numFmt w:val="decimal"/>
+      <w:lvlText w:val="%1."/>
+      <w:lvlJc w:val="left"/>
+      <w:pPr>
+        <w:ind w:left="1776" w:hanging="360"/>
+      </w:pPr>
+    </w:lvl>
+    <w:lvl w:ilvl="1">
+      <w:start w:val="1"/>
+      <w:numFmt w:val="lowerLetter"/>
+      <w:lvlText w:val="%2."/>
+      <w:lvlJc w:val="left"/>
+      <w:pPr>
+        <w:ind w:left="2496" w:hanging="360"/>
+      </w:pPr>
+    </w:lvl>
+    <w:lvl w:ilvl="2">
+      <w:start w:val="1"/>
+      <w:numFmt w:val="lowerRoman"/>
+      <w:lvlText w:val="%3."/>
+      <w:lvlJc w:val="right"/>
+      <w:pPr>
+        <w:ind w:left="3216" w:hanging="180"/>
+      </w:pPr>
+    </w:lvl>
+    <w:lvl w:ilvl="3">
+      <w:start w:val="1"/>
+      <w:numFmt w:val="decimal"/>
+      <w:lvlText w:val="%4."/>
+      <w:lvlJc w:val="left"/>
+      <w:pPr>
+        <w:ind w:left="3936" w:hanging="360"/>
+      </w:pPr>
+    </w:lvl>
+    <w:lvl w:ilvl="4">
+      <w:start w:val="1"/>
+      <w:numFmt w:val="lowerLetter"/>
+      <w:lvlText w:val="%5."/>
+      <w:lvlJc w:val="left"/>
+      <w:pPr>
+        <w:ind w:left="4656" w:hanging="360"/>
+      </w:pPr>
+    </w:lvl>
+    <w:lvl w:ilvl="5">
+      <w:start w:val="1"/>
+      <w:numFmt w:val="lowerRoman"/>
+      <w:lvlText w:val="%6."/>
+      <w:lvlJc w:val="right"/>
+      <w:pPr>
+        <w:ind w:left="5376" w:hanging="180"/>
+      </w:pPr>
+    </w:lvl>
+    <w:lvl w:ilvl="6">
+      <w:start w:val="1"/>
+      <w:numFmt w:val="decimal"/>
+      <w:lvlText w:val="%7."/>
+      <w:lvlJc w:val="left"/>
+      <w:pPr>
+        <w:ind w:left="6096" w:hanging="360"/>
+      </w:pPr>
+    </w:lvl>
+    <w:lvl w:ilvl="7">
+      <w:start w:val="1"/>
+      <w:numFmt w:val="lowerLetter"/>
+      <w:lvlText w:val="%8."/>
+      <w:lvlJc w:val="left"/>
+      <w:pPr>
+        <w:ind w:left="6816" w:hanging="360"/>
+      </w:pPr>
+    </w:lvl>
+    <w:lvl w:ilvl="8">
+      <w:start w:val="1"/>
+      <w:numFmt w:val="lowerRoman"/>
+      <w:lvlText w:val="%9."/>
+      <w:lvlJc w:val="right"/>
+      <w:pPr>
+        <w:ind w:left="7536" w:hanging="180"/>
+      </w:pPr>
+    </w:lvl>
+  </w:abstractNum>
+  <w:abstractNum w:abstractNumId="11">
     <w:nsid w:val="493A67CC"/>
-    <w:multiLevelType w:val="hybridMultilevel"/>
-    <w:tmpl w:val="9AE60616"/>
-    <w:lvl w:ilvl="0" w:tplc="91109E54">
+    <w:multiLevelType w:val="multilevel"/>
+    <w:tmpl w:val="361AF6B4"/>
+    <w:lvl w:ilvl="0">
       <w:start w:val="2"/>
       <w:numFmt w:val="decimal"/>
       <w:lvlText w:val="%1."/>
@@ -19492,80 +20557,136 @@
         <w:rFonts w:hint="default"/>
       </w:rPr>
     </w:lvl>
-    <w:lvl w:ilvl="1" w:tplc="04090019" w:tentative="1">
-      <w:start w:val="1"/>
-      <w:numFmt w:val="lowerLetter"/>
-      <w:lvlText w:val="%2."/>
+    <w:lvl w:ilvl="1">
+      <w:start w:val="2"/>
+      <w:numFmt w:val="decimal"/>
+      <w:isLgl/>
+      <w:lvlText w:val="%1.%2"/>
       <w:lvlJc w:val="left"/>
       <w:pPr>
-        <w:ind w:left="2520" w:hanging="360"/>
-      </w:pPr>
+        <w:ind w:left="1860" w:hanging="420"/>
+      </w:pPr>
+      <w:rPr>
+        <w:rFonts w:ascii="Arial" w:eastAsia="Arial" w:hAnsi="Arial" w:cs="Arial" w:hint="default"/>
+        <w:b w:val="0"/>
+        <w:color w:val="00000A"/>
+        <w:sz w:val="18"/>
+      </w:rPr>
     </w:lvl>
-    <w:lvl w:ilvl="2" w:tplc="0409001B" w:tentative="1">
-      <w:start w:val="1"/>
-      <w:numFmt w:val="lowerRoman"/>
-      <w:lvlText w:val="%3."/>
-      <w:lvlJc w:val="right"/>
-      <w:pPr>
-        <w:ind w:left="3240" w:hanging="180"/>
-      </w:pPr>
-    </w:lvl>
-    <w:lvl w:ilvl="3" w:tplc="0409000F" w:tentative="1">
+    <w:lvl w:ilvl="2">
       <w:start w:val="1"/>
       <w:numFmt w:val="decimal"/>
-      <w:lvlText w:val="%4."/>
+      <w:isLgl/>
+      <w:lvlText w:val="%1.%2.%3"/>
       <w:lvlJc w:val="left"/>
       <w:pPr>
-        <w:ind w:left="3960" w:hanging="360"/>
-      </w:pPr>
+        <w:ind w:left="2160" w:hanging="720"/>
+      </w:pPr>
+      <w:rPr>
+        <w:rFonts w:ascii="Arial" w:eastAsia="Arial" w:hAnsi="Arial" w:cs="Arial" w:hint="default"/>
+        <w:b w:val="0"/>
+        <w:color w:val="00000A"/>
+        <w:sz w:val="18"/>
+      </w:rPr>
     </w:lvl>
-    <w:lvl w:ilvl="4" w:tplc="04090019" w:tentative="1">
-      <w:start w:val="1"/>
-      <w:numFmt w:val="lowerLetter"/>
-      <w:lvlText w:val="%5."/>
-      <w:lvlJc w:val="left"/>
-      <w:pPr>
-        <w:ind w:left="4680" w:hanging="360"/>
-      </w:pPr>
-    </w:lvl>
-    <w:lvl w:ilvl="5" w:tplc="0409001B" w:tentative="1">
-      <w:start w:val="1"/>
-      <w:numFmt w:val="lowerRoman"/>
-      <w:lvlText w:val="%6."/>
-      <w:lvlJc w:val="right"/>
-      <w:pPr>
-        <w:ind w:left="5400" w:hanging="180"/>
-      </w:pPr>
-    </w:lvl>
-    <w:lvl w:ilvl="6" w:tplc="0409000F" w:tentative="1">
+    <w:lvl w:ilvl="3">
       <w:start w:val="1"/>
       <w:numFmt w:val="decimal"/>
-      <w:lvlText w:val="%7."/>
+      <w:isLgl/>
+      <w:lvlText w:val="%1.%2.%3.%4"/>
       <w:lvlJc w:val="left"/>
       <w:pPr>
-        <w:ind w:left="6120" w:hanging="360"/>
-      </w:pPr>
+        <w:ind w:left="2160" w:hanging="720"/>
+      </w:pPr>
+      <w:rPr>
+        <w:rFonts w:ascii="Arial" w:eastAsia="Arial" w:hAnsi="Arial" w:cs="Arial" w:hint="default"/>
+        <w:b w:val="0"/>
+        <w:color w:val="00000A"/>
+        <w:sz w:val="18"/>
+      </w:rPr>
     </w:lvl>
-    <w:lvl w:ilvl="7" w:tplc="04090019" w:tentative="1">
+    <w:lvl w:ilvl="4">
       <w:start w:val="1"/>
-      <w:numFmt w:val="lowerLetter"/>
-      <w:lvlText w:val="%8."/>
+      <w:numFmt w:val="decimal"/>
+      <w:isLgl/>
+      <w:lvlText w:val="%1.%2.%3.%4.%5"/>
       <w:lvlJc w:val="left"/>
       <w:pPr>
-        <w:ind w:left="6840" w:hanging="360"/>
-      </w:pPr>
+        <w:ind w:left="2160" w:hanging="720"/>
+      </w:pPr>
+      <w:rPr>
+        <w:rFonts w:ascii="Arial" w:eastAsia="Arial" w:hAnsi="Arial" w:cs="Arial" w:hint="default"/>
+        <w:b w:val="0"/>
+        <w:color w:val="00000A"/>
+        <w:sz w:val="18"/>
+      </w:rPr>
     </w:lvl>
-    <w:lvl w:ilvl="8" w:tplc="0409001B" w:tentative="1">
+    <w:lvl w:ilvl="5">
       <w:start w:val="1"/>
-      <w:numFmt w:val="lowerRoman"/>
-      <w:lvlText w:val="%9."/>
-      <w:lvlJc w:val="right"/>
-      <w:pPr>
-        <w:ind w:left="7560" w:hanging="180"/>
-      </w:pPr>
+      <w:numFmt w:val="decimal"/>
+      <w:isLgl/>
+      <w:lvlText w:val="%1.%2.%3.%4.%5.%6"/>
+      <w:lvlJc w:val="left"/>
+      <w:pPr>
+        <w:ind w:left="2520" w:hanging="1080"/>
+      </w:pPr>
+      <w:rPr>
+        <w:rFonts w:ascii="Arial" w:eastAsia="Arial" w:hAnsi="Arial" w:cs="Arial" w:hint="default"/>
+        <w:b w:val="0"/>
+        <w:color w:val="00000A"/>
+        <w:sz w:val="18"/>
+      </w:rPr>
+    </w:lvl>
+    <w:lvl w:ilvl="6">
+      <w:start w:val="1"/>
+      <w:numFmt w:val="decimal"/>
+      <w:isLgl/>
+      <w:lvlText w:val="%1.%2.%3.%4.%5.%6.%7"/>
+      <w:lvlJc w:val="left"/>
+      <w:pPr>
+        <w:ind w:left="2520" w:hanging="1080"/>
+      </w:pPr>
+      <w:rPr>
+        <w:rFonts w:ascii="Arial" w:eastAsia="Arial" w:hAnsi="Arial" w:cs="Arial" w:hint="default"/>
+        <w:b w:val="0"/>
+        <w:color w:val="00000A"/>
+        <w:sz w:val="18"/>
+      </w:rPr>
+    </w:lvl>
+    <w:lvl w:ilvl="7">
+      <w:start w:val="1"/>
+      <w:numFmt w:val="decimal"/>
+      <w:isLgl/>
+      <w:lvlText w:val="%1.%2.%3.%4.%5.%6.%7.%8"/>
+      <w:lvlJc w:val="left"/>
+      <w:pPr>
+        <w:ind w:left="2880" w:hanging="1440"/>
+      </w:pPr>
+      <w:rPr>
+        <w:rFonts w:ascii="Arial" w:eastAsia="Arial" w:hAnsi="Arial" w:cs="Arial" w:hint="default"/>
+        <w:b w:val="0"/>
+        <w:color w:val="00000A"/>
+        <w:sz w:val="18"/>
+      </w:rPr>
+    </w:lvl>
+    <w:lvl w:ilvl="8">
+      <w:start w:val="1"/>
+      <w:numFmt w:val="decimal"/>
+      <w:isLgl/>
+      <w:lvlText w:val="%1.%2.%3.%4.%5.%6.%7.%8.%9"/>
+      <w:lvlJc w:val="left"/>
+      <w:pPr>
+        <w:ind w:left="2880" w:hanging="1440"/>
+      </w:pPr>
+      <w:rPr>
+        <w:rFonts w:ascii="Arial" w:eastAsia="Arial" w:hAnsi="Arial" w:cs="Arial" w:hint="default"/>
+        <w:b w:val="0"/>
+        <w:color w:val="00000A"/>
+        <w:sz w:val="18"/>
+      </w:rPr>
     </w:lvl>
   </w:abstractNum>
-  <w:abstractNum w:abstractNumId="11">
+  <w:abstractNum w:abstractNumId="12">
     <w:nsid w:val="51672046"/>
     <w:multiLevelType w:val="multilevel"/>
     <w:tmpl w:val="B0565B0C"/>
@@ -19651,7 +20772,7 @@
       </w:pPr>
     </w:lvl>
   </w:abstractNum>
-  <w:abstractNum w:abstractNumId="12">
+  <w:abstractNum w:abstractNumId="13">
     <w:nsid w:val="60C35F17"/>
     <w:multiLevelType w:val="multilevel"/>
     <w:tmpl w:val="904AF8E0"/>
@@ -19764,7 +20885,7 @@
       </w:pPr>
     </w:lvl>
   </w:abstractNum>
-  <w:abstractNum w:abstractNumId="13">
+  <w:abstractNum w:abstractNumId="14">
     <w:nsid w:val="65E95DBB"/>
     <w:multiLevelType w:val="multilevel"/>
     <w:tmpl w:val="0D4ED546"/>
@@ -19864,7 +20985,7 @@
       </w:pPr>
     </w:lvl>
   </w:abstractNum>
-  <w:abstractNum w:abstractNumId="14">
+  <w:abstractNum w:abstractNumId="15">
     <w:nsid w:val="6B3E75A1"/>
     <w:multiLevelType w:val="multilevel"/>
     <w:tmpl w:val="DEEC9EF0"/>
@@ -19950,7 +21071,7 @@
       </w:pPr>
     </w:lvl>
   </w:abstractNum>
-  <w:abstractNum w:abstractNumId="15">
+  <w:abstractNum w:abstractNumId="16">
     <w:nsid w:val="7F972123"/>
     <w:multiLevelType w:val="hybridMultilevel"/>
     <w:tmpl w:val="3F7E3CA2"/>
@@ -20040,7 +21161,7 @@
     </w:lvl>
   </w:abstractNum>
   <w:num w:numId="1">
-    <w:abstractNumId w:val="11"/>
+    <w:abstractNumId w:val="12"/>
   </w:num>
   <w:num w:numId="2">
     <w:abstractNumId w:val="8"/>
@@ -20049,13 +21170,13 @@
     <w:abstractNumId w:val="6"/>
   </w:num>
   <w:num w:numId="4">
-    <w:abstractNumId w:val="14"/>
+    <w:abstractNumId w:val="15"/>
   </w:num>
   <w:num w:numId="5">
     <w:abstractNumId w:val="0"/>
   </w:num>
   <w:num w:numId="6">
-    <w:abstractNumId w:val="13"/>
+    <w:abstractNumId w:val="14"/>
   </w:num>
   <w:num w:numId="7">
     <w:abstractNumId w:val="7"/>
@@ -20067,7 +21188,7 @@
     <w:abstractNumId w:val="4"/>
   </w:num>
   <w:num w:numId="10">
-    <w:abstractNumId w:val="15"/>
+    <w:abstractNumId w:val="16"/>
   </w:num>
   <w:num w:numId="11">
     <w:abstractNumId w:val="5"/>
@@ -20076,7 +21197,7 @@
     <w:abstractNumId w:val="3"/>
   </w:num>
   <w:num w:numId="13">
-    <w:abstractNumId w:val="12"/>
+    <w:abstractNumId w:val="13"/>
     <w:lvlOverride w:ilvl="0">
       <w:lvl w:ilvl="0">
         <w:numFmt w:val="decimal"/>
@@ -20123,6 +21244,9 @@
     </w:lvlOverride>
   </w:num>
   <w:num w:numId="17">
+    <w:abstractNumId w:val="11"/>
+  </w:num>
+  <w:num w:numId="18">
     <w:abstractNumId w:val="10"/>
   </w:num>
 </w:numbering>

</xml_diff>

<commit_message>
Changed version in documentation
</commit_message>
<xml_diff>
--- a/documentation/Affirm LINK Integration Documentation Controllers & Pipelines.docx
+++ b/documentation/Affirm LINK Integration Documentation Controllers & Pipelines.docx
@@ -121,7 +121,7 @@
           <w:sz w:val="24"/>
           <w:szCs w:val="24"/>
         </w:rPr>
-        <w:t>19</w:t>
+        <w:t>18</w:t>
       </w:r>
       <w:r>
         <w:rPr>
@@ -143,7 +143,7 @@
           <w:sz w:val="24"/>
           <w:szCs w:val="24"/>
         </w:rPr>
-        <w:t>1</w:t>
+        <w:t>3</w:t>
       </w:r>
       <w:r>
         <w:rPr>
@@ -154,7 +154,18 @@
           <w:sz w:val="24"/>
           <w:szCs w:val="24"/>
         </w:rPr>
-        <w:t>.0</w:t>
+        <w:t>.</w:t>
+      </w:r>
+      <w:r>
+        <w:rPr>
+          <w:rFonts w:ascii="Arial" w:eastAsia="Arial" w:hAnsi="Arial" w:cs="Arial"/>
+          <w:b/>
+          <w:i/>
+          <w:color w:val="808080"/>
+          <w:sz w:val="24"/>
+          <w:szCs w:val="24"/>
+        </w:rPr>
+        <w:t>1</w:t>
       </w:r>
     </w:p>
     <w:p>
@@ -842,6 +853,15 @@
               <w:szCs w:val="20"/>
             </w:rPr>
             <w:tab/>
+          </w:r>
+          <w:bookmarkStart w:id="4" w:name="_GoBack"/>
+          <w:bookmarkEnd w:id="4"/>
+          <w:r>
+            <w:rPr>
+              <w:rFonts w:ascii="Arial" w:eastAsia="Arial" w:hAnsi="Arial" w:cs="Arial"/>
+              <w:sz w:val="20"/>
+              <w:szCs w:val="20"/>
+            </w:rPr>
             <w:t>13</w:t>
           </w:r>
         </w:p>
@@ -1363,8 +1383,8 @@
           <w:rFonts w:ascii="Arial" w:eastAsia="Arial" w:hAnsi="Arial" w:cs="Arial"/>
         </w:rPr>
       </w:pPr>
-      <w:bookmarkStart w:id="4" w:name="_3znysh7"/>
-      <w:bookmarkEnd w:id="4"/>
+      <w:bookmarkStart w:id="5" w:name="_3znysh7"/>
+      <w:bookmarkEnd w:id="5"/>
       <w:r>
         <w:rPr>
           <w:rFonts w:ascii="Arial" w:eastAsia="Arial" w:hAnsi="Arial" w:cs="Arial"/>
@@ -1423,8 +1443,8 @@
           <w:rFonts w:ascii="Arial" w:eastAsia="Arial" w:hAnsi="Arial" w:cs="Arial"/>
         </w:rPr>
       </w:pPr>
-      <w:bookmarkStart w:id="5" w:name="_2et92p0"/>
-      <w:bookmarkEnd w:id="5"/>
+      <w:bookmarkStart w:id="6" w:name="_2et92p0"/>
+      <w:bookmarkEnd w:id="6"/>
       <w:r>
         <w:rPr>
           <w:rFonts w:ascii="Arial" w:eastAsia="Arial" w:hAnsi="Arial" w:cs="Arial"/>
@@ -1452,8 +1472,8 @@
           <w:rFonts w:ascii="Arial" w:eastAsia="Arial" w:hAnsi="Arial" w:cs="Arial"/>
         </w:rPr>
       </w:pPr>
-      <w:bookmarkStart w:id="6" w:name="_tyjcwt"/>
-      <w:bookmarkEnd w:id="6"/>
+      <w:bookmarkStart w:id="7" w:name="_tyjcwt"/>
+      <w:bookmarkEnd w:id="7"/>
       <w:r>
         <w:rPr>
           <w:rFonts w:ascii="Arial" w:eastAsia="Arial" w:hAnsi="Arial" w:cs="Arial"/>
@@ -1503,8 +1523,8 @@
           <w:rFonts w:ascii="Arial" w:eastAsia="Arial" w:hAnsi="Arial" w:cs="Arial"/>
         </w:rPr>
       </w:pPr>
-      <w:bookmarkStart w:id="7" w:name="_3dy6vkm"/>
-      <w:bookmarkEnd w:id="7"/>
+      <w:bookmarkStart w:id="8" w:name="_3dy6vkm"/>
+      <w:bookmarkEnd w:id="8"/>
       <w:r>
         <w:rPr>
           <w:rFonts w:ascii="Arial" w:eastAsia="Arial" w:hAnsi="Arial" w:cs="Arial"/>
@@ -1532,8 +1552,8 @@
           <w:szCs w:val="18"/>
         </w:rPr>
       </w:pPr>
-      <w:bookmarkStart w:id="8" w:name="_1t3h5sf"/>
-      <w:bookmarkEnd w:id="8"/>
+      <w:bookmarkStart w:id="9" w:name="_1t3h5sf"/>
+      <w:bookmarkEnd w:id="9"/>
       <w:r>
         <w:t>Customers can use Affirm payment method to pay their purchases. On the PDP, PLP and Cart Page Customers can see Affirm promotions beneath the price displayed monthly payment.</w:t>
       </w:r>
@@ -1550,8 +1570,8 @@
           <w:rFonts w:ascii="Arial" w:eastAsia="Arial" w:hAnsi="Arial" w:cs="Arial"/>
         </w:rPr>
       </w:pPr>
-      <w:bookmarkStart w:id="9" w:name="_4d34og8"/>
-      <w:bookmarkEnd w:id="9"/>
+      <w:bookmarkStart w:id="10" w:name="_4d34og8"/>
+      <w:bookmarkEnd w:id="10"/>
       <w:r>
         <w:rPr>
           <w:rFonts w:ascii="Arial" w:eastAsia="Arial" w:hAnsi="Arial" w:cs="Arial"/>
@@ -1592,8 +1612,8 @@
           <w:rFonts w:ascii="Arial" w:eastAsia="Arial" w:hAnsi="Arial" w:cs="Arial"/>
         </w:rPr>
       </w:pPr>
-      <w:bookmarkStart w:id="10" w:name="_2s8eyo1"/>
-      <w:bookmarkEnd w:id="10"/>
+      <w:bookmarkStart w:id="11" w:name="_2s8eyo1"/>
+      <w:bookmarkEnd w:id="11"/>
       <w:r>
         <w:rPr>
           <w:rFonts w:ascii="Arial" w:eastAsia="Arial" w:hAnsi="Arial" w:cs="Arial"/>
@@ -1629,8 +1649,8 @@
           <w:rFonts w:ascii="Arial" w:eastAsia="Arial" w:hAnsi="Arial" w:cs="Arial"/>
         </w:rPr>
       </w:pPr>
-      <w:bookmarkStart w:id="11" w:name="_17dp8vu"/>
-      <w:bookmarkEnd w:id="11"/>
+      <w:bookmarkStart w:id="12" w:name="_17dp8vu"/>
+      <w:bookmarkEnd w:id="12"/>
       <w:r>
         <w:rPr>
           <w:rFonts w:ascii="Arial" w:eastAsia="Arial" w:hAnsi="Arial" w:cs="Arial"/>
@@ -1669,8 +1689,8 @@
           <w:rFonts w:ascii="Arial" w:eastAsia="Arial" w:hAnsi="Arial" w:cs="Arial"/>
         </w:rPr>
       </w:pPr>
-      <w:bookmarkStart w:id="12" w:name="_3rdcrjn"/>
-      <w:bookmarkEnd w:id="12"/>
+      <w:bookmarkStart w:id="13" w:name="_3rdcrjn"/>
+      <w:bookmarkEnd w:id="13"/>
       <w:r>
         <w:rPr>
           <w:rFonts w:ascii="Arial" w:eastAsia="Arial" w:hAnsi="Arial" w:cs="Arial"/>
@@ -1698,8 +1718,8 @@
           <w:rFonts w:ascii="Arial" w:eastAsia="Arial" w:hAnsi="Arial" w:cs="Arial"/>
         </w:rPr>
       </w:pPr>
-      <w:bookmarkStart w:id="13" w:name="_26in1rg"/>
-      <w:bookmarkEnd w:id="13"/>
+      <w:bookmarkStart w:id="14" w:name="_26in1rg"/>
+      <w:bookmarkEnd w:id="14"/>
       <w:r>
         <w:rPr>
           <w:rFonts w:ascii="Arial" w:eastAsia="Arial" w:hAnsi="Arial" w:cs="Arial"/>
@@ -1731,8 +1751,8 @@
           <w:numId w:val="6"/>
         </w:numPr>
       </w:pPr>
-      <w:bookmarkStart w:id="14" w:name="_lnxbz9"/>
-      <w:bookmarkEnd w:id="14"/>
+      <w:bookmarkStart w:id="15" w:name="_lnxbz9"/>
+      <w:bookmarkEnd w:id="15"/>
       <w:r>
         <w:t>Deploying cartridge to a sandbox</w:t>
       </w:r>
@@ -1943,8 +1963,8 @@
           <w:numId w:val="6"/>
         </w:numPr>
       </w:pPr>
-      <w:bookmarkStart w:id="15" w:name="_35nkun2"/>
-      <w:bookmarkEnd w:id="15"/>
+      <w:bookmarkStart w:id="16" w:name="_35nkun2"/>
+      <w:bookmarkEnd w:id="16"/>
       <w:r>
         <w:t>Sandbox setup</w:t>
       </w:r>
@@ -2278,60 +2298,52 @@
         <w:rPr>
           <w:color w:val="000000"/>
         </w:rPr>
-        <w:t xml:space="preserve">: </w:t>
-      </w:r>
-      <w:bookmarkStart w:id="16" w:name="_GoBack"/>
+        <w:t xml:space="preserve">: You should configure </w:t>
+      </w:r>
       <w:r>
         <w:rPr>
           <w:color w:val="000000"/>
         </w:rPr>
-        <w:t xml:space="preserve">You should configure </w:t>
+        <w:t xml:space="preserve">your </w:t>
       </w:r>
       <w:r>
         <w:rPr>
           <w:color w:val="000000"/>
         </w:rPr>
-        <w:t xml:space="preserve">your </w:t>
+        <w:t xml:space="preserve">library ID in </w:t>
       </w:r>
       <w:r>
         <w:rPr>
           <w:color w:val="000000"/>
         </w:rPr>
-        <w:t xml:space="preserve">library ID in </w:t>
+        <w:t>library</w:t>
       </w:r>
       <w:r>
         <w:rPr>
           <w:color w:val="000000"/>
         </w:rPr>
-        <w:t>library</w:t>
-      </w:r>
+        <w:t xml:space="preserve">.xml file in metadata </w:t>
+      </w:r>
+      <w:proofErr w:type="spellStart"/>
       <w:r>
         <w:rPr>
           <w:color w:val="000000"/>
         </w:rPr>
-        <w:t xml:space="preserve">.xml file in metadata </w:t>
-      </w:r>
-      <w:proofErr w:type="spellStart"/>
+        <w:t>folder</w:t>
+      </w:r>
       <w:r>
         <w:rPr>
           <w:color w:val="000000"/>
         </w:rPr>
-        <w:t>folder</w:t>
-      </w:r>
+        <w:t>.Currently</w:t>
+      </w:r>
+      <w:proofErr w:type="spellEnd"/>
       <w:r>
         <w:rPr>
           <w:color w:val="000000"/>
         </w:rPr>
-        <w:t>.Currently</w:t>
-      </w:r>
-      <w:proofErr w:type="spellEnd"/>
-      <w:r>
-        <w:rPr>
-          <w:color w:val="000000"/>
-        </w:rPr>
         <w:t xml:space="preserve"> there is default</w:t>
       </w:r>
-      <w:bookmarkEnd w:id="16"/>
       <w:r>
         <w:rPr>
           <w:color w:val="000000"/>
@@ -19142,7 +19154,39 @@
                 <w:sz w:val="18"/>
                 <w:szCs w:val="18"/>
               </w:rPr>
-              <w:t>19.1.0</w:t>
+              <w:t>18</w:t>
+            </w:r>
+            <w:r>
+              <w:rPr>
+                <w:rFonts w:ascii="Arial" w:eastAsia="Arial" w:hAnsi="Arial" w:cs="Arial"/>
+                <w:sz w:val="18"/>
+                <w:szCs w:val="18"/>
+              </w:rPr>
+              <w:t>.</w:t>
+            </w:r>
+            <w:r>
+              <w:rPr>
+                <w:rFonts w:ascii="Arial" w:eastAsia="Arial" w:hAnsi="Arial" w:cs="Arial"/>
+                <w:sz w:val="18"/>
+                <w:szCs w:val="18"/>
+              </w:rPr>
+              <w:t>3</w:t>
+            </w:r>
+            <w:r>
+              <w:rPr>
+                <w:rFonts w:ascii="Arial" w:eastAsia="Arial" w:hAnsi="Arial" w:cs="Arial"/>
+                <w:sz w:val="18"/>
+                <w:szCs w:val="18"/>
+              </w:rPr>
+              <w:t>.</w:t>
+            </w:r>
+            <w:r>
+              <w:rPr>
+                <w:rFonts w:ascii="Arial" w:eastAsia="Arial" w:hAnsi="Arial" w:cs="Arial"/>
+                <w:sz w:val="18"/>
+                <w:szCs w:val="18"/>
+              </w:rPr>
+              <w:t>1</w:t>
             </w:r>
           </w:p>
         </w:tc>
@@ -19395,7 +19439,7 @@
       <w:rPr>
         <w:noProof/>
       </w:rPr>
-      <w:t>10</w:t>
+      <w:t>2</w:t>
     </w:r>
     <w:r>
       <w:fldChar w:fldCharType="end"/>

</xml_diff>

<commit_message>
discount coupons updates based on feedback from 14_01_2020
</commit_message>
<xml_diff>
--- a/documentation/Affirm LINK Integration Documentation Controllers & Pipelines.docx
+++ b/documentation/Affirm LINK Integration Documentation Controllers & Pipelines.docx
@@ -156,12 +156,12 @@
           <wp:inline distB="0" distT="0" distL="0" distR="0">
             <wp:extent cx="3017520" cy="2066290"/>
             <wp:effectExtent b="0" l="0" r="0" t="0"/>
-            <wp:docPr descr="Image result for salesforce logo" id="103" name="image33.png"/>
+            <wp:docPr descr="Image result for salesforce logo" id="103" name="image36.png"/>
             <a:graphic>
               <a:graphicData uri="http://schemas.openxmlformats.org/drawingml/2006/picture">
                 <pic:pic>
                   <pic:nvPicPr>
-                    <pic:cNvPr descr="Image result for salesforce logo" id="0" name="image33.png"/>
+                    <pic:cNvPr descr="Image result for salesforce logo" id="0" name="image36.png"/>
                     <pic:cNvPicPr preferRelativeResize="0"/>
                   </pic:nvPicPr>
                   <pic:blipFill>
@@ -1941,12 +1941,12 @@
           <wp:inline distB="0" distT="0" distL="0" distR="0">
             <wp:extent cx="2781935" cy="2908300"/>
             <wp:effectExtent b="0" l="0" r="0" t="0"/>
-            <wp:docPr id="102" name="image42.png"/>
+            <wp:docPr id="102" name="image34.png"/>
             <a:graphic>
               <a:graphicData uri="http://schemas.openxmlformats.org/drawingml/2006/picture">
                 <pic:pic>
                   <pic:nvPicPr>
-                    <pic:cNvPr id="0" name="image42.png"/>
+                    <pic:cNvPr id="0" name="image34.png"/>
                     <pic:cNvPicPr preferRelativeResize="0"/>
                   </pic:nvPicPr>
                   <pic:blipFill>
@@ -2011,12 +2011,12 @@
           <wp:inline distB="0" distT="0" distL="0" distR="0">
             <wp:extent cx="3408045" cy="2532380"/>
             <wp:effectExtent b="0" l="0" r="0" t="0"/>
-            <wp:docPr id="105" name="image38.png"/>
+            <wp:docPr id="105" name="image40.png"/>
             <a:graphic>
               <a:graphicData uri="http://schemas.openxmlformats.org/drawingml/2006/picture">
                 <pic:pic>
                   <pic:nvPicPr>
-                    <pic:cNvPr id="0" name="image38.png"/>
+                    <pic:cNvPr id="0" name="image40.png"/>
                     <pic:cNvPicPr preferRelativeResize="0"/>
                   </pic:nvPicPr>
                   <pic:blipFill>
@@ -2160,12 +2160,12 @@
           <wp:inline distB="0" distT="0" distL="0" distR="0">
             <wp:extent cx="5104765" cy="3295015"/>
             <wp:effectExtent b="0" l="0" r="0" t="0"/>
-            <wp:docPr id="104" name="image35.png"/>
+            <wp:docPr id="104" name="image45.png"/>
             <a:graphic>
               <a:graphicData uri="http://schemas.openxmlformats.org/drawingml/2006/picture">
                 <pic:pic>
                   <pic:nvPicPr>
-                    <pic:cNvPr id="0" name="image35.png"/>
+                    <pic:cNvPr id="0" name="image45.png"/>
                     <pic:cNvPicPr preferRelativeResize="0"/>
                   </pic:nvPicPr>
                   <pic:blipFill>
@@ -2267,12 +2267,12 @@
           <wp:inline distB="0" distT="0" distL="0" distR="0">
             <wp:extent cx="4838700" cy="2981325"/>
             <wp:effectExtent b="0" l="0" r="0" t="0"/>
-            <wp:docPr id="108" name="image55.png"/>
+            <wp:docPr id="108" name="image42.png"/>
             <a:graphic>
               <a:graphicData uri="http://schemas.openxmlformats.org/drawingml/2006/picture">
                 <pic:pic>
                   <pic:nvPicPr>
-                    <pic:cNvPr id="0" name="image55.png"/>
+                    <pic:cNvPr id="0" name="image42.png"/>
                     <pic:cNvPicPr preferRelativeResize="0"/>
                   </pic:nvPicPr>
                   <pic:blipFill>
@@ -2329,12 +2329,12 @@
           <wp:inline distB="0" distT="0" distL="0" distR="0">
             <wp:extent cx="5943600" cy="1018540"/>
             <wp:effectExtent b="0" l="0" r="0" t="0"/>
-            <wp:docPr id="107" name="image44.png"/>
+            <wp:docPr id="107" name="image37.png"/>
             <a:graphic>
               <a:graphicData uri="http://schemas.openxmlformats.org/drawingml/2006/picture">
                 <pic:pic>
                   <pic:nvPicPr>
-                    <pic:cNvPr id="0" name="image44.png"/>
+                    <pic:cNvPr id="0" name="image37.png"/>
                     <pic:cNvPicPr preferRelativeResize="0"/>
                   </pic:nvPicPr>
                   <pic:blipFill>
@@ -2467,12 +2467,12 @@
           <wp:inline distB="0" distT="0" distL="0" distR="0">
             <wp:extent cx="6122670" cy="1739900"/>
             <wp:effectExtent b="0" l="0" r="0" t="0"/>
-            <wp:docPr id="113" name="image39.png"/>
+            <wp:docPr id="113" name="image50.png"/>
             <a:graphic>
               <a:graphicData uri="http://schemas.openxmlformats.org/drawingml/2006/picture">
                 <pic:pic>
                   <pic:nvPicPr>
-                    <pic:cNvPr id="0" name="image39.png"/>
+                    <pic:cNvPr id="0" name="image50.png"/>
                     <pic:cNvPicPr preferRelativeResize="0"/>
                   </pic:nvPicPr>
                   <pic:blipFill>
@@ -2894,12 +2894,12 @@
           <wp:inline distB="0" distT="0" distL="0" distR="0">
             <wp:extent cx="5133975" cy="640715"/>
             <wp:effectExtent b="0" l="0" r="0" t="0"/>
-            <wp:docPr descr="C:\Users\r.lysiuk\Desktop\FPMapping.png" id="111" name="image49.png"/>
+            <wp:docPr descr="C:\Users\r.lysiuk\Desktop\FPMapping.png" id="111" name="image44.png"/>
             <a:graphic>
               <a:graphicData uri="http://schemas.openxmlformats.org/drawingml/2006/picture">
                 <pic:pic>
                   <pic:nvPicPr>
-                    <pic:cNvPr descr="C:\Users\r.lysiuk\Desktop\FPMapping.png" id="0" name="image49.png"/>
+                    <pic:cNvPr descr="C:\Users\r.lysiuk\Desktop\FPMapping.png" id="0" name="image44.png"/>
                     <pic:cNvPicPr preferRelativeResize="0"/>
                   </pic:nvPicPr>
                   <pic:blipFill>
@@ -2987,12 +2987,12 @@
           <wp:inline distB="0" distT="0" distL="0" distR="0">
             <wp:extent cx="5133975" cy="680085"/>
             <wp:effectExtent b="0" l="0" r="0" t="0"/>
-            <wp:docPr descr="C:\Users\r.lysiuk\Desktop\FPCustomerGroup.png" id="116" name="image47.png"/>
+            <wp:docPr descr="C:\Users\r.lysiuk\Desktop\FPCustomerGroup.png" id="116" name="image53.png"/>
             <a:graphic>
               <a:graphicData uri="http://schemas.openxmlformats.org/drawingml/2006/picture">
                 <pic:pic>
                   <pic:nvPicPr>
-                    <pic:cNvPr descr="C:\Users\r.lysiuk\Desktop\FPCustomerGroup.png" id="0" name="image47.png"/>
+                    <pic:cNvPr descr="C:\Users\r.lysiuk\Desktop\FPCustomerGroup.png" id="0" name="image53.png"/>
                     <pic:cNvPicPr preferRelativeResize="0"/>
                   </pic:nvPicPr>
                   <pic:blipFill>
@@ -3080,12 +3080,12 @@
           <wp:inline distB="0" distT="0" distL="0" distR="0">
             <wp:extent cx="5149850" cy="675005"/>
             <wp:effectExtent b="0" l="0" r="0" t="0"/>
-            <wp:docPr descr="C:\Users\r.lysiuk\Desktop\FPCartRange.png" id="114" name="image40.png"/>
+            <wp:docPr descr="C:\Users\r.lysiuk\Desktop\FPCartRange.png" id="114" name="image46.png"/>
             <a:graphic>
               <a:graphicData uri="http://schemas.openxmlformats.org/drawingml/2006/picture">
                 <pic:pic>
                   <pic:nvPicPr>
-                    <pic:cNvPr descr="C:\Users\r.lysiuk\Desktop\FPCartRange.png" id="0" name="image40.png"/>
+                    <pic:cNvPr descr="C:\Users\r.lysiuk\Desktop\FPCartRange.png" id="0" name="image46.png"/>
                     <pic:cNvPicPr preferRelativeResize="0"/>
                   </pic:nvPicPr>
                   <pic:blipFill>
@@ -3173,12 +3173,12 @@
           <wp:inline distB="0" distT="0" distL="0" distR="0">
             <wp:extent cx="5126355" cy="750570"/>
             <wp:effectExtent b="0" l="0" r="0" t="0"/>
-            <wp:docPr descr="C:\Users\r.lysiuk\Desktop\FPDateRange.png" id="115" name="image50.png"/>
+            <wp:docPr descr="C:\Users\r.lysiuk\Desktop\FPDateRange.png" id="115" name="image49.png"/>
             <a:graphic>
               <a:graphicData uri="http://schemas.openxmlformats.org/drawingml/2006/picture">
                 <pic:pic>
                   <pic:nvPicPr>
-                    <pic:cNvPr descr="C:\Users\r.lysiuk\Desktop\FPDateRange.png" id="0" name="image50.png"/>
+                    <pic:cNvPr descr="C:\Users\r.lysiuk\Desktop\FPDateRange.png" id="0" name="image49.png"/>
                     <pic:cNvPicPr preferRelativeResize="0"/>
                   </pic:nvPicPr>
                   <pic:blipFill>
@@ -3439,12 +3439,12 @@
           <wp:inline distB="0" distT="0" distL="0" distR="0">
             <wp:extent cx="5080635" cy="2770505"/>
             <wp:effectExtent b="0" l="0" r="0" t="0"/>
-            <wp:docPr descr="C:\Users\r.lysiuk\Desktop\import3.png" id="117" name="image54.png"/>
+            <wp:docPr descr="C:\Users\r.lysiuk\Desktop\import3.png" id="117" name="image51.png"/>
             <a:graphic>
               <a:graphicData uri="http://schemas.openxmlformats.org/drawingml/2006/picture">
                 <pic:pic>
                   <pic:nvPicPr>
-                    <pic:cNvPr descr="C:\Users\r.lysiuk\Desktop\import3.png" id="0" name="image54.png"/>
+                    <pic:cNvPr descr="C:\Users\r.lysiuk\Desktop\import3.png" id="0" name="image51.png"/>
                     <pic:cNvPicPr preferRelativeResize="0"/>
                   </pic:nvPicPr>
                   <pic:blipFill>
@@ -3551,12 +3551,12 @@
           <wp:inline distB="0" distT="0" distL="0" distR="0">
             <wp:extent cx="6123305" cy="2514600"/>
             <wp:effectExtent b="0" l="0" r="0" t="0"/>
-            <wp:docPr id="118" name="image52.png"/>
+            <wp:docPr id="118" name="image57.png"/>
             <a:graphic>
               <a:graphicData uri="http://schemas.openxmlformats.org/drawingml/2006/picture">
                 <pic:pic>
                   <pic:nvPicPr>
-                    <pic:cNvPr id="0" name="image52.png"/>
+                    <pic:cNvPr id="0" name="image57.png"/>
                     <pic:cNvPicPr preferRelativeResize="0"/>
                   </pic:nvPicPr>
                   <pic:blipFill>
@@ -3869,12 +3869,12 @@
           <wp:inline distB="0" distT="0" distL="0" distR="0">
             <wp:extent cx="6122670" cy="1066800"/>
             <wp:effectExtent b="0" l="0" r="0" t="0"/>
-            <wp:docPr id="119" name="image43.png"/>
+            <wp:docPr id="119" name="image55.png"/>
             <a:graphic>
               <a:graphicData uri="http://schemas.openxmlformats.org/drawingml/2006/picture">
                 <pic:pic>
                   <pic:nvPicPr>
-                    <pic:cNvPr id="0" name="image43.png"/>
+                    <pic:cNvPr id="0" name="image55.png"/>
                     <pic:cNvPicPr preferRelativeResize="0"/>
                   </pic:nvPicPr>
                   <pic:blipFill>
@@ -4132,12 +4132,12 @@
           <wp:inline distB="0" distT="0" distL="0" distR="0">
             <wp:extent cx="6122670" cy="1003300"/>
             <wp:effectExtent b="0" l="0" r="0" t="0"/>
-            <wp:docPr id="120" name="image53.png"/>
+            <wp:docPr id="120" name="image52.png"/>
             <a:graphic>
               <a:graphicData uri="http://schemas.openxmlformats.org/drawingml/2006/picture">
                 <pic:pic>
                   <pic:nvPicPr>
-                    <pic:cNvPr id="0" name="image53.png"/>
+                    <pic:cNvPr id="0" name="image52.png"/>
                     <pic:cNvPicPr preferRelativeResize="0"/>
                   </pic:nvPicPr>
                   <pic:blipFill>
@@ -4423,12 +4423,12 @@
           <wp:inline distB="0" distT="0" distL="0" distR="0">
             <wp:extent cx="6122670" cy="1536700"/>
             <wp:effectExtent b="0" l="0" r="0" t="0"/>
-            <wp:docPr id="121" name="image45.png"/>
+            <wp:docPr id="121" name="image54.png"/>
             <a:graphic>
               <a:graphicData uri="http://schemas.openxmlformats.org/drawingml/2006/picture">
                 <pic:pic>
                   <pic:nvPicPr>
-                    <pic:cNvPr id="0" name="image45.png"/>
+                    <pic:cNvPr id="0" name="image54.png"/>
                     <pic:cNvPicPr preferRelativeResize="0"/>
                   </pic:nvPicPr>
                   <pic:blipFill>
@@ -4785,12 +4785,12 @@
           <wp:inline distB="114300" distT="114300" distL="114300" distR="114300">
             <wp:extent cx="6122670" cy="2286000"/>
             <wp:effectExtent b="0" l="0" r="0" t="0"/>
-            <wp:docPr id="100" name="image32.png"/>
+            <wp:docPr id="100" name="image41.png"/>
             <a:graphic>
               <a:graphicData uri="http://schemas.openxmlformats.org/drawingml/2006/picture">
                 <pic:pic>
                   <pic:nvPicPr>
-                    <pic:cNvPr id="0" name="image32.png"/>
+                    <pic:cNvPr id="0" name="image41.png"/>
                     <pic:cNvPicPr preferRelativeResize="0"/>
                   </pic:nvPicPr>
                   <pic:blipFill>
@@ -4859,12 +4859,12 @@
           <wp:inline distB="114300" distT="114300" distL="114300" distR="114300">
             <wp:extent cx="6122670" cy="2603500"/>
             <wp:effectExtent b="0" l="0" r="0" t="0"/>
-            <wp:docPr id="99" name="image29.png"/>
+            <wp:docPr id="99" name="image39.png"/>
             <a:graphic>
               <a:graphicData uri="http://schemas.openxmlformats.org/drawingml/2006/picture">
                 <pic:pic>
                   <pic:nvPicPr>
-                    <pic:cNvPr id="0" name="image29.png"/>
+                    <pic:cNvPr id="0" name="image39.png"/>
                     <pic:cNvPicPr preferRelativeResize="0"/>
                   </pic:nvPicPr>
                   <pic:blipFill>
@@ -5619,12 +5619,12 @@
           <wp:inline distB="0" distT="0" distL="0" distR="0">
             <wp:extent cx="6122670" cy="2247900"/>
             <wp:effectExtent b="0" l="0" r="0" t="0"/>
-            <wp:docPr id="122" name="image48.png"/>
+            <wp:docPr id="122" name="image56.png"/>
             <a:graphic>
               <a:graphicData uri="http://schemas.openxmlformats.org/drawingml/2006/picture">
                 <pic:pic>
                   <pic:nvPicPr>
-                    <pic:cNvPr id="0" name="image48.png"/>
+                    <pic:cNvPr id="0" name="image56.png"/>
                     <pic:cNvPicPr preferRelativeResize="0"/>
                   </pic:nvPicPr>
                   <pic:blipFill>
@@ -5964,12 +5964,12 @@
           <wp:inline distB="114300" distT="114300" distL="114300" distR="114300">
             <wp:extent cx="6122670" cy="1219200"/>
             <wp:effectExtent b="0" l="0" r="0" t="0"/>
-            <wp:docPr id="77" name="image13.png"/>
+            <wp:docPr id="77" name="image12.png"/>
             <a:graphic>
               <a:graphicData uri="http://schemas.openxmlformats.org/drawingml/2006/picture">
                 <pic:pic>
                   <pic:nvPicPr>
-                    <pic:cNvPr id="0" name="image13.png"/>
+                    <pic:cNvPr id="0" name="image12.png"/>
                     <pic:cNvPicPr preferRelativeResize="0"/>
                   </pic:nvPicPr>
                   <pic:blipFill>
@@ -7493,12 +7493,12 @@
           <wp:inline distB="0" distT="0" distL="0" distR="0">
             <wp:extent cx="6122670" cy="2197100"/>
             <wp:effectExtent b="0" l="0" r="0" t="0"/>
-            <wp:docPr id="90" name="image23.png"/>
+            <wp:docPr id="90" name="image26.png"/>
             <a:graphic>
               <a:graphicData uri="http://schemas.openxmlformats.org/drawingml/2006/picture">
                 <pic:pic>
                   <pic:nvPicPr>
-                    <pic:cNvPr id="0" name="image23.png"/>
+                    <pic:cNvPr id="0" name="image26.png"/>
                     <pic:cNvPicPr preferRelativeResize="0"/>
                   </pic:nvPicPr>
                   <pic:blipFill>
@@ -7564,12 +7564,12 @@
           <wp:inline distB="0" distT="0" distL="0" distR="0">
             <wp:extent cx="3032760" cy="410210"/>
             <wp:effectExtent b="0" l="0" r="0" t="0"/>
-            <wp:docPr id="91" name="image22.png"/>
+            <wp:docPr id="91" name="image27.png"/>
             <a:graphic>
               <a:graphicData uri="http://schemas.openxmlformats.org/drawingml/2006/picture">
                 <pic:pic>
                   <pic:nvPicPr>
-                    <pic:cNvPr id="0" name="image22.png"/>
+                    <pic:cNvPr id="0" name="image27.png"/>
                     <pic:cNvPicPr preferRelativeResize="0"/>
                   </pic:nvPicPr>
                   <pic:blipFill>
@@ -7801,12 +7801,12 @@
           <wp:inline distB="0" distT="0" distL="0" distR="0">
             <wp:extent cx="6122670" cy="1498600"/>
             <wp:effectExtent b="0" l="0" r="0" t="0"/>
-            <wp:docPr id="92" name="image27.png"/>
+            <wp:docPr id="92" name="image25.png"/>
             <a:graphic>
               <a:graphicData uri="http://schemas.openxmlformats.org/drawingml/2006/picture">
                 <pic:pic>
                   <pic:nvPicPr>
-                    <pic:cNvPr id="0" name="image27.png"/>
+                    <pic:cNvPr id="0" name="image25.png"/>
                     <pic:cNvPicPr preferRelativeResize="0"/>
                   </pic:nvPicPr>
                   <pic:blipFill>
@@ -8105,12 +8105,12 @@
           <wp:inline distB="0" distT="0" distL="0" distR="0">
             <wp:extent cx="6122670" cy="1816100"/>
             <wp:effectExtent b="0" l="0" r="0" t="0"/>
-            <wp:docPr id="93" name="image26.png"/>
+            <wp:docPr id="93" name="image33.png"/>
             <a:graphic>
               <a:graphicData uri="http://schemas.openxmlformats.org/drawingml/2006/picture">
                 <pic:pic>
                   <pic:nvPicPr>
-                    <pic:cNvPr id="0" name="image26.png"/>
+                    <pic:cNvPr id="0" name="image33.png"/>
                     <pic:cNvPicPr preferRelativeResize="0"/>
                   </pic:nvPicPr>
                   <pic:blipFill>
@@ -8554,12 +8554,12 @@
           <wp:inline distB="0" distT="0" distL="0" distR="0">
             <wp:extent cx="6122670" cy="2819400"/>
             <wp:effectExtent b="0" l="0" r="0" t="0"/>
-            <wp:docPr id="94" name="image25.png"/>
+            <wp:docPr id="94" name="image35.png"/>
             <a:graphic>
               <a:graphicData uri="http://schemas.openxmlformats.org/drawingml/2006/picture">
                 <pic:pic>
                   <pic:nvPicPr>
-                    <pic:cNvPr id="0" name="image25.png"/>
+                    <pic:cNvPr id="0" name="image35.png"/>
                     <pic:cNvPicPr preferRelativeResize="0"/>
                   </pic:nvPicPr>
                   <pic:blipFill>
@@ -8660,12 +8660,12 @@
           <wp:inline distB="0" distT="0" distL="0" distR="0">
             <wp:extent cx="4076700" cy="400685"/>
             <wp:effectExtent b="0" l="0" r="0" t="0"/>
-            <wp:docPr id="95" name="image56.png"/>
+            <wp:docPr id="95" name="image19.png"/>
             <a:graphic>
               <a:graphicData uri="http://schemas.openxmlformats.org/drawingml/2006/picture">
                 <pic:pic>
                   <pic:nvPicPr>
-                    <pic:cNvPr id="0" name="image56.png"/>
+                    <pic:cNvPr id="0" name="image19.png"/>
                     <pic:cNvPicPr preferRelativeResize="0"/>
                   </pic:nvPicPr>
                   <pic:blipFill>
@@ -9026,12 +9026,12 @@
           <wp:inline distB="0" distT="0" distL="0" distR="0">
             <wp:extent cx="6122670" cy="1511300"/>
             <wp:effectExtent b="0" l="0" r="0" t="0"/>
-            <wp:docPr id="96" name="image30.png"/>
+            <wp:docPr id="96" name="image29.png"/>
             <a:graphic>
               <a:graphicData uri="http://schemas.openxmlformats.org/drawingml/2006/picture">
                 <pic:pic>
                   <pic:nvPicPr>
-                    <pic:cNvPr id="0" name="image30.png"/>
+                    <pic:cNvPr id="0" name="image29.png"/>
                     <pic:cNvPicPr preferRelativeResize="0"/>
                   </pic:nvPicPr>
                   <pic:blipFill>
@@ -9143,12 +9143,12 @@
           <wp:inline distB="114300" distT="114300" distL="114300" distR="114300">
             <wp:extent cx="6122670" cy="2755900"/>
             <wp:effectExtent b="0" l="0" r="0" t="0"/>
-            <wp:docPr id="88" name="image57.png"/>
+            <wp:docPr id="88" name="image30.png"/>
             <a:graphic>
               <a:graphicData uri="http://schemas.openxmlformats.org/drawingml/2006/picture">
                 <pic:pic>
                   <pic:nvPicPr>
-                    <pic:cNvPr id="0" name="image57.png"/>
+                    <pic:cNvPr id="0" name="image30.png"/>
                     <pic:cNvPicPr preferRelativeResize="0"/>
                   </pic:nvPicPr>
                   <pic:blipFill>
@@ -9783,12 +9783,12 @@
           <wp:inline distB="0" distT="0" distL="0" distR="0">
             <wp:extent cx="4886325" cy="1552575"/>
             <wp:effectExtent b="0" l="0" r="0" t="0"/>
-            <wp:docPr id="97" name="image37.png"/>
+            <wp:docPr id="97" name="image32.png"/>
             <a:graphic>
               <a:graphicData uri="http://schemas.openxmlformats.org/drawingml/2006/picture">
                 <pic:pic>
                   <pic:nvPicPr>
-                    <pic:cNvPr id="0" name="image37.png"/>
+                    <pic:cNvPr id="0" name="image32.png"/>
                     <pic:cNvPicPr preferRelativeResize="0"/>
                   </pic:nvPicPr>
                   <pic:blipFill>
@@ -10693,12 +10693,12 @@
           <wp:inline distB="0" distT="0" distL="0" distR="0">
             <wp:extent cx="6122670" cy="1600200"/>
             <wp:effectExtent b="0" l="0" r="0" t="0"/>
-            <wp:docPr id="78" name="image12.png"/>
+            <wp:docPr id="78" name="image21.png"/>
             <a:graphic>
               <a:graphicData uri="http://schemas.openxmlformats.org/drawingml/2006/picture">
                 <pic:pic>
                   <pic:nvPicPr>
-                    <pic:cNvPr id="0" name="image12.png"/>
+                    <pic:cNvPr id="0" name="image21.png"/>
                     <pic:cNvPicPr preferRelativeResize="0"/>
                   </pic:nvPicPr>
                   <pic:blipFill>
@@ -10838,12 +10838,12 @@
           <wp:inline distB="0" distT="0" distL="0" distR="0">
             <wp:extent cx="5188585" cy="513080"/>
             <wp:effectExtent b="0" l="0" r="0" t="0"/>
-            <wp:docPr id="79" name="image5.png"/>
+            <wp:docPr id="79" name="image18.png"/>
             <a:graphic>
               <a:graphicData uri="http://schemas.openxmlformats.org/drawingml/2006/picture">
                 <pic:pic>
                   <pic:nvPicPr>
-                    <pic:cNvPr id="0" name="image5.png"/>
+                    <pic:cNvPr id="0" name="image18.png"/>
                     <pic:cNvPicPr preferRelativeResize="0"/>
                   </pic:nvPicPr>
                   <pic:blipFill>
@@ -11860,12 +11860,12 @@
           <wp:inline distB="0" distT="0" distL="0" distR="0">
             <wp:extent cx="6122670" cy="2438400"/>
             <wp:effectExtent b="0" l="0" r="0" t="0"/>
-            <wp:docPr id="80" name="image16.png"/>
+            <wp:docPr id="80" name="image22.png"/>
             <a:graphic>
               <a:graphicData uri="http://schemas.openxmlformats.org/drawingml/2006/picture">
                 <pic:pic>
                   <pic:nvPicPr>
-                    <pic:cNvPr id="0" name="image16.png"/>
+                    <pic:cNvPr id="0" name="image22.png"/>
                     <pic:cNvPicPr preferRelativeResize="0"/>
                   </pic:nvPicPr>
                   <pic:blipFill>
@@ -12105,12 +12105,12 @@
           <wp:inline distB="0" distT="0" distL="0" distR="0">
             <wp:extent cx="6122670" cy="1879600"/>
             <wp:effectExtent b="0" l="0" r="0" t="0"/>
-            <wp:docPr id="81" name="image15.png"/>
+            <wp:docPr id="81" name="image10.png"/>
             <a:graphic>
               <a:graphicData uri="http://schemas.openxmlformats.org/drawingml/2006/picture">
                 <pic:pic>
                   <pic:nvPicPr>
-                    <pic:cNvPr id="0" name="image15.png"/>
+                    <pic:cNvPr id="0" name="image10.png"/>
                     <pic:cNvPicPr preferRelativeResize="0"/>
                   </pic:nvPicPr>
                   <pic:blipFill>
@@ -12244,12 +12244,12 @@
           <wp:inline distB="0" distT="0" distL="0" distR="0">
             <wp:extent cx="3619500" cy="1295400"/>
             <wp:effectExtent b="0" l="0" r="0" t="0"/>
-            <wp:docPr id="82" name="image18.png"/>
+            <wp:docPr id="82" name="image8.png"/>
             <a:graphic>
               <a:graphicData uri="http://schemas.openxmlformats.org/drawingml/2006/picture">
                 <pic:pic>
                   <pic:nvPicPr>
-                    <pic:cNvPr id="0" name="image18.png"/>
+                    <pic:cNvPr id="0" name="image8.png"/>
                     <pic:cNvPicPr preferRelativeResize="0"/>
                   </pic:nvPicPr>
                   <pic:blipFill>
@@ -12532,12 +12532,12 @@
           <wp:inline distB="0" distT="0" distL="0" distR="0">
             <wp:extent cx="3818255" cy="1969135"/>
             <wp:effectExtent b="0" l="0" r="0" t="0"/>
-            <wp:docPr id="83" name="image36.png"/>
+            <wp:docPr id="83" name="image20.png"/>
             <a:graphic>
               <a:graphicData uri="http://schemas.openxmlformats.org/drawingml/2006/picture">
                 <pic:pic>
                   <pic:nvPicPr>
-                    <pic:cNvPr id="0" name="image36.png"/>
+                    <pic:cNvPr id="0" name="image20.png"/>
                     <pic:cNvPicPr preferRelativeResize="0"/>
                   </pic:nvPicPr>
                   <pic:blipFill>
@@ -12633,12 +12633,12 @@
           <wp:inline distB="0" distT="0" distL="0" distR="0">
             <wp:extent cx="5124450" cy="651510"/>
             <wp:effectExtent b="0" l="0" r="0" t="0"/>
-            <wp:docPr id="84" name="image17.png"/>
+            <wp:docPr id="84" name="image14.png"/>
             <a:graphic>
               <a:graphicData uri="http://schemas.openxmlformats.org/drawingml/2006/picture">
                 <pic:pic>
                   <pic:nvPicPr>
-                    <pic:cNvPr id="0" name="image17.png"/>
+                    <pic:cNvPr id="0" name="image14.png"/>
                     <pic:cNvPicPr preferRelativeResize="0"/>
                   </pic:nvPicPr>
                   <pic:blipFill>
@@ -12938,12 +12938,12 @@
           <wp:inline distB="0" distT="0" distL="0" distR="0">
             <wp:extent cx="6122670" cy="2616200"/>
             <wp:effectExtent b="0" l="0" r="0" t="0"/>
-            <wp:docPr id="85" name="image14.png"/>
+            <wp:docPr id="85" name="image17.png"/>
             <a:graphic>
               <a:graphicData uri="http://schemas.openxmlformats.org/drawingml/2006/picture">
                 <pic:pic>
                   <pic:nvPicPr>
-                    <pic:cNvPr id="0" name="image14.png"/>
+                    <pic:cNvPr id="0" name="image17.png"/>
                     <pic:cNvPicPr preferRelativeResize="0"/>
                   </pic:nvPicPr>
                   <pic:blipFill>
@@ -13012,12 +13012,12 @@
           <wp:inline distB="114300" distT="114300" distL="114300" distR="114300">
             <wp:extent cx="6847578" cy="2438717"/>
             <wp:effectExtent b="0" l="0" r="0" t="0"/>
-            <wp:docPr id="66" name="image7.png"/>
+            <wp:docPr id="66" name="image3.png"/>
             <a:graphic>
               <a:graphicData uri="http://schemas.openxmlformats.org/drawingml/2006/picture">
                 <pic:pic>
                   <pic:nvPicPr>
-                    <pic:cNvPr id="0" name="image7.png"/>
+                    <pic:cNvPr id="0" name="image3.png"/>
                     <pic:cNvPicPr preferRelativeResize="0"/>
                   </pic:nvPicPr>
                   <pic:blipFill>
@@ -13632,7 +13632,45 @@
                 <w:szCs w:val="21"/>
                 <w:rtl w:val="0"/>
               </w:rPr>
-              <w:t xml:space="preserve">        }</w:t>
+              <w:t xml:space="preserve">            document.dispatchEvent(</w:t>
+            </w:r>
+            <w:r>
+              <w:rPr>
+                <w:rFonts w:ascii="Consolas" w:cs="Consolas" w:eastAsia="Consolas" w:hAnsi="Consolas"/>
+                <w:color w:val="0000ff"/>
+                <w:sz w:val="21"/>
+                <w:szCs w:val="21"/>
+                <w:rtl w:val="0"/>
+              </w:rPr>
+              <w:t xml:space="preserve">new</w:t>
+            </w:r>
+            <w:r>
+              <w:rPr>
+                <w:rFonts w:ascii="Consolas" w:cs="Consolas" w:eastAsia="Consolas" w:hAnsi="Consolas"/>
+                <w:sz w:val="21"/>
+                <w:szCs w:val="21"/>
+                <w:rtl w:val="0"/>
+              </w:rPr>
+              <w:t xml:space="preserve"> CustomEvent(</w:t>
+            </w:r>
+            <w:r>
+              <w:rPr>
+                <w:rFonts w:ascii="Consolas" w:cs="Consolas" w:eastAsia="Consolas" w:hAnsi="Consolas"/>
+                <w:color w:val="a31515"/>
+                <w:sz w:val="21"/>
+                <w:szCs w:val="21"/>
+                <w:rtl w:val="0"/>
+              </w:rPr>
+              <w:t xml:space="preserve">'affirm-checkout-button-rendered'</w:t>
+            </w:r>
+            <w:r>
+              <w:rPr>
+                <w:rFonts w:ascii="Consolas" w:cs="Consolas" w:eastAsia="Consolas" w:hAnsi="Consolas"/>
+                <w:sz w:val="21"/>
+                <w:szCs w:val="21"/>
+                <w:rtl w:val="0"/>
+              </w:rPr>
+              <w:t xml:space="preserve">)); </w:t>
             </w:r>
           </w:p>
           <w:p>
@@ -13641,7 +13679,6 @@
               <w:spacing w:after="0" w:line="240" w:lineRule="auto"/>
               <w:rPr>
                 <w:rFonts w:ascii="Consolas" w:cs="Consolas" w:eastAsia="Consolas" w:hAnsi="Consolas"/>
-                <w:color w:val="008000"/>
                 <w:sz w:val="21"/>
                 <w:szCs w:val="21"/>
               </w:rPr>
@@ -13653,50 +13690,7 @@
                 <w:szCs w:val="21"/>
                 <w:rtl w:val="0"/>
               </w:rPr>
-              <w:t xml:space="preserve">        document.dispatchEvent(</w:t>
-            </w:r>
-            <w:r>
-              <w:rPr>
-                <w:rFonts w:ascii="Consolas" w:cs="Consolas" w:eastAsia="Consolas" w:hAnsi="Consolas"/>
-                <w:color w:val="0000ff"/>
-                <w:sz w:val="21"/>
-                <w:szCs w:val="21"/>
-                <w:rtl w:val="0"/>
-              </w:rPr>
-              <w:t xml:space="preserve">new</w:t>
-            </w:r>
-            <w:r>
-              <w:rPr>
-                <w:rFonts w:ascii="Consolas" w:cs="Consolas" w:eastAsia="Consolas" w:hAnsi="Consolas"/>
-                <w:sz w:val="21"/>
-                <w:szCs w:val="21"/>
-                <w:rtl w:val="0"/>
-              </w:rPr>
-              <w:t xml:space="preserve"> CustomEvent(</w:t>
-            </w:r>
-            <w:r>
-              <w:rPr>
-                <w:rFonts w:ascii="Consolas" w:cs="Consolas" w:eastAsia="Consolas" w:hAnsi="Consolas"/>
-                <w:color w:val="a31515"/>
-                <w:sz w:val="21"/>
-                <w:szCs w:val="21"/>
-                <w:rtl w:val="0"/>
-              </w:rPr>
-              <w:t xml:space="preserve">'affirm-checkout-button-rendered'</w:t>
-            </w:r>
-            <w:r>
-              <w:rPr>
-                <w:rFonts w:ascii="Consolas" w:cs="Consolas" w:eastAsia="Consolas" w:hAnsi="Consolas"/>
-                <w:sz w:val="21"/>
-                <w:szCs w:val="21"/>
-                <w:rtl w:val="0"/>
-              </w:rPr>
-              <w:t xml:space="preserve">)); </w:t>
-            </w:r>
-            <w:r>
-              <w:rPr>
-                <w:rtl w:val="0"/>
-              </w:rPr>
+              <w:t xml:space="preserve">        }</w:t>
             </w:r>
           </w:p>
           <w:p>
@@ -13716,7 +13710,7 @@
                 <w:szCs w:val="21"/>
                 <w:rtl w:val="0"/>
               </w:rPr>
-              <w:t xml:space="preserve">    };</w:t>
+              <w:t xml:space="preserve">            };</w:t>
             </w:r>
           </w:p>
           <w:p>
@@ -14531,6 +14525,72 @@
                 <w:color w:val="7f0055"/>
                 <w:sz w:val="18"/>
                 <w:szCs w:val="18"/>
+              </w:rPr>
+            </w:pPr>
+            <w:r>
+              <w:rPr>
+                <w:rtl w:val="0"/>
+              </w:rPr>
+            </w:r>
+          </w:p>
+        </w:tc>
+      </w:tr>
+      <w:tr>
+        <w:tc>
+          <w:tcPr>
+            <w:tcBorders>
+              <w:top w:color="000001" w:space="0" w:sz="8" w:val="single"/>
+              <w:left w:color="000001" w:space="0" w:sz="8" w:val="single"/>
+              <w:bottom w:color="000001" w:space="0" w:sz="8" w:val="single"/>
+              <w:right w:color="000001" w:space="0" w:sz="8" w:val="single"/>
+            </w:tcBorders>
+            <w:shd w:fill="auto" w:val="clear"/>
+            <w:tcMar>
+              <w:left w:w="90.0" w:type="dxa"/>
+            </w:tcMar>
+          </w:tcPr>
+          <w:p>
+            <w:pPr>
+              <w:shd w:fill="ffffff" w:val="clear"/>
+              <w:spacing w:after="0" w:line="240" w:lineRule="auto"/>
+              <w:rPr>
+                <w:rFonts w:ascii="Consolas" w:cs="Consolas" w:eastAsia="Consolas" w:hAnsi="Consolas"/>
+                <w:color w:val="0000ff"/>
+                <w:sz w:val="21"/>
+                <w:szCs w:val="21"/>
+              </w:rPr>
+            </w:pPr>
+            <w:r>
+              <w:rPr>
+                <w:rtl w:val="0"/>
+              </w:rPr>
+            </w:r>
+          </w:p>
+        </w:tc>
+      </w:tr>
+      <w:tr>
+        <w:tc>
+          <w:tcPr>
+            <w:tcBorders>
+              <w:top w:color="000001" w:space="0" w:sz="8" w:val="single"/>
+              <w:left w:color="000001" w:space="0" w:sz="8" w:val="single"/>
+              <w:bottom w:color="000001" w:space="0" w:sz="8" w:val="single"/>
+              <w:right w:color="000001" w:space="0" w:sz="8" w:val="single"/>
+            </w:tcBorders>
+            <w:shd w:fill="auto" w:val="clear"/>
+            <w:tcMar>
+              <w:left w:w="90.0" w:type="dxa"/>
+            </w:tcMar>
+          </w:tcPr>
+          <w:p>
+            <w:pPr>
+              <w:shd w:fill="ffffff" w:val="clear"/>
+              <w:spacing w:after="0" w:line="240" w:lineRule="auto"/>
+              <w:rPr>
+                <w:rFonts w:ascii="Consolas" w:cs="Consolas" w:eastAsia="Consolas" w:hAnsi="Consolas"/>
+                <w:color w:val="0000ff"/>
+                <w:sz w:val="21"/>
+                <w:szCs w:val="21"/>
               </w:rPr>
             </w:pPr>
             <w:r>
@@ -14602,12 +14662,12 @@
           <wp:inline distB="0" distT="0" distL="0" distR="0">
             <wp:extent cx="3252470" cy="144780"/>
             <wp:effectExtent b="0" l="0" r="0" t="0"/>
-            <wp:docPr id="86" name="image20.png"/>
+            <wp:docPr id="86" name="image16.png"/>
             <a:graphic>
               <a:graphicData uri="http://schemas.openxmlformats.org/drawingml/2006/picture">
                 <pic:pic>
                   <pic:nvPicPr>
-                    <pic:cNvPr id="0" name="image20.png"/>
+                    <pic:cNvPr id="0" name="image16.png"/>
                     <pic:cNvPicPr preferRelativeResize="0"/>
                   </pic:nvPicPr>
                   <pic:blipFill>
@@ -14707,12 +14767,12 @@
           <wp:inline distB="0" distT="0" distL="0" distR="0">
             <wp:extent cx="3838575" cy="952500"/>
             <wp:effectExtent b="0" l="0" r="0" t="0"/>
-            <wp:docPr id="87" name="image21.png"/>
+            <wp:docPr id="87" name="image23.png"/>
             <a:graphic>
               <a:graphicData uri="http://schemas.openxmlformats.org/drawingml/2006/picture">
                 <pic:pic>
                   <pic:nvPicPr>
-                    <pic:cNvPr id="0" name="image21.png"/>
+                    <pic:cNvPr id="0" name="image23.png"/>
                     <pic:cNvPicPr preferRelativeResize="0"/>
                   </pic:nvPicPr>
                   <pic:blipFill>
@@ -14927,12 +14987,12 @@
           <wp:inline distB="0" distT="0" distL="0" distR="0">
             <wp:extent cx="6122670" cy="1981200"/>
             <wp:effectExtent b="0" l="0" r="0" t="0"/>
-            <wp:docPr id="67" name="image1.png"/>
+            <wp:docPr id="67" name="image5.png"/>
             <a:graphic>
               <a:graphicData uri="http://schemas.openxmlformats.org/drawingml/2006/picture">
                 <pic:pic>
                   <pic:nvPicPr>
-                    <pic:cNvPr id="0" name="image1.png"/>
+                    <pic:cNvPr id="0" name="image5.png"/>
                     <pic:cNvPicPr preferRelativeResize="0"/>
                   </pic:nvPicPr>
                   <pic:blipFill>
@@ -14991,12 +15051,12 @@
           <wp:inline distB="0" distT="0" distL="0" distR="0">
             <wp:extent cx="6315075" cy="771525"/>
             <wp:effectExtent b="0" l="0" r="0" t="0"/>
-            <wp:docPr id="68" name="image3.png"/>
+            <wp:docPr id="68" name="image7.png"/>
             <a:graphic>
               <a:graphicData uri="http://schemas.openxmlformats.org/drawingml/2006/picture">
                 <pic:pic>
                   <pic:nvPicPr>
-                    <pic:cNvPr id="0" name="image3.png"/>
+                    <pic:cNvPr id="0" name="image7.png"/>
                     <pic:cNvPicPr preferRelativeResize="0"/>
                   </pic:nvPicPr>
                   <pic:blipFill>
@@ -15189,12 +15249,12 @@
           <wp:inline distB="0" distT="0" distL="0" distR="0">
             <wp:extent cx="6122670" cy="2451100"/>
             <wp:effectExtent b="0" l="0" r="0" t="0"/>
-            <wp:docPr id="69" name="image19.png"/>
+            <wp:docPr id="69" name="image1.png"/>
             <a:graphic>
               <a:graphicData uri="http://schemas.openxmlformats.org/drawingml/2006/picture">
                 <pic:pic>
                   <pic:nvPicPr>
-                    <pic:cNvPr id="0" name="image19.png"/>
+                    <pic:cNvPr id="0" name="image1.png"/>
                     <pic:cNvPicPr preferRelativeResize="0"/>
                   </pic:nvPicPr>
                   <pic:blipFill>
@@ -15271,12 +15331,12 @@
           <wp:inline distB="0" distT="0" distL="0" distR="0">
             <wp:extent cx="6014085" cy="2379980"/>
             <wp:effectExtent b="0" l="0" r="0" t="0"/>
-            <wp:docPr id="70" name="image6.png"/>
+            <wp:docPr id="70" name="image2.png"/>
             <a:graphic>
               <a:graphicData uri="http://schemas.openxmlformats.org/drawingml/2006/picture">
                 <pic:pic>
                   <pic:nvPicPr>
-                    <pic:cNvPr id="0" name="image6.png"/>
+                    <pic:cNvPr id="0" name="image2.png"/>
                     <pic:cNvPicPr preferRelativeResize="0"/>
                   </pic:nvPicPr>
                   <pic:blipFill>
@@ -16849,12 +16909,12 @@
           <wp:inline distB="0" distT="0" distL="0" distR="0">
             <wp:extent cx="6122670" cy="3505200"/>
             <wp:effectExtent b="0" l="0" r="0" t="0"/>
-            <wp:docPr id="71" name="image2.png"/>
+            <wp:docPr id="71" name="image6.png"/>
             <a:graphic>
               <a:graphicData uri="http://schemas.openxmlformats.org/drawingml/2006/picture">
                 <pic:pic>
                   <pic:nvPicPr>
-                    <pic:cNvPr id="0" name="image2.png"/>
+                    <pic:cNvPr id="0" name="image6.png"/>
                     <pic:cNvPicPr preferRelativeResize="0"/>
                   </pic:nvPicPr>
                   <pic:blipFill>
@@ -17010,12 +17070,12 @@
           <wp:inline distB="0" distT="0" distL="0" distR="0">
             <wp:extent cx="3964940" cy="886460"/>
             <wp:effectExtent b="0" l="0" r="0" t="0"/>
-            <wp:docPr id="72" name="image8.png"/>
+            <wp:docPr id="72" name="image11.png"/>
             <a:graphic>
               <a:graphicData uri="http://schemas.openxmlformats.org/drawingml/2006/picture">
                 <pic:pic>
                   <pic:nvPicPr>
-                    <pic:cNvPr id="0" name="image8.png"/>
+                    <pic:cNvPr id="0" name="image11.png"/>
                     <pic:cNvPicPr preferRelativeResize="0"/>
                   </pic:nvPicPr>
                   <pic:blipFill>
@@ -17466,12 +17526,12 @@
           <wp:inline distB="0" distT="0" distL="0" distR="0">
             <wp:extent cx="6122670" cy="2870200"/>
             <wp:effectExtent b="0" l="0" r="0" t="0"/>
-            <wp:docPr id="73" name="image9.png"/>
+            <wp:docPr id="73" name="image4.png"/>
             <a:graphic>
               <a:graphicData uri="http://schemas.openxmlformats.org/drawingml/2006/picture">
                 <pic:pic>
                   <pic:nvPicPr>
-                    <pic:cNvPr id="0" name="image9.png"/>
+                    <pic:cNvPr id="0" name="image4.png"/>
                     <pic:cNvPicPr preferRelativeResize="0"/>
                   </pic:nvPicPr>
                   <pic:blipFill>
@@ -17554,12 +17614,12 @@
           <wp:inline distB="0" distT="0" distL="0" distR="0">
             <wp:extent cx="2940685" cy="551815"/>
             <wp:effectExtent b="0" l="0" r="0" t="0"/>
-            <wp:docPr id="74" name="image4.png"/>
+            <wp:docPr id="74" name="image15.png"/>
             <a:graphic>
               <a:graphicData uri="http://schemas.openxmlformats.org/drawingml/2006/picture">
                 <pic:pic>
                   <pic:nvPicPr>
-                    <pic:cNvPr id="0" name="image4.png"/>
+                    <pic:cNvPr id="0" name="image15.png"/>
                     <pic:cNvPicPr preferRelativeResize="0"/>
                   </pic:nvPicPr>
                   <pic:blipFill>
@@ -17745,12 +17805,12 @@
           <wp:inline distB="0" distT="0" distL="0" distR="0">
             <wp:extent cx="6122670" cy="1104900"/>
             <wp:effectExtent b="0" l="0" r="0" t="0"/>
-            <wp:docPr id="75" name="image11.png"/>
+            <wp:docPr id="75" name="image13.png"/>
             <a:graphic>
               <a:graphicData uri="http://schemas.openxmlformats.org/drawingml/2006/picture">
                 <pic:pic>
                   <pic:nvPicPr>
-                    <pic:cNvPr id="0" name="image11.png"/>
+                    <pic:cNvPr id="0" name="image13.png"/>
                     <pic:cNvPicPr preferRelativeResize="0"/>
                   </pic:nvPicPr>
                   <pic:blipFill>
@@ -18114,12 +18174,12 @@
           <wp:inline distB="0" distT="0" distL="0" distR="0">
             <wp:extent cx="6122670" cy="2133600"/>
             <wp:effectExtent b="0" l="0" r="0" t="0"/>
-            <wp:docPr id="76" name="image10.png"/>
+            <wp:docPr id="76" name="image9.png"/>
             <a:graphic>
               <a:graphicData uri="http://schemas.openxmlformats.org/drawingml/2006/picture">
                 <pic:pic>
                   <pic:nvPicPr>
-                    <pic:cNvPr id="0" name="image10.png"/>
+                    <pic:cNvPr id="0" name="image9.png"/>
                     <pic:cNvPicPr preferRelativeResize="0"/>
                   </pic:nvPicPr>
                   <pic:blipFill>
@@ -18310,12 +18370,12 @@
           <wp:inline distB="0" distT="0" distL="0" distR="0">
             <wp:extent cx="2717800" cy="3143250"/>
             <wp:effectExtent b="0" l="0" r="0" t="0"/>
-            <wp:docPr descr="https://lh3.googleusercontent.com/Wa9dYR12C2Gk0PS1KId-YyzYFn3o6_ZfLN01FpSmu93B-zr8cxP1VJ1zpNczwXM6WoQku9PDcpi2I6Gm_0e3xlsqshVK9NhGXV7UOoBmFuWUJN3sSe5aireNqrbG8Js9hB1dHu6qmLGdloeU-w" id="106" name="image34.png"/>
+            <wp:docPr descr="https://lh3.googleusercontent.com/Wa9dYR12C2Gk0PS1KId-YyzYFn3o6_ZfLN01FpSmu93B-zr8cxP1VJ1zpNczwXM6WoQku9PDcpi2I6Gm_0e3xlsqshVK9NhGXV7UOoBmFuWUJN3sSe5aireNqrbG8Js9hB1dHu6qmLGdloeU-w" id="106" name="image38.png"/>
             <a:graphic>
               <a:graphicData uri="http://schemas.openxmlformats.org/drawingml/2006/picture">
                 <pic:pic>
                   <pic:nvPicPr>
-                    <pic:cNvPr descr="https://lh3.googleusercontent.com/Wa9dYR12C2Gk0PS1KId-YyzYFn3o6_ZfLN01FpSmu93B-zr8cxP1VJ1zpNczwXM6WoQku9PDcpi2I6Gm_0e3xlsqshVK9NhGXV7UOoBmFuWUJN3sSe5aireNqrbG8Js9hB1dHu6qmLGdloeU-w" id="0" name="image34.png"/>
+                    <pic:cNvPr descr="https://lh3.googleusercontent.com/Wa9dYR12C2Gk0PS1KId-YyzYFn3o6_ZfLN01FpSmu93B-zr8cxP1VJ1zpNczwXM6WoQku9PDcpi2I6Gm_0e3xlsqshVK9NhGXV7UOoBmFuWUJN3sSe5aireNqrbG8Js9hB1dHu6qmLGdloeU-w" id="0" name="image38.png"/>
                     <pic:cNvPicPr preferRelativeResize="0"/>
                   </pic:nvPicPr>
                   <pic:blipFill>
@@ -18410,12 +18470,12 @@
           <wp:inline distB="0" distT="0" distL="0" distR="0">
             <wp:extent cx="4178300" cy="3651250"/>
             <wp:effectExtent b="0" l="0" r="0" t="0"/>
-            <wp:docPr descr="https://lh3.googleusercontent.com/99KwJqEP472jirJ-Uetele1pXLvCkdcZpawZTxfa_187Ca85XD3q0WsFV6CRoQC74POSIdtD7hycyGatgqUzvZ5Kx1BkkUThmH4J7xxtQjcv7yi3zq40EC2P_8Mne-0rXX7hD4lFMDiqkQeLXw" id="109" name="image46.png"/>
+            <wp:docPr descr="https://lh3.googleusercontent.com/99KwJqEP472jirJ-Uetele1pXLvCkdcZpawZTxfa_187Ca85XD3q0WsFV6CRoQC74POSIdtD7hycyGatgqUzvZ5Kx1BkkUThmH4J7xxtQjcv7yi3zq40EC2P_8Mne-0rXX7hD4lFMDiqkQeLXw" id="109" name="image47.png"/>
             <a:graphic>
               <a:graphicData uri="http://schemas.openxmlformats.org/drawingml/2006/picture">
                 <pic:pic>
                   <pic:nvPicPr>
-                    <pic:cNvPr descr="https://lh3.googleusercontent.com/99KwJqEP472jirJ-Uetele1pXLvCkdcZpawZTxfa_187Ca85XD3q0WsFV6CRoQC74POSIdtD7hycyGatgqUzvZ5Kx1BkkUThmH4J7xxtQjcv7yi3zq40EC2P_8Mne-0rXX7hD4lFMDiqkQeLXw" id="0" name="image46.png"/>
+                    <pic:cNvPr descr="https://lh3.googleusercontent.com/99KwJqEP472jirJ-Uetele1pXLvCkdcZpawZTxfa_187Ca85XD3q0WsFV6CRoQC74POSIdtD7hycyGatgqUzvZ5Kx1BkkUThmH4J7xxtQjcv7yi3zq40EC2P_8Mne-0rXX7hD4lFMDiqkQeLXw" id="0" name="image47.png"/>
                     <pic:cNvPicPr preferRelativeResize="0"/>
                   </pic:nvPicPr>
                   <pic:blipFill>
@@ -18666,12 +18726,12 @@
           <wp:inline distB="0" distT="0" distL="0" distR="0">
             <wp:extent cx="4362450" cy="5784850"/>
             <wp:effectExtent b="0" l="0" r="0" t="0"/>
-            <wp:docPr descr="https://lh4.googleusercontent.com/7wCR2ag2jmECyorpysC0zPRv1lH6lX2WU5XwpDUdrdExUuvG_zfnnMDLOBfhmOOkGxi5T5pT4ZK0AKHZVPLx6B3hjJLGgSfBq0eEEInWBuuqYgBsaLcpo9ef452TfgS38i_2lYjIRZshxb8l3w" id="110" name="image41.png"/>
+            <wp:docPr descr="https://lh4.googleusercontent.com/7wCR2ag2jmECyorpysC0zPRv1lH6lX2WU5XwpDUdrdExUuvG_zfnnMDLOBfhmOOkGxi5T5pT4ZK0AKHZVPLx6B3hjJLGgSfBq0eEEInWBuuqYgBsaLcpo9ef452TfgS38i_2lYjIRZshxb8l3w" id="110" name="image43.png"/>
             <a:graphic>
               <a:graphicData uri="http://schemas.openxmlformats.org/drawingml/2006/picture">
                 <pic:pic>
                   <pic:nvPicPr>
-                    <pic:cNvPr descr="https://lh4.googleusercontent.com/7wCR2ag2jmECyorpysC0zPRv1lH6lX2WU5XwpDUdrdExUuvG_zfnnMDLOBfhmOOkGxi5T5pT4ZK0AKHZVPLx6B3hjJLGgSfBq0eEEInWBuuqYgBsaLcpo9ef452TfgS38i_2lYjIRZshxb8l3w" id="0" name="image41.png"/>
+                    <pic:cNvPr descr="https://lh4.googleusercontent.com/7wCR2ag2jmECyorpysC0zPRv1lH6lX2WU5XwpDUdrdExUuvG_zfnnMDLOBfhmOOkGxi5T5pT4ZK0AKHZVPLx6B3hjJLGgSfBq0eEEInWBuuqYgBsaLcpo9ef452TfgS38i_2lYjIRZshxb8l3w" id="0" name="image43.png"/>
                     <pic:cNvPicPr preferRelativeResize="0"/>
                   </pic:nvPicPr>
                   <pic:blipFill>
@@ -18773,12 +18833,12 @@
           <wp:inline distB="0" distT="0" distL="0" distR="0">
             <wp:extent cx="3581400" cy="3238500"/>
             <wp:effectExtent b="0" l="0" r="0" t="0"/>
-            <wp:docPr descr="https://lh3.googleusercontent.com/r1PZ0khJRp-ud2Pxhu4ktM7y8x3HMWw5GO2aaChsATwhm90I-4yxi4y9zvUZEp10xUPLVQ_fDQ82DBsvQ_dVJ0pXOlBf8ZgBe3NqmPC_Si6sXFwzbP3jKWnbGcYGtc3daPQF6Ijn6S1bcM1kgw" id="112" name="image51.png"/>
+            <wp:docPr descr="https://lh3.googleusercontent.com/r1PZ0khJRp-ud2Pxhu4ktM7y8x3HMWw5GO2aaChsATwhm90I-4yxi4y9zvUZEp10xUPLVQ_fDQ82DBsvQ_dVJ0pXOlBf8ZgBe3NqmPC_Si6sXFwzbP3jKWnbGcYGtc3daPQF6Ijn6S1bcM1kgw" id="112" name="image48.png"/>
             <a:graphic>
               <a:graphicData uri="http://schemas.openxmlformats.org/drawingml/2006/picture">
                 <pic:pic>
                   <pic:nvPicPr>
-                    <pic:cNvPr descr="https://lh3.googleusercontent.com/r1PZ0khJRp-ud2Pxhu4ktM7y8x3HMWw5GO2aaChsATwhm90I-4yxi4y9zvUZEp10xUPLVQ_fDQ82DBsvQ_dVJ0pXOlBf8ZgBe3NqmPC_Si6sXFwzbP3jKWnbGcYGtc3daPQF6Ijn6S1bcM1kgw" id="0" name="image51.png"/>
+                    <pic:cNvPr descr="https://lh3.googleusercontent.com/r1PZ0khJRp-ud2Pxhu4ktM7y8x3HMWw5GO2aaChsATwhm90I-4yxi4y9zvUZEp10xUPLVQ_fDQ82DBsvQ_dVJ0pXOlBf8ZgBe3NqmPC_Si6sXFwzbP3jKWnbGcYGtc3daPQF6Ijn6S1bcM1kgw" id="0" name="image48.png"/>
                     <pic:cNvPicPr preferRelativeResize="0"/>
                   </pic:nvPicPr>
                   <pic:blipFill>
@@ -23822,7 +23882,7 @@
 
 <file path=customXML/item1.xml><?xml version="1.0" encoding="utf-8"?>
 <go:gDocsCustomXmlDataStorage xmlns:go="http://customooxmlschemas.google.com/" xmlns:r="http://schemas.openxmlformats.org/officeDocument/2006/relationships">
-  <go:docsCustomData xmlns:go="http://customooxmlschemas.google.com/" roundtripDataSignature="AMtx7mheTzI67LEiOumil+y1P3KKa0lUXA==">AMUW2mWdyi9oLMtUJfnhgSRJQN897Chgo7I2nNSoj7QQtQ/u69DyJBKubSkPnHgR4mr+NWXwTrcBs4yIgzKTVNSQvwjzfthREoJsf6a/SeBPPAUtfFQ/8HROf/PB84dGNDMyA1aHnfE/omN1fT9RZVyxK4xA9J22zW8AgGXO9/Z1L79OBoH1y/ysZXakqzgCDCDS5yuK/BvkSrwbngBMuK+0kPa+hLSnNaH1xvazyvlNZcd+3AtUVjDeevSgp9C4xcDXTwxVyHw2mxNFiry/o8GZ09v6YxRll718CQBAfOBBLbX5ixSkAd9tT3+LO8SIhOmqb4NdMfnrkjRJNUMJXjbPvfO/ws7AUacHgQsdPPCcXptgwTMcrR6xvjz9mV4MJ/5nrtxABB03b/qcz3q6v81PHCkCrjioL1RUVLK2Frgf8UNcHDpXx/q/ap7JzO0AQhl+S3sv8abXzNYwuODPeLHqC9KncNxhkeSsJyZsnZN5ZPWKbDYZizLaQVpK+36X0hVKBM/QWrIwWJZSJ6Nq/d2NHoIVpmjRrBA6vjtgF1Ux79sL1N507rgc73NDViU75pZRi6bg6O2h9yPXlX8N11gTK+mHLT7kE60lKYQ8cMLaSCClmwWMn0Tfrm/Ul62rTpXOIzdFywKpBBRxy/tT4eQe5s7QsgrG1A==</go:docsCustomData>
+  <go:docsCustomData xmlns:go="http://customooxmlschemas.google.com/" roundtripDataSignature="AMtx7mheTzI67LEiOumil+y1P3KKa0lUXA==">AMUW2mWFVhFVBAY84hfwm36U7jXeHbkcrby1X/FHnE+B/pZUT9fZ4OGfO6aPY53xqoppF/FoJiryjwC1ndgWLu0IZqV6GE438Da0dlWZsdhXk+rWnMMsvtCP9j5fhBVqB/I24SxdzXK2qfAbTVwr3HlMEcmZN2yx+cTOHxYCTAfgBYhX0vjneaWO07p65mKunjQ0O3/343ouCI3yS0dRBwMUwjry/XUFzbb+USpS43vDGXwEEvmkA27TgwZMeOIv5MtPFM4lawSQDqZdKDcHfvCSqYRerzpvx+Ov39iIwLJlI7aHzEewjiCW3+UOV9V1eRkU2UNiC+kkiWtWlCc060BlZlEvVirt24m1jsK+8b9Pm64ZiNSBl6uJDlgHGAoeaQTjSHN3ih00MHBQ45OrXm5IfKk+ycJ/V+cmKPgoJuGJJl3pp995vTcg6f8sSHED70oY+RyIhKxyflvwQCODO3GBT05OXT64DD/jfwV1d1il+ZXpkXPzSnZMmz7xReVOOX38kDHibMQyKtLSNkJl8QYzegpjyRZzCrg8bKMAonMRzXXxEqvEEGmIDF9lYyZUAwm2LOkJ4dakpZto9vMITsO41KQTyYXvThqwwYirjGKJXnDu9mHy7DpcLt+2z3z2MSWx/dzuTWYif7Eg4tnPkUZnmw/jPaXVwQ==</go:docsCustomData>
 </go:gDocsCustomXmlDataStorage>
 </file>
 

</xml_diff>